<commit_message>
ContactUs page done and link done for contact and contact and about
</commit_message>
<xml_diff>
--- a/Documentation.docx
+++ b/Documentation.docx
@@ -15,6 +15,7 @@
           <w:lang w:val="en-GB"/>
         </w:rPr>
       </w:pPr>
+      <w:proofErr w:type="spellStart"/>
       <w:r>
         <w:rPr>
           <w:rFonts w:ascii="Comic Sans MS" w:hAnsi="Comic Sans MS"/>
@@ -27,6 +28,7 @@
         </w:rPr>
         <w:t>MaidEasy</w:t>
       </w:r>
+      <w:proofErr w:type="spellEnd"/>
     </w:p>
     <w:p>
       <w:pPr>
@@ -66,13 +68,23 @@
           <w:lang w:val="en-GB"/>
         </w:rPr>
       </w:pPr>
-      <w:r>
-        <w:rPr>
-          <w:rFonts w:ascii="Comic Sans MS" w:hAnsi="Comic Sans MS"/>
-          <w:u w:val="single"/>
-          <w:lang w:val="en-GB"/>
-        </w:rPr>
-        <w:t>Admin_home ():</w:t>
+      <w:proofErr w:type="spellStart"/>
+      <w:r>
+        <w:rPr>
+          <w:rFonts w:ascii="Comic Sans MS" w:hAnsi="Comic Sans MS"/>
+          <w:u w:val="single"/>
+          <w:lang w:val="en-GB"/>
+        </w:rPr>
+        <w:t>Admin_home</w:t>
+      </w:r>
+      <w:proofErr w:type="spellEnd"/>
+      <w:r>
+        <w:rPr>
+          <w:rFonts w:ascii="Comic Sans MS" w:hAnsi="Comic Sans MS"/>
+          <w:u w:val="single"/>
+          <w:lang w:val="en-GB"/>
+        </w:rPr>
+        <w:t xml:space="preserve"> ():</w:t>
       </w:r>
     </w:p>
     <w:p>
@@ -191,6 +203,7 @@
           <w:lang w:val="en-GB"/>
         </w:rPr>
       </w:pPr>
+      <w:proofErr w:type="spellStart"/>
       <w:r>
         <w:rPr>
           <w:rFonts w:ascii="Comic Sans MS" w:hAnsi="Comic Sans MS"/>
@@ -198,7 +211,17 @@
           <w:u w:val="single"/>
           <w:lang w:val="en-GB"/>
         </w:rPr>
-        <w:t>UserList ():</w:t>
+        <w:t>UserList</w:t>
+      </w:r>
+      <w:proofErr w:type="spellEnd"/>
+      <w:r>
+        <w:rPr>
+          <w:rFonts w:ascii="Comic Sans MS" w:hAnsi="Comic Sans MS"/>
+          <w:color w:val="FF0000"/>
+          <w:u w:val="single"/>
+          <w:lang w:val="en-GB"/>
+        </w:rPr>
+        <w:t xml:space="preserve"> ():</w:t>
       </w:r>
     </w:p>
     <w:p>
@@ -265,12 +288,21 @@
         </w:rPr>
         <w:t xml:space="preserve">: </w:t>
       </w:r>
-      <w:r>
-        <w:rPr>
-          <w:rFonts w:ascii="Comic Sans MS" w:hAnsi="Comic Sans MS"/>
-          <w:lang w:val="en-GB"/>
-        </w:rPr>
-        <w:t>RegisterController.getThanaID(</w:t>
+      <w:proofErr w:type="spellStart"/>
+      <w:r>
+        <w:rPr>
+          <w:rFonts w:ascii="Comic Sans MS" w:hAnsi="Comic Sans MS"/>
+          <w:lang w:val="en-GB"/>
+        </w:rPr>
+        <w:t>RegisterController.getThanaID</w:t>
+      </w:r>
+      <w:proofErr w:type="spellEnd"/>
+      <w:r>
+        <w:rPr>
+          <w:rFonts w:ascii="Comic Sans MS" w:hAnsi="Comic Sans MS"/>
+          <w:lang w:val="en-GB"/>
+        </w:rPr>
+        <w:t>(</w:t>
       </w:r>
       <w:r>
         <w:rPr>
@@ -337,13 +369,23 @@
           <w:lang w:val="en-GB"/>
         </w:rPr>
       </w:pPr>
-      <w:r>
-        <w:rPr>
-          <w:rFonts w:ascii="Comic Sans MS" w:hAnsi="Comic Sans MS"/>
-          <w:u w:val="single"/>
-          <w:lang w:val="en-GB"/>
-        </w:rPr>
-        <w:t>MakeAdmin (int id):</w:t>
+      <w:proofErr w:type="spellStart"/>
+      <w:r>
+        <w:rPr>
+          <w:rFonts w:ascii="Comic Sans MS" w:hAnsi="Comic Sans MS"/>
+          <w:u w:val="single"/>
+          <w:lang w:val="en-GB"/>
+        </w:rPr>
+        <w:t>MakeAdmin</w:t>
+      </w:r>
+      <w:proofErr w:type="spellEnd"/>
+      <w:r>
+        <w:rPr>
+          <w:rFonts w:ascii="Comic Sans MS" w:hAnsi="Comic Sans MS"/>
+          <w:u w:val="single"/>
+          <w:lang w:val="en-GB"/>
+        </w:rPr>
+        <w:t xml:space="preserve"> (int id):</w:t>
       </w:r>
     </w:p>
     <w:p>
@@ -403,13 +445,31 @@
         </w:rPr>
         <w:t xml:space="preserve">Return To: </w:t>
       </w:r>
-      <w:r>
-        <w:rPr>
-          <w:rFonts w:ascii="Comic Sans MS" w:hAnsi="Comic Sans MS"/>
-          <w:lang w:val="en-GB"/>
-        </w:rPr>
-        <w:t>AdminUser/UserList</w:t>
-      </w:r>
+      <w:proofErr w:type="spellStart"/>
+      <w:r>
+        <w:rPr>
+          <w:rFonts w:ascii="Comic Sans MS" w:hAnsi="Comic Sans MS"/>
+          <w:lang w:val="en-GB"/>
+        </w:rPr>
+        <w:t>AdminUser</w:t>
+      </w:r>
+      <w:proofErr w:type="spellEnd"/>
+      <w:r>
+        <w:rPr>
+          <w:rFonts w:ascii="Comic Sans MS" w:hAnsi="Comic Sans MS"/>
+          <w:lang w:val="en-GB"/>
+        </w:rPr>
+        <w:t>/</w:t>
+      </w:r>
+      <w:proofErr w:type="spellStart"/>
+      <w:r>
+        <w:rPr>
+          <w:rFonts w:ascii="Comic Sans MS" w:hAnsi="Comic Sans MS"/>
+          <w:lang w:val="en-GB"/>
+        </w:rPr>
+        <w:t>UserList</w:t>
+      </w:r>
+      <w:proofErr w:type="spellEnd"/>
     </w:p>
     <w:p>
       <w:pPr>
@@ -498,7 +558,23 @@
           <w:rFonts w:ascii="Comic Sans MS" w:hAnsi="Comic Sans MS"/>
           <w:lang w:val="en-GB"/>
         </w:rPr>
-        <w:t xml:space="preserve"> Then return to userlist.</w:t>
+        <w:t xml:space="preserve"> Then return to </w:t>
+      </w:r>
+      <w:proofErr w:type="spellStart"/>
+      <w:r>
+        <w:rPr>
+          <w:rFonts w:ascii="Comic Sans MS" w:hAnsi="Comic Sans MS"/>
+          <w:lang w:val="en-GB"/>
+        </w:rPr>
+        <w:t>userlist</w:t>
+      </w:r>
+      <w:proofErr w:type="spellEnd"/>
+      <w:r>
+        <w:rPr>
+          <w:rFonts w:ascii="Comic Sans MS" w:hAnsi="Comic Sans MS"/>
+          <w:lang w:val="en-GB"/>
+        </w:rPr>
+        <w:t>.</w:t>
       </w:r>
     </w:p>
     <w:p>
@@ -525,13 +601,23 @@
           <w:lang w:val="en-GB"/>
         </w:rPr>
       </w:pPr>
-      <w:r>
-        <w:rPr>
-          <w:rFonts w:ascii="Comic Sans MS" w:hAnsi="Comic Sans MS"/>
-          <w:u w:val="single"/>
-          <w:lang w:val="en-GB"/>
-        </w:rPr>
-        <w:t>RemoveAdmid (int id):</w:t>
+      <w:proofErr w:type="spellStart"/>
+      <w:r>
+        <w:rPr>
+          <w:rFonts w:ascii="Comic Sans MS" w:hAnsi="Comic Sans MS"/>
+          <w:u w:val="single"/>
+          <w:lang w:val="en-GB"/>
+        </w:rPr>
+        <w:t>RemoveAdmid</w:t>
+      </w:r>
+      <w:proofErr w:type="spellEnd"/>
+      <w:r>
+        <w:rPr>
+          <w:rFonts w:ascii="Comic Sans MS" w:hAnsi="Comic Sans MS"/>
+          <w:u w:val="single"/>
+          <w:lang w:val="en-GB"/>
+        </w:rPr>
+        <w:t xml:space="preserve"> (int id):</w:t>
       </w:r>
     </w:p>
     <w:p>
@@ -599,8 +685,33 @@
           <w:rFonts w:ascii="Comic Sans MS" w:hAnsi="Comic Sans MS"/>
           <w:lang w:val="en-GB"/>
         </w:rPr>
-        <w:t>Return To: AdminUser/UserList</w:t>
-      </w:r>
+        <w:t xml:space="preserve">Return To: </w:t>
+      </w:r>
+      <w:proofErr w:type="spellStart"/>
+      <w:r>
+        <w:rPr>
+          <w:rFonts w:ascii="Comic Sans MS" w:hAnsi="Comic Sans MS"/>
+          <w:lang w:val="en-GB"/>
+        </w:rPr>
+        <w:t>AdminUser</w:t>
+      </w:r>
+      <w:proofErr w:type="spellEnd"/>
+      <w:r>
+        <w:rPr>
+          <w:rFonts w:ascii="Comic Sans MS" w:hAnsi="Comic Sans MS"/>
+          <w:lang w:val="en-GB"/>
+        </w:rPr>
+        <w:t>/</w:t>
+      </w:r>
+      <w:proofErr w:type="spellStart"/>
+      <w:r>
+        <w:rPr>
+          <w:rFonts w:ascii="Comic Sans MS" w:hAnsi="Comic Sans MS"/>
+          <w:lang w:val="en-GB"/>
+        </w:rPr>
+        <w:t>UserList</w:t>
+      </w:r>
+      <w:proofErr w:type="spellEnd"/>
     </w:p>
     <w:p>
       <w:pPr>
@@ -655,7 +766,23 @@
           <w:rFonts w:ascii="Comic Sans MS" w:hAnsi="Comic Sans MS"/>
           <w:lang w:val="en-GB"/>
         </w:rPr>
-        <w:t>, save changes to database. Then return to userlist.</w:t>
+        <w:t xml:space="preserve">, save changes to database. Then return to </w:t>
+      </w:r>
+      <w:proofErr w:type="spellStart"/>
+      <w:r>
+        <w:rPr>
+          <w:rFonts w:ascii="Comic Sans MS" w:hAnsi="Comic Sans MS"/>
+          <w:lang w:val="en-GB"/>
+        </w:rPr>
+        <w:t>userlist</w:t>
+      </w:r>
+      <w:proofErr w:type="spellEnd"/>
+      <w:r>
+        <w:rPr>
+          <w:rFonts w:ascii="Comic Sans MS" w:hAnsi="Comic Sans MS"/>
+          <w:lang w:val="en-GB"/>
+        </w:rPr>
+        <w:t>.</w:t>
       </w:r>
     </w:p>
     <w:p>
@@ -681,13 +808,23 @@
           <w:lang w:val="en-GB"/>
         </w:rPr>
       </w:pPr>
-      <w:r>
-        <w:rPr>
-          <w:rFonts w:ascii="Comic Sans MS" w:hAnsi="Comic Sans MS"/>
-          <w:u w:val="single"/>
-          <w:lang w:val="en-GB"/>
-        </w:rPr>
-        <w:t>BlockUser (int id):</w:t>
+      <w:proofErr w:type="spellStart"/>
+      <w:r>
+        <w:rPr>
+          <w:rFonts w:ascii="Comic Sans MS" w:hAnsi="Comic Sans MS"/>
+          <w:u w:val="single"/>
+          <w:lang w:val="en-GB"/>
+        </w:rPr>
+        <w:t>BlockUser</w:t>
+      </w:r>
+      <w:proofErr w:type="spellEnd"/>
+      <w:r>
+        <w:rPr>
+          <w:rFonts w:ascii="Comic Sans MS" w:hAnsi="Comic Sans MS"/>
+          <w:u w:val="single"/>
+          <w:lang w:val="en-GB"/>
+        </w:rPr>
+        <w:t xml:space="preserve"> (int id):</w:t>
       </w:r>
     </w:p>
     <w:p>
@@ -738,8 +875,33 @@
           <w:rFonts w:ascii="Comic Sans MS" w:hAnsi="Comic Sans MS"/>
           <w:lang w:val="en-GB"/>
         </w:rPr>
-        <w:t>Return To: AdminUser/UserList</w:t>
-      </w:r>
+        <w:t xml:space="preserve">Return To: </w:t>
+      </w:r>
+      <w:proofErr w:type="spellStart"/>
+      <w:r>
+        <w:rPr>
+          <w:rFonts w:ascii="Comic Sans MS" w:hAnsi="Comic Sans MS"/>
+          <w:lang w:val="en-GB"/>
+        </w:rPr>
+        <w:t>AdminUser</w:t>
+      </w:r>
+      <w:proofErr w:type="spellEnd"/>
+      <w:r>
+        <w:rPr>
+          <w:rFonts w:ascii="Comic Sans MS" w:hAnsi="Comic Sans MS"/>
+          <w:lang w:val="en-GB"/>
+        </w:rPr>
+        <w:t>/</w:t>
+      </w:r>
+      <w:proofErr w:type="spellStart"/>
+      <w:r>
+        <w:rPr>
+          <w:rFonts w:ascii="Comic Sans MS" w:hAnsi="Comic Sans MS"/>
+          <w:lang w:val="en-GB"/>
+        </w:rPr>
+        <w:t>UserList</w:t>
+      </w:r>
+      <w:proofErr w:type="spellEnd"/>
     </w:p>
     <w:p>
       <w:pPr>
@@ -779,7 +941,23 @@
           <w:rFonts w:ascii="Comic Sans MS" w:hAnsi="Comic Sans MS"/>
           <w:lang w:val="en-GB"/>
         </w:rPr>
-        <w:t>”, save changes to database. Then return to userlist.</w:t>
+        <w:t xml:space="preserve">”, save changes to database. Then return to </w:t>
+      </w:r>
+      <w:proofErr w:type="spellStart"/>
+      <w:r>
+        <w:rPr>
+          <w:rFonts w:ascii="Comic Sans MS" w:hAnsi="Comic Sans MS"/>
+          <w:lang w:val="en-GB"/>
+        </w:rPr>
+        <w:t>userlist</w:t>
+      </w:r>
+      <w:proofErr w:type="spellEnd"/>
+      <w:r>
+        <w:rPr>
+          <w:rFonts w:ascii="Comic Sans MS" w:hAnsi="Comic Sans MS"/>
+          <w:lang w:val="en-GB"/>
+        </w:rPr>
+        <w:t>.</w:t>
       </w:r>
     </w:p>
     <w:p>
@@ -805,6 +983,7 @@
           <w:lang w:val="en-GB"/>
         </w:rPr>
       </w:pPr>
+      <w:proofErr w:type="spellStart"/>
       <w:r>
         <w:rPr>
           <w:rFonts w:ascii="Comic Sans MS" w:hAnsi="Comic Sans MS"/>
@@ -821,6 +1000,7 @@
         </w:rPr>
         <w:t>lockUser</w:t>
       </w:r>
+      <w:proofErr w:type="spellEnd"/>
       <w:r>
         <w:rPr>
           <w:rFonts w:ascii="Comic Sans MS" w:hAnsi="Comic Sans MS"/>
@@ -878,8 +1058,33 @@
           <w:rFonts w:ascii="Comic Sans MS" w:hAnsi="Comic Sans MS"/>
           <w:lang w:val="en-GB"/>
         </w:rPr>
-        <w:t>Return To: AdminUser/UserList</w:t>
-      </w:r>
+        <w:t xml:space="preserve">Return To: </w:t>
+      </w:r>
+      <w:proofErr w:type="spellStart"/>
+      <w:r>
+        <w:rPr>
+          <w:rFonts w:ascii="Comic Sans MS" w:hAnsi="Comic Sans MS"/>
+          <w:lang w:val="en-GB"/>
+        </w:rPr>
+        <w:t>AdminUser</w:t>
+      </w:r>
+      <w:proofErr w:type="spellEnd"/>
+      <w:r>
+        <w:rPr>
+          <w:rFonts w:ascii="Comic Sans MS" w:hAnsi="Comic Sans MS"/>
+          <w:lang w:val="en-GB"/>
+        </w:rPr>
+        <w:t>/</w:t>
+      </w:r>
+      <w:proofErr w:type="spellStart"/>
+      <w:r>
+        <w:rPr>
+          <w:rFonts w:ascii="Comic Sans MS" w:hAnsi="Comic Sans MS"/>
+          <w:lang w:val="en-GB"/>
+        </w:rPr>
+        <w:t>UserList</w:t>
+      </w:r>
+      <w:proofErr w:type="spellEnd"/>
     </w:p>
     <w:p>
       <w:pPr>
@@ -933,7 +1138,23 @@
           <w:rFonts w:ascii="Comic Sans MS" w:hAnsi="Comic Sans MS"/>
           <w:lang w:val="en-GB"/>
         </w:rPr>
-        <w:t>, save changes to database. Then return to userlist.</w:t>
+        <w:t xml:space="preserve">, save changes to database. Then return to </w:t>
+      </w:r>
+      <w:proofErr w:type="spellStart"/>
+      <w:r>
+        <w:rPr>
+          <w:rFonts w:ascii="Comic Sans MS" w:hAnsi="Comic Sans MS"/>
+          <w:lang w:val="en-GB"/>
+        </w:rPr>
+        <w:t>userlist</w:t>
+      </w:r>
+      <w:proofErr w:type="spellEnd"/>
+      <w:r>
+        <w:rPr>
+          <w:rFonts w:ascii="Comic Sans MS" w:hAnsi="Comic Sans MS"/>
+          <w:lang w:val="en-GB"/>
+        </w:rPr>
+        <w:t>.</w:t>
       </w:r>
     </w:p>
     <w:p>
@@ -1011,13 +1232,23 @@
           <w:lang w:val="en-GB"/>
         </w:rPr>
       </w:pPr>
-      <w:r>
-        <w:rPr>
-          <w:rFonts w:ascii="Comic Sans MS" w:hAnsi="Comic Sans MS"/>
-          <w:u w:val="single"/>
-          <w:lang w:val="en-GB"/>
-        </w:rPr>
-        <w:t>Add_worker ():</w:t>
+      <w:proofErr w:type="spellStart"/>
+      <w:r>
+        <w:rPr>
+          <w:rFonts w:ascii="Comic Sans MS" w:hAnsi="Comic Sans MS"/>
+          <w:u w:val="single"/>
+          <w:lang w:val="en-GB"/>
+        </w:rPr>
+        <w:t>Add_worker</w:t>
+      </w:r>
+      <w:proofErr w:type="spellEnd"/>
+      <w:r>
+        <w:rPr>
+          <w:rFonts w:ascii="Comic Sans MS" w:hAnsi="Comic Sans MS"/>
+          <w:u w:val="single"/>
+          <w:lang w:val="en-GB"/>
+        </w:rPr>
+        <w:t xml:space="preserve"> ():</w:t>
       </w:r>
     </w:p>
     <w:p>
@@ -1069,12 +1300,6 @@
           <w:lang w:val="en-GB"/>
         </w:rPr>
         <w:tab/>
-      </w:r>
-      <w:r>
-        <w:rPr>
-          <w:rFonts w:ascii="Comic Sans MS" w:hAnsi="Comic Sans MS"/>
-          <w:lang w:val="en-GB"/>
-        </w:rPr>
         <w:t xml:space="preserve">Used </w:t>
       </w:r>
       <w:r>
@@ -1118,6 +1343,7 @@
         </w:rPr>
         <w:t xml:space="preserve">Redirects to </w:t>
       </w:r>
+      <w:proofErr w:type="spellStart"/>
       <w:r>
         <w:rPr>
           <w:rFonts w:ascii="Comic Sans MS" w:hAnsi="Comic Sans MS"/>
@@ -1144,7 +1370,15 @@
           <w:rFonts w:ascii="Comic Sans MS" w:hAnsi="Comic Sans MS"/>
           <w:lang w:val="en-GB"/>
         </w:rPr>
-        <w:t>worker page.</w:t>
+        <w:t>worker</w:t>
+      </w:r>
+      <w:proofErr w:type="spellEnd"/>
+      <w:r>
+        <w:rPr>
+          <w:rFonts w:ascii="Comic Sans MS" w:hAnsi="Comic Sans MS"/>
+          <w:lang w:val="en-GB"/>
+        </w:rPr>
+        <w:t xml:space="preserve"> page.</w:t>
       </w:r>
     </w:p>
     <w:p>
@@ -1161,13 +1395,23 @@
           <w:lang w:val="en-GB"/>
         </w:rPr>
       </w:pPr>
-      <w:r>
-        <w:rPr>
-          <w:rFonts w:ascii="Comic Sans MS" w:hAnsi="Comic Sans MS"/>
-          <w:u w:val="single"/>
-          <w:lang w:val="en-GB"/>
-        </w:rPr>
-        <w:t>WorkerList ():</w:t>
+      <w:proofErr w:type="spellStart"/>
+      <w:r>
+        <w:rPr>
+          <w:rFonts w:ascii="Comic Sans MS" w:hAnsi="Comic Sans MS"/>
+          <w:u w:val="single"/>
+          <w:lang w:val="en-GB"/>
+        </w:rPr>
+        <w:t>WorkerList</w:t>
+      </w:r>
+      <w:proofErr w:type="spellEnd"/>
+      <w:r>
+        <w:rPr>
+          <w:rFonts w:ascii="Comic Sans MS" w:hAnsi="Comic Sans MS"/>
+          <w:u w:val="single"/>
+          <w:lang w:val="en-GB"/>
+        </w:rPr>
+        <w:t xml:space="preserve"> ():</w:t>
       </w:r>
     </w:p>
     <w:p>
@@ -1246,7 +1490,23 @@
           <w:rFonts w:ascii="Comic Sans MS" w:hAnsi="Comic Sans MS"/>
           <w:lang w:val="en-GB"/>
         </w:rPr>
-        <w:t xml:space="preserve">getThanaList(thanastring), </w:t>
+        <w:t>getThanaList(</w:t>
+      </w:r>
+      <w:proofErr w:type="spellStart"/>
+      <w:r>
+        <w:rPr>
+          <w:rFonts w:ascii="Comic Sans MS" w:hAnsi="Comic Sans MS"/>
+          <w:lang w:val="en-GB"/>
+        </w:rPr>
+        <w:t>thanastring</w:t>
+      </w:r>
+      <w:proofErr w:type="spellEnd"/>
+      <w:r>
+        <w:rPr>
+          <w:rFonts w:ascii="Comic Sans MS" w:hAnsi="Comic Sans MS"/>
+          <w:lang w:val="en-GB"/>
+        </w:rPr>
+        <w:t xml:space="preserve">), </w:t>
       </w:r>
       <w:r>
         <w:rPr>
@@ -1288,7 +1548,23 @@
           <w:rFonts w:ascii="Comic Sans MS" w:hAnsi="Comic Sans MS"/>
           <w:lang w:val="en-GB"/>
         </w:rPr>
-        <w:t>getWorkerTypeList(workertypestring)</w:t>
+        <w:t>getWorkerTypeList(</w:t>
+      </w:r>
+      <w:proofErr w:type="spellStart"/>
+      <w:r>
+        <w:rPr>
+          <w:rFonts w:ascii="Comic Sans MS" w:hAnsi="Comic Sans MS"/>
+          <w:lang w:val="en-GB"/>
+        </w:rPr>
+        <w:t>workertypestring</w:t>
+      </w:r>
+      <w:proofErr w:type="spellEnd"/>
+      <w:r>
+        <w:rPr>
+          <w:rFonts w:ascii="Comic Sans MS" w:hAnsi="Comic Sans MS"/>
+          <w:lang w:val="en-GB"/>
+        </w:rPr>
+        <w:t>)</w:t>
       </w:r>
     </w:p>
     <w:p>
@@ -1338,6 +1614,7 @@
         </w:rPr>
         <w:t xml:space="preserve">. Use </w:t>
       </w:r>
+      <w:proofErr w:type="gramStart"/>
       <w:r>
         <w:rPr>
           <w:rFonts w:ascii="Comic Sans MS" w:hAnsi="Comic Sans MS"/>
@@ -1345,6 +1622,7 @@
         </w:rPr>
         <w:t>getThanaList(</w:t>
       </w:r>
+      <w:proofErr w:type="gramEnd"/>
       <w:r>
         <w:rPr>
           <w:rFonts w:ascii="Comic Sans MS" w:hAnsi="Comic Sans MS"/>
@@ -1408,6 +1686,7 @@
           <w:lang w:val="en-GB"/>
         </w:rPr>
       </w:pPr>
+      <w:proofErr w:type="spellStart"/>
       <w:r>
         <w:rPr>
           <w:rFonts w:ascii="Comic Sans MS" w:hAnsi="Comic Sans MS"/>
@@ -1423,15 +1702,42 @@
           <w:u w:val="single"/>
           <w:lang w:val="en-GB"/>
         </w:rPr>
-        <w:t>Worker (</w:t>
-      </w:r>
-      <w:r>
-        <w:rPr>
-          <w:rFonts w:ascii="Comic Sans MS" w:hAnsi="Comic Sans MS"/>
-          <w:u w:val="single"/>
-          <w:lang w:val="en-GB"/>
-        </w:rPr>
-        <w:t>int workerID):</w:t>
+        <w:t>Worker</w:t>
+      </w:r>
+      <w:proofErr w:type="spellEnd"/>
+      <w:r>
+        <w:rPr>
+          <w:rFonts w:ascii="Comic Sans MS" w:hAnsi="Comic Sans MS"/>
+          <w:u w:val="single"/>
+          <w:lang w:val="en-GB"/>
+        </w:rPr>
+        <w:t xml:space="preserve"> (</w:t>
+      </w:r>
+      <w:r>
+        <w:rPr>
+          <w:rFonts w:ascii="Comic Sans MS" w:hAnsi="Comic Sans MS"/>
+          <w:u w:val="single"/>
+          <w:lang w:val="en-GB"/>
+        </w:rPr>
+        <w:t xml:space="preserve">int </w:t>
+      </w:r>
+      <w:proofErr w:type="spellStart"/>
+      <w:r>
+        <w:rPr>
+          <w:rFonts w:ascii="Comic Sans MS" w:hAnsi="Comic Sans MS"/>
+          <w:u w:val="single"/>
+          <w:lang w:val="en-GB"/>
+        </w:rPr>
+        <w:t>workerID</w:t>
+      </w:r>
+      <w:proofErr w:type="spellEnd"/>
+      <w:r>
+        <w:rPr>
+          <w:rFonts w:ascii="Comic Sans MS" w:hAnsi="Comic Sans MS"/>
+          <w:u w:val="single"/>
+          <w:lang w:val="en-GB"/>
+        </w:rPr>
+        <w:t>):</w:t>
       </w:r>
     </w:p>
     <w:p>
@@ -1503,7 +1809,23 @@
           <w:rFonts w:ascii="Comic Sans MS" w:hAnsi="Comic Sans MS"/>
           <w:lang w:val="en-GB"/>
         </w:rPr>
-        <w:t>getWorkerTypeList(workertypestring)</w:t>
+        <w:t>getWorkerTypeList(</w:t>
+      </w:r>
+      <w:proofErr w:type="spellStart"/>
+      <w:r>
+        <w:rPr>
+          <w:rFonts w:ascii="Comic Sans MS" w:hAnsi="Comic Sans MS"/>
+          <w:lang w:val="en-GB"/>
+        </w:rPr>
+        <w:t>workertypestring</w:t>
+      </w:r>
+      <w:proofErr w:type="spellEnd"/>
+      <w:r>
+        <w:rPr>
+          <w:rFonts w:ascii="Comic Sans MS" w:hAnsi="Comic Sans MS"/>
+          <w:lang w:val="en-GB"/>
+        </w:rPr>
+        <w:t>)</w:t>
       </w:r>
     </w:p>
     <w:p>
@@ -1539,19 +1861,21 @@
         </w:rPr>
         <w:t xml:space="preserve">Use </w:t>
       </w:r>
-      <w:r>
-        <w:rPr>
-          <w:rFonts w:ascii="Comic Sans MS" w:hAnsi="Comic Sans MS"/>
-          <w:lang w:val="en-GB"/>
-        </w:rPr>
-        <w:t>getWorkerTypeList() method to show data in our desired format</w:t>
-      </w:r>
-      <w:r>
-        <w:rPr>
-          <w:rFonts w:ascii="Comic Sans MS" w:hAnsi="Comic Sans MS"/>
-          <w:lang w:val="en-GB"/>
-        </w:rPr>
-        <w:t>.</w:t>
+      <w:proofErr w:type="gramStart"/>
+      <w:r>
+        <w:rPr>
+          <w:rFonts w:ascii="Comic Sans MS" w:hAnsi="Comic Sans MS"/>
+          <w:lang w:val="en-GB"/>
+        </w:rPr>
+        <w:t>getWorkerTypeList(</w:t>
+      </w:r>
+      <w:proofErr w:type="gramEnd"/>
+      <w:r>
+        <w:rPr>
+          <w:rFonts w:ascii="Comic Sans MS" w:hAnsi="Comic Sans MS"/>
+          <w:lang w:val="en-GB"/>
+        </w:rPr>
+        <w:t>) method to show data in our desired format.</w:t>
       </w:r>
       <w:r>
         <w:rPr>
@@ -1576,6 +1900,7 @@
           <w:lang w:val="en-GB"/>
         </w:rPr>
       </w:pPr>
+      <w:proofErr w:type="spellStart"/>
       <w:r>
         <w:rPr>
           <w:rFonts w:ascii="Comic Sans MS" w:hAnsi="Comic Sans MS"/>
@@ -1583,7 +1908,37 @@
           <w:u w:val="single"/>
           <w:lang w:val="en-GB"/>
         </w:rPr>
-        <w:t>AddNewWorker (HttpPostedFileBase file):</w:t>
+        <w:t>AddNewWorker</w:t>
+      </w:r>
+      <w:proofErr w:type="spellEnd"/>
+      <w:r>
+        <w:rPr>
+          <w:rFonts w:ascii="Comic Sans MS" w:hAnsi="Comic Sans MS"/>
+          <w:color w:val="FF0000"/>
+          <w:u w:val="single"/>
+          <w:lang w:val="en-GB"/>
+        </w:rPr>
+        <w:t xml:space="preserve"> (</w:t>
+      </w:r>
+      <w:proofErr w:type="spellStart"/>
+      <w:r>
+        <w:rPr>
+          <w:rFonts w:ascii="Comic Sans MS" w:hAnsi="Comic Sans MS"/>
+          <w:color w:val="FF0000"/>
+          <w:u w:val="single"/>
+          <w:lang w:val="en-GB"/>
+        </w:rPr>
+        <w:t>HttpPostedFileBase</w:t>
+      </w:r>
+      <w:proofErr w:type="spellEnd"/>
+      <w:r>
+        <w:rPr>
+          <w:rFonts w:ascii="Comic Sans MS" w:hAnsi="Comic Sans MS"/>
+          <w:color w:val="FF0000"/>
+          <w:u w:val="single"/>
+          <w:lang w:val="en-GB"/>
+        </w:rPr>
+        <w:t xml:space="preserve"> file):</w:t>
       </w:r>
     </w:p>
     <w:p>
@@ -1643,19 +1998,44 @@
         </w:rPr>
         <w:t xml:space="preserve">Used Method: </w:t>
       </w:r>
-      <w:r>
-        <w:rPr>
-          <w:rFonts w:ascii="Comic Sans MS" w:hAnsi="Comic Sans MS"/>
-          <w:lang w:val="en-GB"/>
-        </w:rPr>
-        <w:t>getThanaString (</w:t>
-      </w:r>
-      <w:r>
-        <w:rPr>
-          <w:rFonts w:ascii="Comic Sans MS" w:hAnsi="Comic Sans MS"/>
-          <w:lang w:val="en-GB"/>
-        </w:rPr>
-        <w:t>Thana name), getTypeString ()</w:t>
+      <w:proofErr w:type="spellStart"/>
+      <w:r>
+        <w:rPr>
+          <w:rFonts w:ascii="Comic Sans MS" w:hAnsi="Comic Sans MS"/>
+          <w:lang w:val="en-GB"/>
+        </w:rPr>
+        <w:t>getThanaString</w:t>
+      </w:r>
+      <w:proofErr w:type="spellEnd"/>
+      <w:r>
+        <w:rPr>
+          <w:rFonts w:ascii="Comic Sans MS" w:hAnsi="Comic Sans MS"/>
+          <w:lang w:val="en-GB"/>
+        </w:rPr>
+        <w:t xml:space="preserve"> (</w:t>
+      </w:r>
+      <w:r>
+        <w:rPr>
+          <w:rFonts w:ascii="Comic Sans MS" w:hAnsi="Comic Sans MS"/>
+          <w:lang w:val="en-GB"/>
+        </w:rPr>
+        <w:t xml:space="preserve">Thana name), </w:t>
+      </w:r>
+      <w:proofErr w:type="spellStart"/>
+      <w:r>
+        <w:rPr>
+          <w:rFonts w:ascii="Comic Sans MS" w:hAnsi="Comic Sans MS"/>
+          <w:lang w:val="en-GB"/>
+        </w:rPr>
+        <w:t>getTypeString</w:t>
+      </w:r>
+      <w:proofErr w:type="spellEnd"/>
+      <w:r>
+        <w:rPr>
+          <w:rFonts w:ascii="Comic Sans MS" w:hAnsi="Comic Sans MS"/>
+          <w:lang w:val="en-GB"/>
+        </w:rPr>
+        <w:t xml:space="preserve"> ()</w:t>
       </w:r>
     </w:p>
     <w:p>
@@ -1714,7 +2094,23 @@
           <w:rFonts w:ascii="Comic Sans MS" w:hAnsi="Comic Sans MS"/>
           <w:lang w:val="en-GB"/>
         </w:rPr>
-        <w:t xml:space="preserve"> worker info through add_worker page. </w:t>
+        <w:t xml:space="preserve"> worker info through </w:t>
+      </w:r>
+      <w:proofErr w:type="spellStart"/>
+      <w:r>
+        <w:rPr>
+          <w:rFonts w:ascii="Comic Sans MS" w:hAnsi="Comic Sans MS"/>
+          <w:lang w:val="en-GB"/>
+        </w:rPr>
+        <w:t>add_worker</w:t>
+      </w:r>
+      <w:proofErr w:type="spellEnd"/>
+      <w:r>
+        <w:rPr>
+          <w:rFonts w:ascii="Comic Sans MS" w:hAnsi="Comic Sans MS"/>
+          <w:lang w:val="en-GB"/>
+        </w:rPr>
+        <w:t xml:space="preserve"> page. </w:t>
       </w:r>
       <w:r>
         <w:rPr>
@@ -1763,8 +2159,17 @@
           <w:rFonts w:ascii="Comic Sans MS" w:hAnsi="Comic Sans MS"/>
           <w:lang w:val="en-GB"/>
         </w:rPr>
-        <w:t xml:space="preserve"> Rename uploaded file with workerID</w:t>
-      </w:r>
+        <w:t xml:space="preserve"> Rename uploaded file with </w:t>
+      </w:r>
+      <w:proofErr w:type="spellStart"/>
+      <w:r>
+        <w:rPr>
+          <w:rFonts w:ascii="Comic Sans MS" w:hAnsi="Comic Sans MS"/>
+          <w:lang w:val="en-GB"/>
+        </w:rPr>
+        <w:t>workerID</w:t>
+      </w:r>
+      <w:proofErr w:type="spellEnd"/>
       <w:r>
         <w:rPr>
           <w:rFonts w:ascii="Comic Sans MS" w:hAnsi="Comic Sans MS"/>
@@ -1784,7 +2189,50 @@
           <w:rFonts w:ascii="Comic Sans MS" w:hAnsi="Comic Sans MS"/>
           <w:lang w:val="en-GB"/>
         </w:rPr>
-        <w:t xml:space="preserve">If all information is valid then store the info’s in database and redirect to workerlist.cshtml . Otherwise redirect to add_worker.cshtml. </w:t>
+        <w:t xml:space="preserve">If all information is valid then store the info’s in database and redirect to </w:t>
+      </w:r>
+      <w:proofErr w:type="spellStart"/>
+      <w:proofErr w:type="gramStart"/>
+      <w:r>
+        <w:rPr>
+          <w:rFonts w:ascii="Comic Sans MS" w:hAnsi="Comic Sans MS"/>
+          <w:lang w:val="en-GB"/>
+        </w:rPr>
+        <w:t>workerlist.cshtml</w:t>
+      </w:r>
+      <w:proofErr w:type="spellEnd"/>
+      <w:proofErr w:type="gramEnd"/>
+      <w:r>
+        <w:rPr>
+          <w:rFonts w:ascii="Comic Sans MS" w:hAnsi="Comic Sans MS"/>
+          <w:lang w:val="en-GB"/>
+        </w:rPr>
+        <w:t xml:space="preserve"> . Otherwise redirect to </w:t>
+      </w:r>
+      <w:proofErr w:type="spellStart"/>
+      <w:r>
+        <w:rPr>
+          <w:rFonts w:ascii="Comic Sans MS" w:hAnsi="Comic Sans MS"/>
+          <w:lang w:val="en-GB"/>
+        </w:rPr>
+        <w:t>add_</w:t>
+      </w:r>
+      <w:proofErr w:type="gramStart"/>
+      <w:r>
+        <w:rPr>
+          <w:rFonts w:ascii="Comic Sans MS" w:hAnsi="Comic Sans MS"/>
+          <w:lang w:val="en-GB"/>
+        </w:rPr>
+        <w:t>worker.cshtml</w:t>
+      </w:r>
+      <w:proofErr w:type="spellEnd"/>
+      <w:proofErr w:type="gramEnd"/>
+      <w:r>
+        <w:rPr>
+          <w:rFonts w:ascii="Comic Sans MS" w:hAnsi="Comic Sans MS"/>
+          <w:lang w:val="en-GB"/>
+        </w:rPr>
+        <w:t xml:space="preserve">. </w:t>
       </w:r>
     </w:p>
     <w:p>
@@ -1802,6 +2250,7 @@
           <w:lang w:val="en-GB"/>
         </w:rPr>
       </w:pPr>
+      <w:proofErr w:type="spellStart"/>
       <w:r>
         <w:rPr>
           <w:rFonts w:ascii="Comic Sans MS" w:hAnsi="Comic Sans MS"/>
@@ -1809,8 +2258,9 @@
           <w:u w:val="single"/>
           <w:lang w:val="en-GB"/>
         </w:rPr>
-        <w:t>SaveWorkerData (</w:t>
-      </w:r>
+        <w:t>SaveWorkerData</w:t>
+      </w:r>
+      <w:proofErr w:type="spellEnd"/>
       <w:r>
         <w:rPr>
           <w:rFonts w:ascii="Comic Sans MS" w:hAnsi="Comic Sans MS"/>
@@ -1818,8 +2268,9 @@
           <w:u w:val="single"/>
           <w:lang w:val="en-GB"/>
         </w:rPr>
-        <w:t>HttpPostedFileBase file</w:t>
-      </w:r>
+        <w:t xml:space="preserve"> (</w:t>
+      </w:r>
+      <w:proofErr w:type="spellStart"/>
       <w:r>
         <w:rPr>
           <w:rFonts w:ascii="Comic Sans MS" w:hAnsi="Comic Sans MS"/>
@@ -1827,7 +2278,17 @@
           <w:u w:val="single"/>
           <w:lang w:val="en-GB"/>
         </w:rPr>
-        <w:t>):</w:t>
+        <w:t>HttpPostedFileBase</w:t>
+      </w:r>
+      <w:proofErr w:type="spellEnd"/>
+      <w:r>
+        <w:rPr>
+          <w:rFonts w:ascii="Comic Sans MS" w:hAnsi="Comic Sans MS"/>
+          <w:color w:val="FF0000"/>
+          <w:u w:val="single"/>
+          <w:lang w:val="en-GB"/>
+        </w:rPr>
+        <w:t xml:space="preserve"> file):</w:t>
       </w:r>
     </w:p>
     <w:p>
@@ -1878,7 +2339,39 @@
           <w:rFonts w:ascii="Comic Sans MS" w:hAnsi="Comic Sans MS"/>
           <w:lang w:val="en-GB"/>
         </w:rPr>
-        <w:t>Used Method: getThanaString (Thana name), getTypeString ()</w:t>
+        <w:t xml:space="preserve">Used Method: </w:t>
+      </w:r>
+      <w:proofErr w:type="spellStart"/>
+      <w:r>
+        <w:rPr>
+          <w:rFonts w:ascii="Comic Sans MS" w:hAnsi="Comic Sans MS"/>
+          <w:lang w:val="en-GB"/>
+        </w:rPr>
+        <w:t>getThanaString</w:t>
+      </w:r>
+      <w:proofErr w:type="spellEnd"/>
+      <w:r>
+        <w:rPr>
+          <w:rFonts w:ascii="Comic Sans MS" w:hAnsi="Comic Sans MS"/>
+          <w:lang w:val="en-GB"/>
+        </w:rPr>
+        <w:t xml:space="preserve"> (Thana name), </w:t>
+      </w:r>
+      <w:proofErr w:type="spellStart"/>
+      <w:r>
+        <w:rPr>
+          <w:rFonts w:ascii="Comic Sans MS" w:hAnsi="Comic Sans MS"/>
+          <w:lang w:val="en-GB"/>
+        </w:rPr>
+        <w:t>getTypeString</w:t>
+      </w:r>
+      <w:proofErr w:type="spellEnd"/>
+      <w:r>
+        <w:rPr>
+          <w:rFonts w:ascii="Comic Sans MS" w:hAnsi="Comic Sans MS"/>
+          <w:lang w:val="en-GB"/>
+        </w:rPr>
+        <w:t xml:space="preserve"> ()</w:t>
       </w:r>
     </w:p>
     <w:p>
@@ -1921,6 +2414,7 @@
         </w:rPr>
         <w:t xml:space="preserve"> worker info through </w:t>
       </w:r>
+      <w:proofErr w:type="spellStart"/>
       <w:r>
         <w:rPr>
           <w:rFonts w:ascii="Comic Sans MS" w:hAnsi="Comic Sans MS"/>
@@ -1933,7 +2427,15 @@
           <w:rFonts w:ascii="Comic Sans MS" w:hAnsi="Comic Sans MS"/>
           <w:lang w:val="en-GB"/>
         </w:rPr>
-        <w:t xml:space="preserve">_worker page. The parameter in this method is that file which is uploaded as worker </w:t>
+        <w:t>_worker</w:t>
+      </w:r>
+      <w:proofErr w:type="spellEnd"/>
+      <w:r>
+        <w:rPr>
+          <w:rFonts w:ascii="Comic Sans MS" w:hAnsi="Comic Sans MS"/>
+          <w:lang w:val="en-GB"/>
+        </w:rPr>
+        <w:t xml:space="preserve"> page. The parameter in this method is that file which is uploaded as worker </w:t>
       </w:r>
       <w:r>
         <w:rPr>
@@ -1947,8 +2449,25 @@
           <w:rFonts w:ascii="Comic Sans MS" w:hAnsi="Comic Sans MS"/>
           <w:lang w:val="en-GB"/>
         </w:rPr>
-        <w:t xml:space="preserve"> form information using form request. Convert area and type information to the desired type of database table attribute. Rename uploaded file with workerID (if any). If all information is valid then store the info’s in database and redirect to </w:t>
-      </w:r>
+        <w:t xml:space="preserve"> form information using form request. Convert area and type information to the desired type of database table attribute. Rename uploaded file with </w:t>
+      </w:r>
+      <w:proofErr w:type="spellStart"/>
+      <w:r>
+        <w:rPr>
+          <w:rFonts w:ascii="Comic Sans MS" w:hAnsi="Comic Sans MS"/>
+          <w:lang w:val="en-GB"/>
+        </w:rPr>
+        <w:t>workerID</w:t>
+      </w:r>
+      <w:proofErr w:type="spellEnd"/>
+      <w:r>
+        <w:rPr>
+          <w:rFonts w:ascii="Comic Sans MS" w:hAnsi="Comic Sans MS"/>
+          <w:lang w:val="en-GB"/>
+        </w:rPr>
+        <w:t xml:space="preserve"> (if any). If all information is valid then store the info’s in database and redirect to </w:t>
+      </w:r>
+      <w:proofErr w:type="spellStart"/>
       <w:r>
         <w:rPr>
           <w:rFonts w:ascii="Comic Sans MS" w:hAnsi="Comic Sans MS"/>
@@ -1956,6 +2475,7 @@
         </w:rPr>
         <w:t>edit_worker</w:t>
       </w:r>
+      <w:proofErr w:type="spellEnd"/>
       <w:r>
         <w:rPr>
           <w:rFonts w:ascii="Comic Sans MS" w:hAnsi="Comic Sans MS"/>
@@ -1992,13 +2512,23 @@
           <w:lang w:val="en-GB"/>
         </w:rPr>
       </w:pPr>
-      <w:r>
-        <w:rPr>
-          <w:rFonts w:ascii="Comic Sans MS" w:hAnsi="Comic Sans MS"/>
-          <w:u w:val="single"/>
-          <w:lang w:val="en-GB"/>
-        </w:rPr>
-        <w:t>DeleteWorker ():</w:t>
+      <w:proofErr w:type="spellStart"/>
+      <w:r>
+        <w:rPr>
+          <w:rFonts w:ascii="Comic Sans MS" w:hAnsi="Comic Sans MS"/>
+          <w:u w:val="single"/>
+          <w:lang w:val="en-GB"/>
+        </w:rPr>
+        <w:t>DeleteWorker</w:t>
+      </w:r>
+      <w:proofErr w:type="spellEnd"/>
+      <w:r>
+        <w:rPr>
+          <w:rFonts w:ascii="Comic Sans MS" w:hAnsi="Comic Sans MS"/>
+          <w:u w:val="single"/>
+          <w:lang w:val="en-GB"/>
+        </w:rPr>
+        <w:t xml:space="preserve"> ():</w:t>
       </w:r>
     </w:p>
     <w:p>
@@ -2085,7 +2615,23 @@
           <w:lang w:val="en-GB"/>
         </w:rPr>
         <w:lastRenderedPageBreak/>
-        <w:t>Get workerID from Session variable. We save this when we enter into the worker profile. By calling this method we delete all information of this worker from database.</w:t>
+        <w:t xml:space="preserve">Get </w:t>
+      </w:r>
+      <w:proofErr w:type="spellStart"/>
+      <w:r>
+        <w:rPr>
+          <w:rFonts w:ascii="Comic Sans MS" w:hAnsi="Comic Sans MS"/>
+          <w:lang w:val="en-GB"/>
+        </w:rPr>
+        <w:t>workerID</w:t>
+      </w:r>
+      <w:proofErr w:type="spellEnd"/>
+      <w:r>
+        <w:rPr>
+          <w:rFonts w:ascii="Comic Sans MS" w:hAnsi="Comic Sans MS"/>
+          <w:lang w:val="en-GB"/>
+        </w:rPr>
+        <w:t xml:space="preserve"> from Session variable. We save this when we enter into the worker profile. By calling this method we delete all information of this worker from database.</w:t>
       </w:r>
       <w:r>
         <w:rPr>
@@ -2144,8 +2690,18 @@
           <w:u w:val="single"/>
           <w:lang w:val="en-GB"/>
         </w:rPr>
-        <w:t>string thanastring</w:t>
-      </w:r>
+        <w:t xml:space="preserve">string </w:t>
+      </w:r>
+      <w:proofErr w:type="spellStart"/>
+      <w:r>
+        <w:rPr>
+          <w:rFonts w:ascii="Comic Sans MS" w:hAnsi="Comic Sans MS"/>
+          <w:u w:val="single"/>
+          <w:lang w:val="en-GB"/>
+        </w:rPr>
+        <w:t>thanastring</w:t>
+      </w:r>
+      <w:proofErr w:type="spellEnd"/>
       <w:r>
         <w:rPr>
           <w:rFonts w:ascii="Comic Sans MS" w:hAnsi="Comic Sans MS"/>
@@ -2183,14 +2739,7 @@
           <w:rFonts w:ascii="Comic Sans MS" w:hAnsi="Comic Sans MS"/>
           <w:lang w:val="en-GB"/>
         </w:rPr>
-        <w:t xml:space="preserve"> </w:t>
-      </w:r>
-      <w:r>
-        <w:rPr>
-          <w:rFonts w:ascii="Comic Sans MS" w:hAnsi="Comic Sans MS"/>
-          <w:lang w:val="en-GB"/>
-        </w:rPr>
-        <w:t>attribute in database</w:t>
+        <w:t xml:space="preserve"> attribute in database</w:t>
       </w:r>
     </w:p>
     <w:p>
@@ -2412,8 +2961,9 @@
           <w:iCs/>
           <w:lang w:val="en-GB"/>
         </w:rPr>
-        <w:t>This method iterates over the</w:t>
-      </w:r>
+        <w:t xml:space="preserve">This method iterates over </w:t>
+      </w:r>
+      <w:proofErr w:type="spellStart"/>
       <w:r>
         <w:rPr>
           <w:rFonts w:ascii="Comic Sans MS" w:hAnsi="Comic Sans MS"/>
@@ -2421,7 +2971,7 @@
           <w:iCs/>
           <w:lang w:val="en-GB"/>
         </w:rPr>
-        <w:t xml:space="preserve"> passed</w:t>
+        <w:t>the</w:t>
       </w:r>
       <w:r>
         <w:rPr>
@@ -2430,8 +2980,9 @@
           <w:iCs/>
           <w:lang w:val="en-GB"/>
         </w:rPr>
-        <w:t xml:space="preserve"> string. When gets ‘1’, fetch thana name from database for thana id = pos +1.</w:t>
-      </w:r>
+        <w:t xml:space="preserve"> passed</w:t>
+      </w:r>
+      <w:proofErr w:type="spellEnd"/>
       <w:r>
         <w:rPr>
           <w:rFonts w:ascii="Comic Sans MS" w:hAnsi="Comic Sans MS"/>
@@ -2439,8 +2990,9 @@
           <w:iCs/>
           <w:lang w:val="en-GB"/>
         </w:rPr>
-        <w:t xml:space="preserve"> </w:t>
-      </w:r>
+        <w:t xml:space="preserve"> string. When gets ‘1’, fetch thana name from database for thana id = </w:t>
+      </w:r>
+      <w:proofErr w:type="spellStart"/>
       <w:r>
         <w:rPr>
           <w:rFonts w:ascii="Comic Sans MS" w:hAnsi="Comic Sans MS"/>
@@ -2448,7 +3000,55 @@
           <w:iCs/>
           <w:lang w:val="en-GB"/>
         </w:rPr>
-        <w:t>Here, pos is the position of ‘1</w:t>
+        <w:t>pos</w:t>
+      </w:r>
+      <w:proofErr w:type="spellEnd"/>
+      <w:r>
+        <w:rPr>
+          <w:rFonts w:ascii="Comic Sans MS" w:hAnsi="Comic Sans MS"/>
+          <w:i/>
+          <w:iCs/>
+          <w:lang w:val="en-GB"/>
+        </w:rPr>
+        <w:t xml:space="preserve"> +1.</w:t>
+      </w:r>
+      <w:r>
+        <w:rPr>
+          <w:rFonts w:ascii="Comic Sans MS" w:hAnsi="Comic Sans MS"/>
+          <w:i/>
+          <w:iCs/>
+          <w:lang w:val="en-GB"/>
+        </w:rPr>
+        <w:t xml:space="preserve"> </w:t>
+      </w:r>
+      <w:r>
+        <w:rPr>
+          <w:rFonts w:ascii="Comic Sans MS" w:hAnsi="Comic Sans MS"/>
+          <w:i/>
+          <w:iCs/>
+          <w:lang w:val="en-GB"/>
+        </w:rPr>
+        <w:t xml:space="preserve">Here, </w:t>
+      </w:r>
+      <w:proofErr w:type="spellStart"/>
+      <w:r>
+        <w:rPr>
+          <w:rFonts w:ascii="Comic Sans MS" w:hAnsi="Comic Sans MS"/>
+          <w:i/>
+          <w:iCs/>
+          <w:lang w:val="en-GB"/>
+        </w:rPr>
+        <w:t>pos</w:t>
+      </w:r>
+      <w:proofErr w:type="spellEnd"/>
+      <w:r>
+        <w:rPr>
+          <w:rFonts w:ascii="Comic Sans MS" w:hAnsi="Comic Sans MS"/>
+          <w:i/>
+          <w:iCs/>
+          <w:lang w:val="en-GB"/>
+        </w:rPr>
+        <w:t xml:space="preserve"> is the position of ‘1</w:t>
       </w:r>
       <w:r>
         <w:rPr>
@@ -2682,7 +3282,9 @@
           <w:lang w:val="en-GB"/>
         </w:rPr>
         <w:tab/>
-      </w:r>
+        <w:t xml:space="preserve">here, “0001” is the binary string for type which we pass in this method as parameter. This method iterates over </w:t>
+      </w:r>
+      <w:proofErr w:type="spellStart"/>
       <w:r>
         <w:rPr>
           <w:rFonts w:ascii="Comic Sans MS" w:hAnsi="Comic Sans MS"/>
@@ -2690,8 +3292,9 @@
           <w:iCs/>
           <w:lang w:val="en-GB"/>
         </w:rPr>
-        <w:t xml:space="preserve">here, “0001” is the binary string for </w:t>
-      </w:r>
+        <w:t>the passed</w:t>
+      </w:r>
+      <w:proofErr w:type="spellEnd"/>
       <w:r>
         <w:rPr>
           <w:rFonts w:ascii="Comic Sans MS" w:hAnsi="Comic Sans MS"/>
@@ -2699,43 +3302,7 @@
           <w:iCs/>
           <w:lang w:val="en-GB"/>
         </w:rPr>
-        <w:t>type</w:t>
-      </w:r>
-      <w:r>
-        <w:rPr>
-          <w:rFonts w:ascii="Comic Sans MS" w:hAnsi="Comic Sans MS"/>
-          <w:i/>
-          <w:iCs/>
-          <w:lang w:val="en-GB"/>
-        </w:rPr>
-        <w:t xml:space="preserve"> which we pass in this</w:t>
-      </w:r>
-      <w:r>
-        <w:rPr>
-          <w:rFonts w:ascii="Comic Sans MS" w:hAnsi="Comic Sans MS"/>
-          <w:i/>
-          <w:iCs/>
-          <w:lang w:val="en-GB"/>
-        </w:rPr>
-        <w:t xml:space="preserve"> </w:t>
-      </w:r>
-      <w:r>
-        <w:rPr>
-          <w:rFonts w:ascii="Comic Sans MS" w:hAnsi="Comic Sans MS"/>
-          <w:i/>
-          <w:iCs/>
-          <w:lang w:val="en-GB"/>
-        </w:rPr>
-        <w:t>method as parameter. This method iterates over the passed string</w:t>
-      </w:r>
-      <w:r>
-        <w:rPr>
-          <w:rFonts w:ascii="Comic Sans MS" w:hAnsi="Comic Sans MS"/>
-          <w:i/>
-          <w:iCs/>
-          <w:lang w:val="en-GB"/>
-        </w:rPr>
-        <w:t>.</w:t>
+        <w:t xml:space="preserve"> string.</w:t>
       </w:r>
     </w:p>
     <w:p>

</xml_diff>

<commit_message>
documentation done for DBHelper
</commit_message>
<xml_diff>
--- a/Documentation.docx
+++ b/Documentation.docx
@@ -15,6 +15,7 @@
           <w:lang w:val="en-GB"/>
         </w:rPr>
       </w:pPr>
+      <w:proofErr w:type="spellStart"/>
       <w:r>
         <w:rPr>
           <w:rFonts w:ascii="Comic Sans MS" w:hAnsi="Comic Sans MS"/>
@@ -27,6 +28,7 @@
         </w:rPr>
         <w:t>MaidEasy</w:t>
       </w:r>
+      <w:proofErr w:type="spellEnd"/>
     </w:p>
     <w:p>
       <w:pPr>
@@ -66,13 +68,23 @@
           <w:lang w:val="en-GB"/>
         </w:rPr>
       </w:pPr>
-      <w:r>
-        <w:rPr>
-          <w:rFonts w:ascii="Comic Sans MS" w:hAnsi="Comic Sans MS"/>
-          <w:u w:val="single"/>
-          <w:lang w:val="en-GB"/>
-        </w:rPr>
-        <w:t>Admin_home ():</w:t>
+      <w:proofErr w:type="spellStart"/>
+      <w:r>
+        <w:rPr>
+          <w:rFonts w:ascii="Comic Sans MS" w:hAnsi="Comic Sans MS"/>
+          <w:u w:val="single"/>
+          <w:lang w:val="en-GB"/>
+        </w:rPr>
+        <w:t>Admin_home</w:t>
+      </w:r>
+      <w:proofErr w:type="spellEnd"/>
+      <w:r>
+        <w:rPr>
+          <w:rFonts w:ascii="Comic Sans MS" w:hAnsi="Comic Sans MS"/>
+          <w:u w:val="single"/>
+          <w:lang w:val="en-GB"/>
+        </w:rPr>
+        <w:t xml:space="preserve"> ():</w:t>
       </w:r>
     </w:p>
     <w:p>
@@ -191,6 +203,7 @@
           <w:lang w:val="en-GB"/>
         </w:rPr>
       </w:pPr>
+      <w:proofErr w:type="spellStart"/>
       <w:r>
         <w:rPr>
           <w:rFonts w:ascii="Comic Sans MS" w:hAnsi="Comic Sans MS"/>
@@ -198,7 +211,17 @@
           <w:u w:val="single"/>
           <w:lang w:val="en-GB"/>
         </w:rPr>
-        <w:t>UserList ():</w:t>
+        <w:t>UserList</w:t>
+      </w:r>
+      <w:proofErr w:type="spellEnd"/>
+      <w:r>
+        <w:rPr>
+          <w:rFonts w:ascii="Comic Sans MS" w:hAnsi="Comic Sans MS"/>
+          <w:color w:val="FF0000"/>
+          <w:u w:val="single"/>
+          <w:lang w:val="en-GB"/>
+        </w:rPr>
+        <w:t xml:space="preserve"> ():</w:t>
       </w:r>
     </w:p>
     <w:p>
@@ -265,12 +288,21 @@
         </w:rPr>
         <w:t xml:space="preserve">: </w:t>
       </w:r>
-      <w:r>
-        <w:rPr>
-          <w:rFonts w:ascii="Comic Sans MS" w:hAnsi="Comic Sans MS"/>
-          <w:lang w:val="en-GB"/>
-        </w:rPr>
-        <w:t>RegisterController.getThanaID(</w:t>
+      <w:proofErr w:type="spellStart"/>
+      <w:r>
+        <w:rPr>
+          <w:rFonts w:ascii="Comic Sans MS" w:hAnsi="Comic Sans MS"/>
+          <w:lang w:val="en-GB"/>
+        </w:rPr>
+        <w:t>RegisterController.getThanaID</w:t>
+      </w:r>
+      <w:proofErr w:type="spellEnd"/>
+      <w:r>
+        <w:rPr>
+          <w:rFonts w:ascii="Comic Sans MS" w:hAnsi="Comic Sans MS"/>
+          <w:lang w:val="en-GB"/>
+        </w:rPr>
+        <w:t>(</w:t>
       </w:r>
       <w:r>
         <w:rPr>
@@ -337,13 +369,23 @@
           <w:lang w:val="en-GB"/>
         </w:rPr>
       </w:pPr>
-      <w:r>
-        <w:rPr>
-          <w:rFonts w:ascii="Comic Sans MS" w:hAnsi="Comic Sans MS"/>
-          <w:u w:val="single"/>
-          <w:lang w:val="en-GB"/>
-        </w:rPr>
-        <w:t>MakeAdmin (int id):</w:t>
+      <w:proofErr w:type="spellStart"/>
+      <w:r>
+        <w:rPr>
+          <w:rFonts w:ascii="Comic Sans MS" w:hAnsi="Comic Sans MS"/>
+          <w:u w:val="single"/>
+          <w:lang w:val="en-GB"/>
+        </w:rPr>
+        <w:t>MakeAdmin</w:t>
+      </w:r>
+      <w:proofErr w:type="spellEnd"/>
+      <w:r>
+        <w:rPr>
+          <w:rFonts w:ascii="Comic Sans MS" w:hAnsi="Comic Sans MS"/>
+          <w:u w:val="single"/>
+          <w:lang w:val="en-GB"/>
+        </w:rPr>
+        <w:t xml:space="preserve"> (int id):</w:t>
       </w:r>
     </w:p>
     <w:p>
@@ -403,13 +445,31 @@
         </w:rPr>
         <w:t xml:space="preserve">Return To: </w:t>
       </w:r>
-      <w:r>
-        <w:rPr>
-          <w:rFonts w:ascii="Comic Sans MS" w:hAnsi="Comic Sans MS"/>
-          <w:lang w:val="en-GB"/>
-        </w:rPr>
-        <w:t>AdminUser/UserList</w:t>
-      </w:r>
+      <w:proofErr w:type="spellStart"/>
+      <w:r>
+        <w:rPr>
+          <w:rFonts w:ascii="Comic Sans MS" w:hAnsi="Comic Sans MS"/>
+          <w:lang w:val="en-GB"/>
+        </w:rPr>
+        <w:t>AdminUser</w:t>
+      </w:r>
+      <w:proofErr w:type="spellEnd"/>
+      <w:r>
+        <w:rPr>
+          <w:rFonts w:ascii="Comic Sans MS" w:hAnsi="Comic Sans MS"/>
+          <w:lang w:val="en-GB"/>
+        </w:rPr>
+        <w:t>/</w:t>
+      </w:r>
+      <w:proofErr w:type="spellStart"/>
+      <w:r>
+        <w:rPr>
+          <w:rFonts w:ascii="Comic Sans MS" w:hAnsi="Comic Sans MS"/>
+          <w:lang w:val="en-GB"/>
+        </w:rPr>
+        <w:t>UserList</w:t>
+      </w:r>
+      <w:proofErr w:type="spellEnd"/>
     </w:p>
     <w:p>
       <w:pPr>
@@ -498,7 +558,23 @@
           <w:rFonts w:ascii="Comic Sans MS" w:hAnsi="Comic Sans MS"/>
           <w:lang w:val="en-GB"/>
         </w:rPr>
-        <w:t xml:space="preserve"> Then return to userlist.</w:t>
+        <w:t xml:space="preserve"> Then return to </w:t>
+      </w:r>
+      <w:proofErr w:type="spellStart"/>
+      <w:r>
+        <w:rPr>
+          <w:rFonts w:ascii="Comic Sans MS" w:hAnsi="Comic Sans MS"/>
+          <w:lang w:val="en-GB"/>
+        </w:rPr>
+        <w:t>userlist</w:t>
+      </w:r>
+      <w:proofErr w:type="spellEnd"/>
+      <w:r>
+        <w:rPr>
+          <w:rFonts w:ascii="Comic Sans MS" w:hAnsi="Comic Sans MS"/>
+          <w:lang w:val="en-GB"/>
+        </w:rPr>
+        <w:t>.</w:t>
       </w:r>
     </w:p>
     <w:p>
@@ -525,13 +601,23 @@
           <w:lang w:val="en-GB"/>
         </w:rPr>
       </w:pPr>
-      <w:r>
-        <w:rPr>
-          <w:rFonts w:ascii="Comic Sans MS" w:hAnsi="Comic Sans MS"/>
-          <w:u w:val="single"/>
-          <w:lang w:val="en-GB"/>
-        </w:rPr>
-        <w:t>RemoveAdmid (int id):</w:t>
+      <w:proofErr w:type="spellStart"/>
+      <w:r>
+        <w:rPr>
+          <w:rFonts w:ascii="Comic Sans MS" w:hAnsi="Comic Sans MS"/>
+          <w:u w:val="single"/>
+          <w:lang w:val="en-GB"/>
+        </w:rPr>
+        <w:t>RemoveAdmid</w:t>
+      </w:r>
+      <w:proofErr w:type="spellEnd"/>
+      <w:r>
+        <w:rPr>
+          <w:rFonts w:ascii="Comic Sans MS" w:hAnsi="Comic Sans MS"/>
+          <w:u w:val="single"/>
+          <w:lang w:val="en-GB"/>
+        </w:rPr>
+        <w:t xml:space="preserve"> (int id):</w:t>
       </w:r>
     </w:p>
     <w:p>
@@ -599,8 +685,33 @@
           <w:rFonts w:ascii="Comic Sans MS" w:hAnsi="Comic Sans MS"/>
           <w:lang w:val="en-GB"/>
         </w:rPr>
-        <w:t>Return To: AdminUser/UserList</w:t>
-      </w:r>
+        <w:t xml:space="preserve">Return To: </w:t>
+      </w:r>
+      <w:proofErr w:type="spellStart"/>
+      <w:r>
+        <w:rPr>
+          <w:rFonts w:ascii="Comic Sans MS" w:hAnsi="Comic Sans MS"/>
+          <w:lang w:val="en-GB"/>
+        </w:rPr>
+        <w:t>AdminUser</w:t>
+      </w:r>
+      <w:proofErr w:type="spellEnd"/>
+      <w:r>
+        <w:rPr>
+          <w:rFonts w:ascii="Comic Sans MS" w:hAnsi="Comic Sans MS"/>
+          <w:lang w:val="en-GB"/>
+        </w:rPr>
+        <w:t>/</w:t>
+      </w:r>
+      <w:proofErr w:type="spellStart"/>
+      <w:r>
+        <w:rPr>
+          <w:rFonts w:ascii="Comic Sans MS" w:hAnsi="Comic Sans MS"/>
+          <w:lang w:val="en-GB"/>
+        </w:rPr>
+        <w:t>UserList</w:t>
+      </w:r>
+      <w:proofErr w:type="spellEnd"/>
     </w:p>
     <w:p>
       <w:pPr>
@@ -655,7 +766,23 @@
           <w:rFonts w:ascii="Comic Sans MS" w:hAnsi="Comic Sans MS"/>
           <w:lang w:val="en-GB"/>
         </w:rPr>
-        <w:t>, save changes to database. Then return to userlist.</w:t>
+        <w:t xml:space="preserve">, save changes to database. Then return to </w:t>
+      </w:r>
+      <w:proofErr w:type="spellStart"/>
+      <w:r>
+        <w:rPr>
+          <w:rFonts w:ascii="Comic Sans MS" w:hAnsi="Comic Sans MS"/>
+          <w:lang w:val="en-GB"/>
+        </w:rPr>
+        <w:t>userlist</w:t>
+      </w:r>
+      <w:proofErr w:type="spellEnd"/>
+      <w:r>
+        <w:rPr>
+          <w:rFonts w:ascii="Comic Sans MS" w:hAnsi="Comic Sans MS"/>
+          <w:lang w:val="en-GB"/>
+        </w:rPr>
+        <w:t>.</w:t>
       </w:r>
     </w:p>
     <w:p>
@@ -681,13 +808,23 @@
           <w:lang w:val="en-GB"/>
         </w:rPr>
       </w:pPr>
-      <w:r>
-        <w:rPr>
-          <w:rFonts w:ascii="Comic Sans MS" w:hAnsi="Comic Sans MS"/>
-          <w:u w:val="single"/>
-          <w:lang w:val="en-GB"/>
-        </w:rPr>
-        <w:t>BlockUser (int id):</w:t>
+      <w:proofErr w:type="spellStart"/>
+      <w:r>
+        <w:rPr>
+          <w:rFonts w:ascii="Comic Sans MS" w:hAnsi="Comic Sans MS"/>
+          <w:u w:val="single"/>
+          <w:lang w:val="en-GB"/>
+        </w:rPr>
+        <w:t>BlockUser</w:t>
+      </w:r>
+      <w:proofErr w:type="spellEnd"/>
+      <w:r>
+        <w:rPr>
+          <w:rFonts w:ascii="Comic Sans MS" w:hAnsi="Comic Sans MS"/>
+          <w:u w:val="single"/>
+          <w:lang w:val="en-GB"/>
+        </w:rPr>
+        <w:t xml:space="preserve"> (int id):</w:t>
       </w:r>
     </w:p>
     <w:p>
@@ -738,8 +875,33 @@
           <w:rFonts w:ascii="Comic Sans MS" w:hAnsi="Comic Sans MS"/>
           <w:lang w:val="en-GB"/>
         </w:rPr>
-        <w:t>Return To: AdminUser/UserList</w:t>
-      </w:r>
+        <w:t xml:space="preserve">Return To: </w:t>
+      </w:r>
+      <w:proofErr w:type="spellStart"/>
+      <w:r>
+        <w:rPr>
+          <w:rFonts w:ascii="Comic Sans MS" w:hAnsi="Comic Sans MS"/>
+          <w:lang w:val="en-GB"/>
+        </w:rPr>
+        <w:t>AdminUser</w:t>
+      </w:r>
+      <w:proofErr w:type="spellEnd"/>
+      <w:r>
+        <w:rPr>
+          <w:rFonts w:ascii="Comic Sans MS" w:hAnsi="Comic Sans MS"/>
+          <w:lang w:val="en-GB"/>
+        </w:rPr>
+        <w:t>/</w:t>
+      </w:r>
+      <w:proofErr w:type="spellStart"/>
+      <w:r>
+        <w:rPr>
+          <w:rFonts w:ascii="Comic Sans MS" w:hAnsi="Comic Sans MS"/>
+          <w:lang w:val="en-GB"/>
+        </w:rPr>
+        <w:t>UserList</w:t>
+      </w:r>
+      <w:proofErr w:type="spellEnd"/>
     </w:p>
     <w:p>
       <w:pPr>
@@ -779,7 +941,23 @@
           <w:rFonts w:ascii="Comic Sans MS" w:hAnsi="Comic Sans MS"/>
           <w:lang w:val="en-GB"/>
         </w:rPr>
-        <w:t>”, save changes to database. Then return to userlist.</w:t>
+        <w:t xml:space="preserve">”, save changes to database. Then return to </w:t>
+      </w:r>
+      <w:proofErr w:type="spellStart"/>
+      <w:r>
+        <w:rPr>
+          <w:rFonts w:ascii="Comic Sans MS" w:hAnsi="Comic Sans MS"/>
+          <w:lang w:val="en-GB"/>
+        </w:rPr>
+        <w:t>userlist</w:t>
+      </w:r>
+      <w:proofErr w:type="spellEnd"/>
+      <w:r>
+        <w:rPr>
+          <w:rFonts w:ascii="Comic Sans MS" w:hAnsi="Comic Sans MS"/>
+          <w:lang w:val="en-GB"/>
+        </w:rPr>
+        <w:t>.</w:t>
       </w:r>
     </w:p>
     <w:p>
@@ -805,6 +983,7 @@
           <w:lang w:val="en-GB"/>
         </w:rPr>
       </w:pPr>
+      <w:proofErr w:type="spellStart"/>
       <w:r>
         <w:rPr>
           <w:rFonts w:ascii="Comic Sans MS" w:hAnsi="Comic Sans MS"/>
@@ -821,6 +1000,7 @@
         </w:rPr>
         <w:t>lockUser</w:t>
       </w:r>
+      <w:proofErr w:type="spellEnd"/>
       <w:r>
         <w:rPr>
           <w:rFonts w:ascii="Comic Sans MS" w:hAnsi="Comic Sans MS"/>
@@ -878,8 +1058,33 @@
           <w:rFonts w:ascii="Comic Sans MS" w:hAnsi="Comic Sans MS"/>
           <w:lang w:val="en-GB"/>
         </w:rPr>
-        <w:t>Return To: AdminUser/UserList</w:t>
-      </w:r>
+        <w:t xml:space="preserve">Return To: </w:t>
+      </w:r>
+      <w:proofErr w:type="spellStart"/>
+      <w:r>
+        <w:rPr>
+          <w:rFonts w:ascii="Comic Sans MS" w:hAnsi="Comic Sans MS"/>
+          <w:lang w:val="en-GB"/>
+        </w:rPr>
+        <w:t>AdminUser</w:t>
+      </w:r>
+      <w:proofErr w:type="spellEnd"/>
+      <w:r>
+        <w:rPr>
+          <w:rFonts w:ascii="Comic Sans MS" w:hAnsi="Comic Sans MS"/>
+          <w:lang w:val="en-GB"/>
+        </w:rPr>
+        <w:t>/</w:t>
+      </w:r>
+      <w:proofErr w:type="spellStart"/>
+      <w:r>
+        <w:rPr>
+          <w:rFonts w:ascii="Comic Sans MS" w:hAnsi="Comic Sans MS"/>
+          <w:lang w:val="en-GB"/>
+        </w:rPr>
+        <w:t>UserList</w:t>
+      </w:r>
+      <w:proofErr w:type="spellEnd"/>
     </w:p>
     <w:p>
       <w:pPr>
@@ -933,7 +1138,23 @@
           <w:rFonts w:ascii="Comic Sans MS" w:hAnsi="Comic Sans MS"/>
           <w:lang w:val="en-GB"/>
         </w:rPr>
-        <w:t>, save changes to database. Then return to userlist.</w:t>
+        <w:t xml:space="preserve">, save changes to database. Then return to </w:t>
+      </w:r>
+      <w:proofErr w:type="spellStart"/>
+      <w:r>
+        <w:rPr>
+          <w:rFonts w:ascii="Comic Sans MS" w:hAnsi="Comic Sans MS"/>
+          <w:lang w:val="en-GB"/>
+        </w:rPr>
+        <w:t>userlist</w:t>
+      </w:r>
+      <w:proofErr w:type="spellEnd"/>
+      <w:r>
+        <w:rPr>
+          <w:rFonts w:ascii="Comic Sans MS" w:hAnsi="Comic Sans MS"/>
+          <w:lang w:val="en-GB"/>
+        </w:rPr>
+        <w:t>.</w:t>
       </w:r>
     </w:p>
     <w:p>
@@ -1011,13 +1232,23 @@
           <w:lang w:val="en-GB"/>
         </w:rPr>
       </w:pPr>
-      <w:r>
-        <w:rPr>
-          <w:rFonts w:ascii="Comic Sans MS" w:hAnsi="Comic Sans MS"/>
-          <w:u w:val="single"/>
-          <w:lang w:val="en-GB"/>
-        </w:rPr>
-        <w:t>Add_worker ():</w:t>
+      <w:proofErr w:type="spellStart"/>
+      <w:r>
+        <w:rPr>
+          <w:rFonts w:ascii="Comic Sans MS" w:hAnsi="Comic Sans MS"/>
+          <w:u w:val="single"/>
+          <w:lang w:val="en-GB"/>
+        </w:rPr>
+        <w:t>Add_worker</w:t>
+      </w:r>
+      <w:proofErr w:type="spellEnd"/>
+      <w:r>
+        <w:rPr>
+          <w:rFonts w:ascii="Comic Sans MS" w:hAnsi="Comic Sans MS"/>
+          <w:u w:val="single"/>
+          <w:lang w:val="en-GB"/>
+        </w:rPr>
+        <w:t xml:space="preserve"> ():</w:t>
       </w:r>
     </w:p>
     <w:p>
@@ -1112,6 +1343,7 @@
         </w:rPr>
         <w:t xml:space="preserve">Redirects to </w:t>
       </w:r>
+      <w:proofErr w:type="spellStart"/>
       <w:r>
         <w:rPr>
           <w:rFonts w:ascii="Comic Sans MS" w:hAnsi="Comic Sans MS"/>
@@ -1138,7 +1370,15 @@
           <w:rFonts w:ascii="Comic Sans MS" w:hAnsi="Comic Sans MS"/>
           <w:lang w:val="en-GB"/>
         </w:rPr>
-        <w:t>worker page.</w:t>
+        <w:t>worker</w:t>
+      </w:r>
+      <w:proofErr w:type="spellEnd"/>
+      <w:r>
+        <w:rPr>
+          <w:rFonts w:ascii="Comic Sans MS" w:hAnsi="Comic Sans MS"/>
+          <w:lang w:val="en-GB"/>
+        </w:rPr>
+        <w:t xml:space="preserve"> page.</w:t>
       </w:r>
     </w:p>
     <w:p>
@@ -1155,13 +1395,23 @@
           <w:lang w:val="en-GB"/>
         </w:rPr>
       </w:pPr>
-      <w:r>
-        <w:rPr>
-          <w:rFonts w:ascii="Comic Sans MS" w:hAnsi="Comic Sans MS"/>
-          <w:u w:val="single"/>
-          <w:lang w:val="en-GB"/>
-        </w:rPr>
-        <w:t>WorkerList ():</w:t>
+      <w:proofErr w:type="spellStart"/>
+      <w:r>
+        <w:rPr>
+          <w:rFonts w:ascii="Comic Sans MS" w:hAnsi="Comic Sans MS"/>
+          <w:u w:val="single"/>
+          <w:lang w:val="en-GB"/>
+        </w:rPr>
+        <w:t>WorkerList</w:t>
+      </w:r>
+      <w:proofErr w:type="spellEnd"/>
+      <w:r>
+        <w:rPr>
+          <w:rFonts w:ascii="Comic Sans MS" w:hAnsi="Comic Sans MS"/>
+          <w:u w:val="single"/>
+          <w:lang w:val="en-GB"/>
+        </w:rPr>
+        <w:t xml:space="preserve"> ():</w:t>
       </w:r>
     </w:p>
     <w:p>
@@ -1235,12 +1485,37 @@
         </w:rPr>
         <w:t xml:space="preserve">: </w:t>
       </w:r>
-      <w:r>
-        <w:rPr>
-          <w:rFonts w:ascii="Comic Sans MS" w:hAnsi="Comic Sans MS"/>
-          <w:lang w:val="en-GB"/>
-        </w:rPr>
-        <w:t xml:space="preserve">getThanaList(thanastring), </w:t>
+      <w:proofErr w:type="spellStart"/>
+      <w:r>
+        <w:rPr>
+          <w:rFonts w:ascii="Comic Sans MS" w:hAnsi="Comic Sans MS"/>
+          <w:lang w:val="en-GB"/>
+        </w:rPr>
+        <w:t>getThanaList</w:t>
+      </w:r>
+      <w:proofErr w:type="spellEnd"/>
+      <w:r>
+        <w:rPr>
+          <w:rFonts w:ascii="Comic Sans MS" w:hAnsi="Comic Sans MS"/>
+          <w:lang w:val="en-GB"/>
+        </w:rPr>
+        <w:t>(</w:t>
+      </w:r>
+      <w:proofErr w:type="spellStart"/>
+      <w:r>
+        <w:rPr>
+          <w:rFonts w:ascii="Comic Sans MS" w:hAnsi="Comic Sans MS"/>
+          <w:lang w:val="en-GB"/>
+        </w:rPr>
+        <w:t>thanastring</w:t>
+      </w:r>
+      <w:proofErr w:type="spellEnd"/>
+      <w:r>
+        <w:rPr>
+          <w:rFonts w:ascii="Comic Sans MS" w:hAnsi="Comic Sans MS"/>
+          <w:lang w:val="en-GB"/>
+        </w:rPr>
+        <w:t xml:space="preserve">), </w:t>
       </w:r>
       <w:r>
         <w:rPr>
@@ -1277,12 +1552,37 @@
         </w:rPr>
         <w:tab/>
       </w:r>
-      <w:r>
-        <w:rPr>
-          <w:rFonts w:ascii="Comic Sans MS" w:hAnsi="Comic Sans MS"/>
-          <w:lang w:val="en-GB"/>
-        </w:rPr>
-        <w:t>getWorkerTypeList(workertypestring)</w:t>
+      <w:proofErr w:type="spellStart"/>
+      <w:r>
+        <w:rPr>
+          <w:rFonts w:ascii="Comic Sans MS" w:hAnsi="Comic Sans MS"/>
+          <w:lang w:val="en-GB"/>
+        </w:rPr>
+        <w:t>getWorkerTypeList</w:t>
+      </w:r>
+      <w:proofErr w:type="spellEnd"/>
+      <w:r>
+        <w:rPr>
+          <w:rFonts w:ascii="Comic Sans MS" w:hAnsi="Comic Sans MS"/>
+          <w:lang w:val="en-GB"/>
+        </w:rPr>
+        <w:t>(</w:t>
+      </w:r>
+      <w:proofErr w:type="spellStart"/>
+      <w:r>
+        <w:rPr>
+          <w:rFonts w:ascii="Comic Sans MS" w:hAnsi="Comic Sans MS"/>
+          <w:lang w:val="en-GB"/>
+        </w:rPr>
+        <w:t>workertypestring</w:t>
+      </w:r>
+      <w:proofErr w:type="spellEnd"/>
+      <w:r>
+        <w:rPr>
+          <w:rFonts w:ascii="Comic Sans MS" w:hAnsi="Comic Sans MS"/>
+          <w:lang w:val="en-GB"/>
+        </w:rPr>
+        <w:t>)</w:t>
       </w:r>
     </w:p>
     <w:p>
@@ -1332,12 +1632,21 @@
         </w:rPr>
         <w:t xml:space="preserve">. Use </w:t>
       </w:r>
-      <w:r>
-        <w:rPr>
-          <w:rFonts w:ascii="Comic Sans MS" w:hAnsi="Comic Sans MS"/>
-          <w:lang w:val="en-GB"/>
-        </w:rPr>
-        <w:t>getThanaList(</w:t>
+      <w:proofErr w:type="spellStart"/>
+      <w:r>
+        <w:rPr>
+          <w:rFonts w:ascii="Comic Sans MS" w:hAnsi="Comic Sans MS"/>
+          <w:lang w:val="en-GB"/>
+        </w:rPr>
+        <w:t>getThanaList</w:t>
+      </w:r>
+      <w:proofErr w:type="spellEnd"/>
+      <w:r>
+        <w:rPr>
+          <w:rFonts w:ascii="Comic Sans MS" w:hAnsi="Comic Sans MS"/>
+          <w:lang w:val="en-GB"/>
+        </w:rPr>
+        <w:t>(</w:t>
       </w:r>
       <w:r>
         <w:rPr>
@@ -1346,12 +1655,21 @@
         </w:rPr>
         <w:t xml:space="preserve">) and </w:t>
       </w:r>
-      <w:r>
-        <w:rPr>
-          <w:rFonts w:ascii="Comic Sans MS" w:hAnsi="Comic Sans MS"/>
-          <w:lang w:val="en-GB"/>
-        </w:rPr>
-        <w:t>getWorkerTypeList(</w:t>
+      <w:proofErr w:type="spellStart"/>
+      <w:r>
+        <w:rPr>
+          <w:rFonts w:ascii="Comic Sans MS" w:hAnsi="Comic Sans MS"/>
+          <w:lang w:val="en-GB"/>
+        </w:rPr>
+        <w:t>getWorkerTypeList</w:t>
+      </w:r>
+      <w:proofErr w:type="spellEnd"/>
+      <w:r>
+        <w:rPr>
+          <w:rFonts w:ascii="Comic Sans MS" w:hAnsi="Comic Sans MS"/>
+          <w:lang w:val="en-GB"/>
+        </w:rPr>
+        <w:t>(</w:t>
       </w:r>
       <w:r>
         <w:rPr>
@@ -1402,6 +1720,7 @@
           <w:lang w:val="en-GB"/>
         </w:rPr>
       </w:pPr>
+      <w:proofErr w:type="spellStart"/>
       <w:r>
         <w:rPr>
           <w:rFonts w:ascii="Comic Sans MS" w:hAnsi="Comic Sans MS"/>
@@ -1417,15 +1736,42 @@
           <w:u w:val="single"/>
           <w:lang w:val="en-GB"/>
         </w:rPr>
-        <w:t>Worker (</w:t>
-      </w:r>
-      <w:r>
-        <w:rPr>
-          <w:rFonts w:ascii="Comic Sans MS" w:hAnsi="Comic Sans MS"/>
-          <w:u w:val="single"/>
-          <w:lang w:val="en-GB"/>
-        </w:rPr>
-        <w:t>int workerID):</w:t>
+        <w:t>Worker</w:t>
+      </w:r>
+      <w:proofErr w:type="spellEnd"/>
+      <w:r>
+        <w:rPr>
+          <w:rFonts w:ascii="Comic Sans MS" w:hAnsi="Comic Sans MS"/>
+          <w:u w:val="single"/>
+          <w:lang w:val="en-GB"/>
+        </w:rPr>
+        <w:t xml:space="preserve"> (</w:t>
+      </w:r>
+      <w:r>
+        <w:rPr>
+          <w:rFonts w:ascii="Comic Sans MS" w:hAnsi="Comic Sans MS"/>
+          <w:u w:val="single"/>
+          <w:lang w:val="en-GB"/>
+        </w:rPr>
+        <w:t xml:space="preserve">int </w:t>
+      </w:r>
+      <w:proofErr w:type="spellStart"/>
+      <w:r>
+        <w:rPr>
+          <w:rFonts w:ascii="Comic Sans MS" w:hAnsi="Comic Sans MS"/>
+          <w:u w:val="single"/>
+          <w:lang w:val="en-GB"/>
+        </w:rPr>
+        <w:t>workerID</w:t>
+      </w:r>
+      <w:proofErr w:type="spellEnd"/>
+      <w:r>
+        <w:rPr>
+          <w:rFonts w:ascii="Comic Sans MS" w:hAnsi="Comic Sans MS"/>
+          <w:u w:val="single"/>
+          <w:lang w:val="en-GB"/>
+        </w:rPr>
+        <w:t>):</w:t>
       </w:r>
     </w:p>
     <w:p>
@@ -1492,12 +1838,37 @@
         </w:rPr>
         <w:t xml:space="preserve">Used Method: </w:t>
       </w:r>
-      <w:r>
-        <w:rPr>
-          <w:rFonts w:ascii="Comic Sans MS" w:hAnsi="Comic Sans MS"/>
-          <w:lang w:val="en-GB"/>
-        </w:rPr>
-        <w:t>getWorkerTypeList(workertypestring)</w:t>
+      <w:proofErr w:type="spellStart"/>
+      <w:r>
+        <w:rPr>
+          <w:rFonts w:ascii="Comic Sans MS" w:hAnsi="Comic Sans MS"/>
+          <w:lang w:val="en-GB"/>
+        </w:rPr>
+        <w:t>getWorkerTypeList</w:t>
+      </w:r>
+      <w:proofErr w:type="spellEnd"/>
+      <w:r>
+        <w:rPr>
+          <w:rFonts w:ascii="Comic Sans MS" w:hAnsi="Comic Sans MS"/>
+          <w:lang w:val="en-GB"/>
+        </w:rPr>
+        <w:t>(</w:t>
+      </w:r>
+      <w:proofErr w:type="spellStart"/>
+      <w:r>
+        <w:rPr>
+          <w:rFonts w:ascii="Comic Sans MS" w:hAnsi="Comic Sans MS"/>
+          <w:lang w:val="en-GB"/>
+        </w:rPr>
+        <w:t>workertypestring</w:t>
+      </w:r>
+      <w:proofErr w:type="spellEnd"/>
+      <w:r>
+        <w:rPr>
+          <w:rFonts w:ascii="Comic Sans MS" w:hAnsi="Comic Sans MS"/>
+          <w:lang w:val="en-GB"/>
+        </w:rPr>
+        <w:t>)</w:t>
       </w:r>
     </w:p>
     <w:p>
@@ -1531,7 +1902,23 @@
           <w:rFonts w:ascii="Comic Sans MS" w:hAnsi="Comic Sans MS"/>
           <w:lang w:val="en-GB"/>
         </w:rPr>
-        <w:t>Use getWorkerTypeList() method to show data in our desired format.</w:t>
+        <w:t xml:space="preserve">Use </w:t>
+      </w:r>
+      <w:proofErr w:type="spellStart"/>
+      <w:r>
+        <w:rPr>
+          <w:rFonts w:ascii="Comic Sans MS" w:hAnsi="Comic Sans MS"/>
+          <w:lang w:val="en-GB"/>
+        </w:rPr>
+        <w:t>getWorkerTypeList</w:t>
+      </w:r>
+      <w:proofErr w:type="spellEnd"/>
+      <w:r>
+        <w:rPr>
+          <w:rFonts w:ascii="Comic Sans MS" w:hAnsi="Comic Sans MS"/>
+          <w:lang w:val="en-GB"/>
+        </w:rPr>
+        <w:t>() method to show data in our desired format.</w:t>
       </w:r>
       <w:r>
         <w:rPr>
@@ -1556,6 +1943,7 @@
           <w:lang w:val="en-GB"/>
         </w:rPr>
       </w:pPr>
+      <w:proofErr w:type="spellStart"/>
       <w:r>
         <w:rPr>
           <w:rFonts w:ascii="Comic Sans MS" w:hAnsi="Comic Sans MS"/>
@@ -1563,7 +1951,37 @@
           <w:u w:val="single"/>
           <w:lang w:val="en-GB"/>
         </w:rPr>
-        <w:t>AddNewWorker (HttpPostedFileBase file):</w:t>
+        <w:t>AddNewWorker</w:t>
+      </w:r>
+      <w:proofErr w:type="spellEnd"/>
+      <w:r>
+        <w:rPr>
+          <w:rFonts w:ascii="Comic Sans MS" w:hAnsi="Comic Sans MS"/>
+          <w:color w:val="FF0000"/>
+          <w:u w:val="single"/>
+          <w:lang w:val="en-GB"/>
+        </w:rPr>
+        <w:t xml:space="preserve"> (</w:t>
+      </w:r>
+      <w:proofErr w:type="spellStart"/>
+      <w:r>
+        <w:rPr>
+          <w:rFonts w:ascii="Comic Sans MS" w:hAnsi="Comic Sans MS"/>
+          <w:color w:val="FF0000"/>
+          <w:u w:val="single"/>
+          <w:lang w:val="en-GB"/>
+        </w:rPr>
+        <w:t>HttpPostedFileBase</w:t>
+      </w:r>
+      <w:proofErr w:type="spellEnd"/>
+      <w:r>
+        <w:rPr>
+          <w:rFonts w:ascii="Comic Sans MS" w:hAnsi="Comic Sans MS"/>
+          <w:color w:val="FF0000"/>
+          <w:u w:val="single"/>
+          <w:lang w:val="en-GB"/>
+        </w:rPr>
+        <w:t xml:space="preserve"> file):</w:t>
       </w:r>
     </w:p>
     <w:p>
@@ -1635,7 +2053,23 @@
           <w:rFonts w:ascii="Comic Sans MS" w:hAnsi="Comic Sans MS"/>
           <w:lang w:val="en-GB"/>
         </w:rPr>
-        <w:t>Thana name), getTypeString ()</w:t>
+        <w:t xml:space="preserve">Thana name), </w:t>
+      </w:r>
+      <w:proofErr w:type="spellStart"/>
+      <w:r>
+        <w:rPr>
+          <w:rFonts w:ascii="Comic Sans MS" w:hAnsi="Comic Sans MS"/>
+          <w:lang w:val="en-GB"/>
+        </w:rPr>
+        <w:t>getTypeString</w:t>
+      </w:r>
+      <w:proofErr w:type="spellEnd"/>
+      <w:r>
+        <w:rPr>
+          <w:rFonts w:ascii="Comic Sans MS" w:hAnsi="Comic Sans MS"/>
+          <w:lang w:val="en-GB"/>
+        </w:rPr>
+        <w:t xml:space="preserve"> ()</w:t>
       </w:r>
     </w:p>
     <w:p>
@@ -1694,7 +2128,23 @@
           <w:rFonts w:ascii="Comic Sans MS" w:hAnsi="Comic Sans MS"/>
           <w:lang w:val="en-GB"/>
         </w:rPr>
-        <w:t xml:space="preserve"> worker info through add_worker page. </w:t>
+        <w:t xml:space="preserve"> worker info through </w:t>
+      </w:r>
+      <w:proofErr w:type="spellStart"/>
+      <w:r>
+        <w:rPr>
+          <w:rFonts w:ascii="Comic Sans MS" w:hAnsi="Comic Sans MS"/>
+          <w:lang w:val="en-GB"/>
+        </w:rPr>
+        <w:t>add_worker</w:t>
+      </w:r>
+      <w:proofErr w:type="spellEnd"/>
+      <w:r>
+        <w:rPr>
+          <w:rFonts w:ascii="Comic Sans MS" w:hAnsi="Comic Sans MS"/>
+          <w:lang w:val="en-GB"/>
+        </w:rPr>
+        <w:t xml:space="preserve"> page. </w:t>
       </w:r>
       <w:r>
         <w:rPr>
@@ -1743,8 +2193,17 @@
           <w:rFonts w:ascii="Comic Sans MS" w:hAnsi="Comic Sans MS"/>
           <w:lang w:val="en-GB"/>
         </w:rPr>
-        <w:t xml:space="preserve"> Rename uploaded file with workerID</w:t>
-      </w:r>
+        <w:t xml:space="preserve"> Rename uploaded file with </w:t>
+      </w:r>
+      <w:proofErr w:type="spellStart"/>
+      <w:r>
+        <w:rPr>
+          <w:rFonts w:ascii="Comic Sans MS" w:hAnsi="Comic Sans MS"/>
+          <w:lang w:val="en-GB"/>
+        </w:rPr>
+        <w:t>workerID</w:t>
+      </w:r>
+      <w:proofErr w:type="spellEnd"/>
       <w:r>
         <w:rPr>
           <w:rFonts w:ascii="Comic Sans MS" w:hAnsi="Comic Sans MS"/>
@@ -1764,7 +2223,39 @@
           <w:rFonts w:ascii="Comic Sans MS" w:hAnsi="Comic Sans MS"/>
           <w:lang w:val="en-GB"/>
         </w:rPr>
-        <w:t xml:space="preserve">If all information is valid then store the info’s in database and redirect to workerlist.cshtml . Otherwise redirect to add_worker.cshtml. </w:t>
+        <w:t xml:space="preserve">If all information is valid then store the info’s in database and redirect to </w:t>
+      </w:r>
+      <w:proofErr w:type="spellStart"/>
+      <w:r>
+        <w:rPr>
+          <w:rFonts w:ascii="Comic Sans MS" w:hAnsi="Comic Sans MS"/>
+          <w:lang w:val="en-GB"/>
+        </w:rPr>
+        <w:t>workerlist.cshtml</w:t>
+      </w:r>
+      <w:proofErr w:type="spellEnd"/>
+      <w:r>
+        <w:rPr>
+          <w:rFonts w:ascii="Comic Sans MS" w:hAnsi="Comic Sans MS"/>
+          <w:lang w:val="en-GB"/>
+        </w:rPr>
+        <w:t xml:space="preserve"> . Otherwise redirect to </w:t>
+      </w:r>
+      <w:proofErr w:type="spellStart"/>
+      <w:r>
+        <w:rPr>
+          <w:rFonts w:ascii="Comic Sans MS" w:hAnsi="Comic Sans MS"/>
+          <w:lang w:val="en-GB"/>
+        </w:rPr>
+        <w:t>add_worker.cshtml</w:t>
+      </w:r>
+      <w:proofErr w:type="spellEnd"/>
+      <w:r>
+        <w:rPr>
+          <w:rFonts w:ascii="Comic Sans MS" w:hAnsi="Comic Sans MS"/>
+          <w:lang w:val="en-GB"/>
+        </w:rPr>
+        <w:t xml:space="preserve">. </w:t>
       </w:r>
     </w:p>
     <w:p>
@@ -1782,6 +2273,7 @@
           <w:lang w:val="en-GB"/>
         </w:rPr>
       </w:pPr>
+      <w:proofErr w:type="spellStart"/>
       <w:r>
         <w:rPr>
           <w:rFonts w:ascii="Comic Sans MS" w:hAnsi="Comic Sans MS"/>
@@ -1789,7 +2281,37 @@
           <w:u w:val="single"/>
           <w:lang w:val="en-GB"/>
         </w:rPr>
-        <w:t>SaveWorkerData (HttpPostedFileBase file):</w:t>
+        <w:t>SaveWorkerData</w:t>
+      </w:r>
+      <w:proofErr w:type="spellEnd"/>
+      <w:r>
+        <w:rPr>
+          <w:rFonts w:ascii="Comic Sans MS" w:hAnsi="Comic Sans MS"/>
+          <w:color w:val="FF0000"/>
+          <w:u w:val="single"/>
+          <w:lang w:val="en-GB"/>
+        </w:rPr>
+        <w:t xml:space="preserve"> (</w:t>
+      </w:r>
+      <w:proofErr w:type="spellStart"/>
+      <w:r>
+        <w:rPr>
+          <w:rFonts w:ascii="Comic Sans MS" w:hAnsi="Comic Sans MS"/>
+          <w:color w:val="FF0000"/>
+          <w:u w:val="single"/>
+          <w:lang w:val="en-GB"/>
+        </w:rPr>
+        <w:t>HttpPostedFileBase</w:t>
+      </w:r>
+      <w:proofErr w:type="spellEnd"/>
+      <w:r>
+        <w:rPr>
+          <w:rFonts w:ascii="Comic Sans MS" w:hAnsi="Comic Sans MS"/>
+          <w:color w:val="FF0000"/>
+          <w:u w:val="single"/>
+          <w:lang w:val="en-GB"/>
+        </w:rPr>
+        <w:t xml:space="preserve"> file):</w:t>
       </w:r>
     </w:p>
     <w:p>
@@ -1840,7 +2362,23 @@
           <w:rFonts w:ascii="Comic Sans MS" w:hAnsi="Comic Sans MS"/>
           <w:lang w:val="en-GB"/>
         </w:rPr>
-        <w:t>Used Method: getThanaString (Thana name), getTypeString ()</w:t>
+        <w:t xml:space="preserve">Used Method: getThanaString (Thana name), </w:t>
+      </w:r>
+      <w:proofErr w:type="spellStart"/>
+      <w:r>
+        <w:rPr>
+          <w:rFonts w:ascii="Comic Sans MS" w:hAnsi="Comic Sans MS"/>
+          <w:lang w:val="en-GB"/>
+        </w:rPr>
+        <w:t>getTypeString</w:t>
+      </w:r>
+      <w:proofErr w:type="spellEnd"/>
+      <w:r>
+        <w:rPr>
+          <w:rFonts w:ascii="Comic Sans MS" w:hAnsi="Comic Sans MS"/>
+          <w:lang w:val="en-GB"/>
+        </w:rPr>
+        <w:t xml:space="preserve"> ()</w:t>
       </w:r>
     </w:p>
     <w:p>
@@ -1883,6 +2421,7 @@
         </w:rPr>
         <w:t xml:space="preserve"> worker info through </w:t>
       </w:r>
+      <w:proofErr w:type="spellStart"/>
       <w:r>
         <w:rPr>
           <w:rFonts w:ascii="Comic Sans MS" w:hAnsi="Comic Sans MS"/>
@@ -1895,7 +2434,15 @@
           <w:rFonts w:ascii="Comic Sans MS" w:hAnsi="Comic Sans MS"/>
           <w:lang w:val="en-GB"/>
         </w:rPr>
-        <w:t xml:space="preserve">_worker page. The parameter in this method is that file which is uploaded as worker </w:t>
+        <w:t>_worker</w:t>
+      </w:r>
+      <w:proofErr w:type="spellEnd"/>
+      <w:r>
+        <w:rPr>
+          <w:rFonts w:ascii="Comic Sans MS" w:hAnsi="Comic Sans MS"/>
+          <w:lang w:val="en-GB"/>
+        </w:rPr>
+        <w:t xml:space="preserve"> page. The parameter in this method is that file which is uploaded as worker </w:t>
       </w:r>
       <w:r>
         <w:rPr>
@@ -1909,8 +2456,25 @@
           <w:rFonts w:ascii="Comic Sans MS" w:hAnsi="Comic Sans MS"/>
           <w:lang w:val="en-GB"/>
         </w:rPr>
-        <w:t xml:space="preserve"> form information using form request. Convert area and type information to the desired type of database table attribute. Rename uploaded file with workerID (if any). If all information is valid then store the info’s in database and redirect to </w:t>
-      </w:r>
+        <w:t xml:space="preserve"> form information using form request. Convert area and type information to the desired type of database table attribute. Rename uploaded file with </w:t>
+      </w:r>
+      <w:proofErr w:type="spellStart"/>
+      <w:r>
+        <w:rPr>
+          <w:rFonts w:ascii="Comic Sans MS" w:hAnsi="Comic Sans MS"/>
+          <w:lang w:val="en-GB"/>
+        </w:rPr>
+        <w:t>workerID</w:t>
+      </w:r>
+      <w:proofErr w:type="spellEnd"/>
+      <w:r>
+        <w:rPr>
+          <w:rFonts w:ascii="Comic Sans MS" w:hAnsi="Comic Sans MS"/>
+          <w:lang w:val="en-GB"/>
+        </w:rPr>
+        <w:t xml:space="preserve"> (if any). If all information is valid then store the info’s in database and redirect to </w:t>
+      </w:r>
+      <w:proofErr w:type="spellStart"/>
       <w:r>
         <w:rPr>
           <w:rFonts w:ascii="Comic Sans MS" w:hAnsi="Comic Sans MS"/>
@@ -1918,6 +2482,7 @@
         </w:rPr>
         <w:t>edit_worker</w:t>
       </w:r>
+      <w:proofErr w:type="spellEnd"/>
       <w:r>
         <w:rPr>
           <w:rFonts w:ascii="Comic Sans MS" w:hAnsi="Comic Sans MS"/>
@@ -1954,13 +2519,23 @@
           <w:lang w:val="en-GB"/>
         </w:rPr>
       </w:pPr>
-      <w:r>
-        <w:rPr>
-          <w:rFonts w:ascii="Comic Sans MS" w:hAnsi="Comic Sans MS"/>
-          <w:u w:val="single"/>
-          <w:lang w:val="en-GB"/>
-        </w:rPr>
-        <w:t>DeleteWorker ():</w:t>
+      <w:proofErr w:type="spellStart"/>
+      <w:r>
+        <w:rPr>
+          <w:rFonts w:ascii="Comic Sans MS" w:hAnsi="Comic Sans MS"/>
+          <w:u w:val="single"/>
+          <w:lang w:val="en-GB"/>
+        </w:rPr>
+        <w:t>DeleteWorker</w:t>
+      </w:r>
+      <w:proofErr w:type="spellEnd"/>
+      <w:r>
+        <w:rPr>
+          <w:rFonts w:ascii="Comic Sans MS" w:hAnsi="Comic Sans MS"/>
+          <w:u w:val="single"/>
+          <w:lang w:val="en-GB"/>
+        </w:rPr>
+        <w:t xml:space="preserve"> ():</w:t>
       </w:r>
     </w:p>
     <w:p>
@@ -2047,7 +2622,23 @@
           <w:lang w:val="en-GB"/>
         </w:rPr>
         <w:lastRenderedPageBreak/>
-        <w:t>Get workerID from Session variable. We save this when we enter into the worker profile. By calling this method we delete all information of this worker from database.</w:t>
+        <w:t xml:space="preserve">Get </w:t>
+      </w:r>
+      <w:proofErr w:type="spellStart"/>
+      <w:r>
+        <w:rPr>
+          <w:rFonts w:ascii="Comic Sans MS" w:hAnsi="Comic Sans MS"/>
+          <w:lang w:val="en-GB"/>
+        </w:rPr>
+        <w:t>workerID</w:t>
+      </w:r>
+      <w:proofErr w:type="spellEnd"/>
+      <w:r>
+        <w:rPr>
+          <w:rFonts w:ascii="Comic Sans MS" w:hAnsi="Comic Sans MS"/>
+          <w:lang w:val="en-GB"/>
+        </w:rPr>
+        <w:t xml:space="preserve"> from Session variable. We save this when we enter into the worker profile. By calling this method we delete all information of this worker from database.</w:t>
       </w:r>
       <w:r>
         <w:rPr>
@@ -2092,22 +2683,42 @@
           <w:lang w:val="en-GB"/>
         </w:rPr>
       </w:pPr>
-      <w:r>
-        <w:rPr>
-          <w:rFonts w:ascii="Comic Sans MS" w:hAnsi="Comic Sans MS"/>
-          <w:u w:val="single"/>
-          <w:lang w:val="en-GB"/>
-        </w:rPr>
-        <w:t>getThanaList (</w:t>
-      </w:r>
-      <w:r>
-        <w:rPr>
-          <w:rFonts w:ascii="Comic Sans MS" w:hAnsi="Comic Sans MS"/>
-          <w:u w:val="single"/>
-          <w:lang w:val="en-GB"/>
-        </w:rPr>
-        <w:t>string thanastring</w:t>
-      </w:r>
+      <w:proofErr w:type="spellStart"/>
+      <w:r>
+        <w:rPr>
+          <w:rFonts w:ascii="Comic Sans MS" w:hAnsi="Comic Sans MS"/>
+          <w:u w:val="single"/>
+          <w:lang w:val="en-GB"/>
+        </w:rPr>
+        <w:t>getThanaList</w:t>
+      </w:r>
+      <w:proofErr w:type="spellEnd"/>
+      <w:r>
+        <w:rPr>
+          <w:rFonts w:ascii="Comic Sans MS" w:hAnsi="Comic Sans MS"/>
+          <w:u w:val="single"/>
+          <w:lang w:val="en-GB"/>
+        </w:rPr>
+        <w:t xml:space="preserve"> (</w:t>
+      </w:r>
+      <w:r>
+        <w:rPr>
+          <w:rFonts w:ascii="Comic Sans MS" w:hAnsi="Comic Sans MS"/>
+          <w:u w:val="single"/>
+          <w:lang w:val="en-GB"/>
+        </w:rPr>
+        <w:t xml:space="preserve">string </w:t>
+      </w:r>
+      <w:proofErr w:type="spellStart"/>
+      <w:r>
+        <w:rPr>
+          <w:rFonts w:ascii="Comic Sans MS" w:hAnsi="Comic Sans MS"/>
+          <w:u w:val="single"/>
+          <w:lang w:val="en-GB"/>
+        </w:rPr>
+        <w:t>thanastring</w:t>
+      </w:r>
+      <w:proofErr w:type="spellEnd"/>
       <w:r>
         <w:rPr>
           <w:rFonts w:ascii="Comic Sans MS" w:hAnsi="Comic Sans MS"/>
@@ -2239,8 +2850,8 @@
           <w:lang w:val="en-GB"/>
         </w:rPr>
         <w:tab/>
-        <w:t>getThanaList (“000100</w:t>
-      </w:r>
+      </w:r>
+      <w:proofErr w:type="spellStart"/>
       <w:r>
         <w:rPr>
           <w:rFonts w:ascii="Comic Sans MS" w:hAnsi="Comic Sans MS"/>
@@ -2248,8 +2859,9 @@
           <w:iCs/>
           <w:lang w:val="en-GB"/>
         </w:rPr>
-        <w:t>1</w:t>
-      </w:r>
+        <w:t>getThanaList</w:t>
+      </w:r>
+      <w:proofErr w:type="spellEnd"/>
       <w:r>
         <w:rPr>
           <w:rFonts w:ascii="Comic Sans MS" w:hAnsi="Comic Sans MS"/>
@@ -2257,20 +2869,17 @@
           <w:iCs/>
           <w:lang w:val="en-GB"/>
         </w:rPr>
-        <w:t>0”);</w:t>
-      </w:r>
-    </w:p>
-    <w:p>
-      <w:pPr>
-        <w:pStyle w:val="ListParagraph"/>
-        <w:ind w:left="1440"/>
+        <w:t xml:space="preserve"> (“000100</w:t>
+      </w:r>
+      <w:r>
         <w:rPr>
           <w:rFonts w:ascii="Comic Sans MS" w:hAnsi="Comic Sans MS"/>
           <w:i/>
           <w:iCs/>
           <w:lang w:val="en-GB"/>
         </w:rPr>
-      </w:pPr>
+        <w:t>1</w:t>
+      </w:r>
       <w:r>
         <w:rPr>
           <w:rFonts w:ascii="Comic Sans MS" w:hAnsi="Comic Sans MS"/>
@@ -2278,9 +2887,31 @@
           <w:iCs/>
           <w:lang w:val="en-GB"/>
         </w:rPr>
+        <w:t>0”);</w:t>
+      </w:r>
+    </w:p>
+    <w:p>
+      <w:pPr>
+        <w:pStyle w:val="ListParagraph"/>
+        <w:ind w:left="1440"/>
+        <w:rPr>
+          <w:rFonts w:ascii="Comic Sans MS" w:hAnsi="Comic Sans MS"/>
+          <w:i/>
+          <w:iCs/>
+          <w:lang w:val="en-GB"/>
+        </w:rPr>
+      </w:pPr>
+      <w:r>
+        <w:rPr>
+          <w:rFonts w:ascii="Comic Sans MS" w:hAnsi="Comic Sans MS"/>
+          <w:i/>
+          <w:iCs/>
+          <w:lang w:val="en-GB"/>
+        </w:rPr>
         <w:tab/>
         <w:t xml:space="preserve">output: </w:t>
       </w:r>
+      <w:proofErr w:type="spellStart"/>
       <w:r>
         <w:rPr>
           <w:rFonts w:ascii="Comic Sans MS" w:hAnsi="Comic Sans MS"/>
@@ -2290,6 +2921,7 @@
         </w:rPr>
         <w:t>Bangsal</w:t>
       </w:r>
+      <w:proofErr w:type="spellEnd"/>
       <w:r>
         <w:rPr>
           <w:rFonts w:ascii="Comic Sans MS" w:hAnsi="Comic Sans MS"/>
@@ -2317,6 +2949,7 @@
         </w:rPr>
         <w:tab/>
       </w:r>
+      <w:proofErr w:type="spellStart"/>
       <w:r>
         <w:rPr>
           <w:rFonts w:ascii="Comic Sans MS" w:hAnsi="Comic Sans MS"/>
@@ -2326,6 +2959,7 @@
         </w:rPr>
         <w:t>Chowkbazar</w:t>
       </w:r>
+      <w:proofErr w:type="spellEnd"/>
     </w:p>
     <w:p>
       <w:pPr>
@@ -2367,8 +3001,9 @@
           <w:iCs/>
           <w:lang w:val="en-GB"/>
         </w:rPr>
-        <w:t>This method iterates over the</w:t>
-      </w:r>
+        <w:t xml:space="preserve">This method iterates over </w:t>
+      </w:r>
+      <w:proofErr w:type="spellStart"/>
       <w:r>
         <w:rPr>
           <w:rFonts w:ascii="Comic Sans MS" w:hAnsi="Comic Sans MS"/>
@@ -2376,7 +3011,7 @@
           <w:iCs/>
           <w:lang w:val="en-GB"/>
         </w:rPr>
-        <w:t xml:space="preserve"> passed</w:t>
+        <w:t>the</w:t>
       </w:r>
       <w:r>
         <w:rPr>
@@ -2385,8 +3020,9 @@
           <w:iCs/>
           <w:lang w:val="en-GB"/>
         </w:rPr>
-        <w:t xml:space="preserve"> string. When gets ‘1’, fetch thana name from database for thana id = pos +1.</w:t>
-      </w:r>
+        <w:t xml:space="preserve"> passed</w:t>
+      </w:r>
+      <w:proofErr w:type="spellEnd"/>
       <w:r>
         <w:rPr>
           <w:rFonts w:ascii="Comic Sans MS" w:hAnsi="Comic Sans MS"/>
@@ -2394,8 +3030,9 @@
           <w:iCs/>
           <w:lang w:val="en-GB"/>
         </w:rPr>
-        <w:t xml:space="preserve"> </w:t>
-      </w:r>
+        <w:t xml:space="preserve"> string. When gets ‘1’, fetch thana name from database for thana id = </w:t>
+      </w:r>
+      <w:proofErr w:type="spellStart"/>
       <w:r>
         <w:rPr>
           <w:rFonts w:ascii="Comic Sans MS" w:hAnsi="Comic Sans MS"/>
@@ -2403,7 +3040,55 @@
           <w:iCs/>
           <w:lang w:val="en-GB"/>
         </w:rPr>
-        <w:t>Here, pos is the position of ‘1</w:t>
+        <w:t>pos</w:t>
+      </w:r>
+      <w:proofErr w:type="spellEnd"/>
+      <w:r>
+        <w:rPr>
+          <w:rFonts w:ascii="Comic Sans MS" w:hAnsi="Comic Sans MS"/>
+          <w:i/>
+          <w:iCs/>
+          <w:lang w:val="en-GB"/>
+        </w:rPr>
+        <w:t xml:space="preserve"> +1.</w:t>
+      </w:r>
+      <w:r>
+        <w:rPr>
+          <w:rFonts w:ascii="Comic Sans MS" w:hAnsi="Comic Sans MS"/>
+          <w:i/>
+          <w:iCs/>
+          <w:lang w:val="en-GB"/>
+        </w:rPr>
+        <w:t xml:space="preserve"> </w:t>
+      </w:r>
+      <w:r>
+        <w:rPr>
+          <w:rFonts w:ascii="Comic Sans MS" w:hAnsi="Comic Sans MS"/>
+          <w:i/>
+          <w:iCs/>
+          <w:lang w:val="en-GB"/>
+        </w:rPr>
+        <w:t xml:space="preserve">Here, </w:t>
+      </w:r>
+      <w:proofErr w:type="spellStart"/>
+      <w:r>
+        <w:rPr>
+          <w:rFonts w:ascii="Comic Sans MS" w:hAnsi="Comic Sans MS"/>
+          <w:i/>
+          <w:iCs/>
+          <w:lang w:val="en-GB"/>
+        </w:rPr>
+        <w:t>pos</w:t>
+      </w:r>
+      <w:proofErr w:type="spellEnd"/>
+      <w:r>
+        <w:rPr>
+          <w:rFonts w:ascii="Comic Sans MS" w:hAnsi="Comic Sans MS"/>
+          <w:i/>
+          <w:iCs/>
+          <w:lang w:val="en-GB"/>
+        </w:rPr>
+        <w:t xml:space="preserve"> is the position of ‘1</w:t>
       </w:r>
       <w:r>
         <w:rPr>
@@ -2446,22 +3131,42 @@
           <w:lang w:val="en-GB"/>
         </w:rPr>
       </w:pPr>
-      <w:r>
-        <w:rPr>
-          <w:rFonts w:ascii="Comic Sans MS" w:hAnsi="Comic Sans MS"/>
-          <w:u w:val="single"/>
-          <w:lang w:val="en-GB"/>
-        </w:rPr>
-        <w:t>getWorkerTypeList (</w:t>
-      </w:r>
-      <w:r>
-        <w:rPr>
-          <w:rFonts w:ascii="Comic Sans MS" w:hAnsi="Comic Sans MS"/>
-          <w:u w:val="single"/>
-          <w:lang w:val="en-GB"/>
-        </w:rPr>
-        <w:t>string typestring</w:t>
-      </w:r>
+      <w:proofErr w:type="spellStart"/>
+      <w:r>
+        <w:rPr>
+          <w:rFonts w:ascii="Comic Sans MS" w:hAnsi="Comic Sans MS"/>
+          <w:u w:val="single"/>
+          <w:lang w:val="en-GB"/>
+        </w:rPr>
+        <w:t>getWorkerTypeList</w:t>
+      </w:r>
+      <w:proofErr w:type="spellEnd"/>
+      <w:r>
+        <w:rPr>
+          <w:rFonts w:ascii="Comic Sans MS" w:hAnsi="Comic Sans MS"/>
+          <w:u w:val="single"/>
+          <w:lang w:val="en-GB"/>
+        </w:rPr>
+        <w:t xml:space="preserve"> (</w:t>
+      </w:r>
+      <w:r>
+        <w:rPr>
+          <w:rFonts w:ascii="Comic Sans MS" w:hAnsi="Comic Sans MS"/>
+          <w:u w:val="single"/>
+          <w:lang w:val="en-GB"/>
+        </w:rPr>
+        <w:t xml:space="preserve">string </w:t>
+      </w:r>
+      <w:proofErr w:type="spellStart"/>
+      <w:r>
+        <w:rPr>
+          <w:rFonts w:ascii="Comic Sans MS" w:hAnsi="Comic Sans MS"/>
+          <w:u w:val="single"/>
+          <w:lang w:val="en-GB"/>
+        </w:rPr>
+        <w:t>typestring</w:t>
+      </w:r>
+      <w:proofErr w:type="spellEnd"/>
       <w:r>
         <w:rPr>
           <w:rFonts w:ascii="Comic Sans MS" w:hAnsi="Comic Sans MS"/>
@@ -2577,6 +3282,7 @@
           <w:lang w:val="en-GB"/>
         </w:rPr>
       </w:pPr>
+      <w:proofErr w:type="spellStart"/>
       <w:r>
         <w:rPr>
           <w:rFonts w:ascii="Comic Sans MS" w:hAnsi="Comic Sans MS"/>
@@ -2584,44 +3290,43 @@
           <w:iCs/>
           <w:lang w:val="en-GB"/>
         </w:rPr>
-        <w:t>getThanaList (“0001”);</w:t>
-      </w:r>
-    </w:p>
-    <w:p>
-      <w:pPr>
-        <w:spacing w:after="0"/>
-        <w:ind w:left="2160"/>
+        <w:t>getThanaList</w:t>
+      </w:r>
+      <w:proofErr w:type="spellEnd"/>
+      <w:r>
         <w:rPr>
           <w:rFonts w:ascii="Comic Sans MS" w:hAnsi="Comic Sans MS"/>
           <w:i/>
           <w:iCs/>
           <w:lang w:val="en-GB"/>
         </w:rPr>
-      </w:pPr>
-      <w:r>
+        <w:t xml:space="preserve"> (“0001”);</w:t>
+      </w:r>
+    </w:p>
+    <w:p>
+      <w:pPr>
+        <w:spacing w:after="0"/>
+        <w:ind w:left="2160"/>
         <w:rPr>
           <w:rFonts w:ascii="Comic Sans MS" w:hAnsi="Comic Sans MS"/>
           <w:i/>
           <w:iCs/>
           <w:lang w:val="en-GB"/>
         </w:rPr>
-        <w:t>output: Elderly Care</w:t>
-      </w:r>
-    </w:p>
-    <w:p>
-      <w:pPr>
-        <w:ind w:left="2160"/>
+      </w:pPr>
+      <w:r>
         <w:rPr>
           <w:rFonts w:ascii="Comic Sans MS" w:hAnsi="Comic Sans MS"/>
           <w:i/>
           <w:iCs/>
           <w:lang w:val="en-GB"/>
         </w:rPr>
-      </w:pPr>
-    </w:p>
-    <w:p>
-      <w:pPr>
-        <w:ind w:left="1440"/>
+        <w:t>output: Elderly Care</w:t>
+      </w:r>
+    </w:p>
+    <w:p>
+      <w:pPr>
+        <w:ind w:left="2160"/>
         <w:rPr>
           <w:rFonts w:ascii="Comic Sans MS" w:hAnsi="Comic Sans MS"/>
           <w:i/>
@@ -2629,15 +3334,46 @@
           <w:lang w:val="en-GB"/>
         </w:rPr>
       </w:pPr>
-      <w:r>
+    </w:p>
+    <w:p>
+      <w:pPr>
+        <w:ind w:left="1440"/>
         <w:rPr>
           <w:rFonts w:ascii="Comic Sans MS" w:hAnsi="Comic Sans MS"/>
           <w:i/>
           <w:iCs/>
           <w:lang w:val="en-GB"/>
         </w:rPr>
+      </w:pPr>
+      <w:r>
+        <w:rPr>
+          <w:rFonts w:ascii="Comic Sans MS" w:hAnsi="Comic Sans MS"/>
+          <w:i/>
+          <w:iCs/>
+          <w:lang w:val="en-GB"/>
+        </w:rPr>
         <w:tab/>
-        <w:t>here, “0001” is the binary string for type which we pass in this method as parameter. This method iterates over the passed string.</w:t>
+        <w:t xml:space="preserve">here, “0001” is the binary string for type which we pass in this method as parameter. This method iterates over </w:t>
+      </w:r>
+      <w:proofErr w:type="spellStart"/>
+      <w:r>
+        <w:rPr>
+          <w:rFonts w:ascii="Comic Sans MS" w:hAnsi="Comic Sans MS"/>
+          <w:i/>
+          <w:iCs/>
+          <w:lang w:val="en-GB"/>
+        </w:rPr>
+        <w:t>the passed</w:t>
+      </w:r>
+      <w:proofErr w:type="spellEnd"/>
+      <w:r>
+        <w:rPr>
+          <w:rFonts w:ascii="Comic Sans MS" w:hAnsi="Comic Sans MS"/>
+          <w:i/>
+          <w:iCs/>
+          <w:lang w:val="en-GB"/>
+        </w:rPr>
+        <w:t xml:space="preserve"> string.</w:t>
       </w:r>
     </w:p>
     <w:p>
@@ -2801,6 +3537,7 @@
         </w:rPr>
         <w:t>getThanaString (“</w:t>
       </w:r>
+      <w:proofErr w:type="spellStart"/>
       <w:r>
         <w:rPr>
           <w:rFonts w:ascii="Comic Sans MS" w:hAnsi="Comic Sans MS"/>
@@ -2808,8 +3545,29 @@
           <w:iCs/>
           <w:lang w:val="en-GB"/>
         </w:rPr>
-        <w:t>Badda\nDemra</w:t>
-      </w:r>
+        <w:t>Badda</w:t>
+      </w:r>
+      <w:proofErr w:type="spellEnd"/>
+      <w:r>
+        <w:rPr>
+          <w:rFonts w:ascii="Comic Sans MS" w:hAnsi="Comic Sans MS"/>
+          <w:i/>
+          <w:iCs/>
+          <w:lang w:val="en-GB"/>
+        </w:rPr>
+        <w:t>\</w:t>
+      </w:r>
+      <w:proofErr w:type="spellStart"/>
+      <w:r>
+        <w:rPr>
+          <w:rFonts w:ascii="Comic Sans MS" w:hAnsi="Comic Sans MS"/>
+          <w:i/>
+          <w:iCs/>
+          <w:lang w:val="en-GB"/>
+        </w:rPr>
+        <w:t>nDemra</w:t>
+      </w:r>
+      <w:proofErr w:type="spellEnd"/>
       <w:r>
         <w:rPr>
           <w:rFonts w:ascii="Comic Sans MS" w:hAnsi="Comic Sans MS"/>
@@ -2930,13 +3688,23 @@
           <w:lang w:val="en-GB"/>
         </w:rPr>
       </w:pPr>
-      <w:r>
-        <w:rPr>
-          <w:rFonts w:ascii="Comic Sans MS" w:hAnsi="Comic Sans MS"/>
-          <w:u w:val="single"/>
-          <w:lang w:val="en-GB"/>
-        </w:rPr>
-        <w:t>getTypeString (bool a, bool b, bool c, bool d):</w:t>
+      <w:proofErr w:type="spellStart"/>
+      <w:r>
+        <w:rPr>
+          <w:rFonts w:ascii="Comic Sans MS" w:hAnsi="Comic Sans MS"/>
+          <w:u w:val="single"/>
+          <w:lang w:val="en-GB"/>
+        </w:rPr>
+        <w:t>getTypeString</w:t>
+      </w:r>
+      <w:proofErr w:type="spellEnd"/>
+      <w:r>
+        <w:rPr>
+          <w:rFonts w:ascii="Comic Sans MS" w:hAnsi="Comic Sans MS"/>
+          <w:u w:val="single"/>
+          <w:lang w:val="en-GB"/>
+        </w:rPr>
+        <w:t xml:space="preserve"> (bool a, bool b, bool c, bool d):</w:t>
       </w:r>
     </w:p>
     <w:p>
@@ -3016,7 +3784,23 @@
           <w:rFonts w:ascii="Comic Sans MS" w:hAnsi="Comic Sans MS"/>
           <w:lang w:val="en-GB"/>
         </w:rPr>
-        <w:t>type of worker then its true otherwise false.</w:t>
+        <w:t xml:space="preserve">type of worker then </w:t>
+      </w:r>
+      <w:proofErr w:type="spellStart"/>
+      <w:r>
+        <w:rPr>
+          <w:rFonts w:ascii="Comic Sans MS" w:hAnsi="Comic Sans MS"/>
+          <w:lang w:val="en-GB"/>
+        </w:rPr>
+        <w:t>its</w:t>
+      </w:r>
+      <w:proofErr w:type="spellEnd"/>
+      <w:r>
+        <w:rPr>
+          <w:rFonts w:ascii="Comic Sans MS" w:hAnsi="Comic Sans MS"/>
+          <w:lang w:val="en-GB"/>
+        </w:rPr>
+        <w:t xml:space="preserve"> true otherwise false.</w:t>
       </w:r>
       <w:r>
         <w:rPr>
@@ -3108,6 +3892,7 @@
         </w:rPr>
         <w:tab/>
       </w:r>
+      <w:proofErr w:type="spellStart"/>
       <w:r>
         <w:rPr>
           <w:rFonts w:ascii="Comic Sans MS" w:hAnsi="Comic Sans MS"/>
@@ -3133,7 +3918,17 @@
           <w:iCs/>
           <w:lang w:val="en-GB"/>
         </w:rPr>
-        <w:t>String (</w:t>
+        <w:t>String</w:t>
+      </w:r>
+      <w:proofErr w:type="spellEnd"/>
+      <w:r>
+        <w:rPr>
+          <w:rFonts w:ascii="Comic Sans MS" w:hAnsi="Comic Sans MS"/>
+          <w:i/>
+          <w:iCs/>
+          <w:lang w:val="en-GB"/>
+        </w:rPr>
+        <w:t xml:space="preserve"> (</w:t>
       </w:r>
       <w:r>
         <w:rPr>
@@ -3568,13 +4363,23 @@
           <w:lang w:val="en-GB"/>
         </w:rPr>
       </w:pPr>
-      <w:r>
-        <w:rPr>
-          <w:rFonts w:ascii="Comic Sans MS" w:hAnsi="Comic Sans MS"/>
-          <w:u w:val="single"/>
-          <w:lang w:val="en-GB"/>
-        </w:rPr>
-        <w:t>EntryContactInfo ():</w:t>
+      <w:proofErr w:type="spellStart"/>
+      <w:r>
+        <w:rPr>
+          <w:rFonts w:ascii="Comic Sans MS" w:hAnsi="Comic Sans MS"/>
+          <w:u w:val="single"/>
+          <w:lang w:val="en-GB"/>
+        </w:rPr>
+        <w:t>EntryContactInfo</w:t>
+      </w:r>
+      <w:proofErr w:type="spellEnd"/>
+      <w:r>
+        <w:rPr>
+          <w:rFonts w:ascii="Comic Sans MS" w:hAnsi="Comic Sans MS"/>
+          <w:u w:val="single"/>
+          <w:lang w:val="en-GB"/>
+        </w:rPr>
+        <w:t xml:space="preserve"> ():</w:t>
       </w:r>
     </w:p>
     <w:p>
@@ -3844,14 +4649,7 @@
           <w:rFonts w:ascii="Comic Sans MS" w:hAnsi="Comic Sans MS"/>
           <w:lang w:val="en-GB"/>
         </w:rPr>
-        <w:t xml:space="preserve"> </w:t>
-      </w:r>
-      <w:r>
-        <w:rPr>
-          <w:rFonts w:ascii="Comic Sans MS" w:hAnsi="Comic Sans MS"/>
-          <w:lang w:val="en-GB"/>
-        </w:rPr>
-        <w:t>page</w:t>
+        <w:t xml:space="preserve"> page</w:t>
       </w:r>
       <w:r>
         <w:rPr>
@@ -4039,13 +4837,59 @@
           <w:lang w:val="en-GB"/>
         </w:rPr>
       </w:pPr>
-      <w:r>
-        <w:rPr>
-          <w:rFonts w:ascii="Comic Sans MS" w:hAnsi="Comic Sans MS"/>
-          <w:u w:val="single"/>
-          <w:lang w:val="en-GB"/>
-        </w:rPr>
-        <w:t>getEndMonth (string StartMonth, int ConLength):</w:t>
+      <w:proofErr w:type="spellStart"/>
+      <w:r>
+        <w:rPr>
+          <w:rFonts w:ascii="Comic Sans MS" w:hAnsi="Comic Sans MS"/>
+          <w:u w:val="single"/>
+          <w:lang w:val="en-GB"/>
+        </w:rPr>
+        <w:t>getEndMonth</w:t>
+      </w:r>
+      <w:proofErr w:type="spellEnd"/>
+      <w:r>
+        <w:rPr>
+          <w:rFonts w:ascii="Comic Sans MS" w:hAnsi="Comic Sans MS"/>
+          <w:u w:val="single"/>
+          <w:lang w:val="en-GB"/>
+        </w:rPr>
+        <w:t xml:space="preserve"> (string </w:t>
+      </w:r>
+      <w:proofErr w:type="spellStart"/>
+      <w:r>
+        <w:rPr>
+          <w:rFonts w:ascii="Comic Sans MS" w:hAnsi="Comic Sans MS"/>
+          <w:u w:val="single"/>
+          <w:lang w:val="en-GB"/>
+        </w:rPr>
+        <w:t>StartMonth</w:t>
+      </w:r>
+      <w:proofErr w:type="spellEnd"/>
+      <w:r>
+        <w:rPr>
+          <w:rFonts w:ascii="Comic Sans MS" w:hAnsi="Comic Sans MS"/>
+          <w:u w:val="single"/>
+          <w:lang w:val="en-GB"/>
+        </w:rPr>
+        <w:t xml:space="preserve">, int </w:t>
+      </w:r>
+      <w:proofErr w:type="spellStart"/>
+      <w:r>
+        <w:rPr>
+          <w:rFonts w:ascii="Comic Sans MS" w:hAnsi="Comic Sans MS"/>
+          <w:u w:val="single"/>
+          <w:lang w:val="en-GB"/>
+        </w:rPr>
+        <w:t>ConLength</w:t>
+      </w:r>
+      <w:proofErr w:type="spellEnd"/>
+      <w:r>
+        <w:rPr>
+          <w:rFonts w:ascii="Comic Sans MS" w:hAnsi="Comic Sans MS"/>
+          <w:u w:val="single"/>
+          <w:lang w:val="en-GB"/>
+        </w:rPr>
+        <w:t>):</w:t>
       </w:r>
     </w:p>
     <w:p>
@@ -4161,6 +5005,7 @@
         </w:rPr>
         <w:tab/>
       </w:r>
+      <w:proofErr w:type="spellStart"/>
       <w:r>
         <w:rPr>
           <w:rFonts w:ascii="Comic Sans MS" w:hAnsi="Comic Sans MS"/>
@@ -4179,6 +5024,7 @@
         </w:rPr>
         <w:t>EndMonth</w:t>
       </w:r>
+      <w:proofErr w:type="spellEnd"/>
       <w:r>
         <w:rPr>
           <w:rFonts w:ascii="Comic Sans MS" w:hAnsi="Comic Sans MS"/>
@@ -4195,29 +5041,30 @@
           <w:iCs/>
           <w:lang w:val="en-GB"/>
         </w:rPr>
-        <w:t>“06/20”, 3</w:t>
-      </w:r>
-      <w:r>
+        <w:t>“06/20”, 3)</w:t>
+      </w:r>
+    </w:p>
+    <w:p>
+      <w:pPr>
+        <w:pStyle w:val="ListParagraph"/>
+        <w:ind w:left="1080"/>
         <w:rPr>
           <w:rFonts w:ascii="Comic Sans MS" w:hAnsi="Comic Sans MS"/>
           <w:i/>
           <w:iCs/>
           <w:lang w:val="en-GB"/>
         </w:rPr>
-        <w:t>)</w:t>
-      </w:r>
-    </w:p>
-    <w:p>
-      <w:pPr>
-        <w:pStyle w:val="ListParagraph"/>
-        <w:ind w:left="1080"/>
+      </w:pPr>
+      <w:r>
         <w:rPr>
           <w:rFonts w:ascii="Comic Sans MS" w:hAnsi="Comic Sans MS"/>
           <w:i/>
           <w:iCs/>
           <w:lang w:val="en-GB"/>
         </w:rPr>
-      </w:pPr>
+        <w:tab/>
+        <w:t xml:space="preserve">output: </w:t>
+      </w:r>
       <w:r>
         <w:rPr>
           <w:rFonts w:ascii="Comic Sans MS" w:hAnsi="Comic Sans MS"/>
@@ -4225,35 +5072,7 @@
           <w:iCs/>
           <w:lang w:val="en-GB"/>
         </w:rPr>
-        <w:tab/>
-        <w:t xml:space="preserve">output: </w:t>
-      </w:r>
-      <w:r>
-        <w:rPr>
-          <w:rFonts w:ascii="Comic Sans MS" w:hAnsi="Comic Sans MS"/>
-          <w:i/>
-          <w:iCs/>
-          <w:lang w:val="en-GB"/>
-        </w:rPr>
-        <w:t>“</w:t>
-      </w:r>
-      <w:r>
-        <w:rPr>
-          <w:rFonts w:ascii="Comic Sans MS" w:hAnsi="Comic Sans MS"/>
-          <w:i/>
-          <w:iCs/>
-          <w:lang w:val="en-GB"/>
-        </w:rPr>
-        <w:t>09/20</w:t>
-      </w:r>
-      <w:r>
-        <w:rPr>
-          <w:rFonts w:ascii="Comic Sans MS" w:hAnsi="Comic Sans MS"/>
-          <w:i/>
-          <w:iCs/>
-          <w:lang w:val="en-GB"/>
-        </w:rPr>
-        <w:t>”</w:t>
+        <w:t>“09/20”</w:t>
       </w:r>
     </w:p>
     <w:p>
@@ -4270,6 +5089,7 @@
           <w:lang w:val="en-GB"/>
         </w:rPr>
       </w:pPr>
+      <w:proofErr w:type="spellStart"/>
       <w:r>
         <w:rPr>
           <w:rFonts w:ascii="Comic Sans MS" w:hAnsi="Comic Sans MS"/>
@@ -4277,7 +5097,16 @@
           <w:lang w:val="en-GB"/>
         </w:rPr>
         <w:lastRenderedPageBreak/>
-        <w:t>getStatus ():</w:t>
+        <w:t>getStatus</w:t>
+      </w:r>
+      <w:proofErr w:type="spellEnd"/>
+      <w:r>
+        <w:rPr>
+          <w:rFonts w:ascii="Comic Sans MS" w:hAnsi="Comic Sans MS"/>
+          <w:u w:val="single"/>
+          <w:lang w:val="en-GB"/>
+        </w:rPr>
+        <w:t xml:space="preserve"> ():</w:t>
       </w:r>
     </w:p>
     <w:p>
@@ -4465,6 +5294,7 @@
         </w:rPr>
         <w:tab/>
       </w:r>
+      <w:proofErr w:type="spellStart"/>
       <w:r>
         <w:rPr>
           <w:rFonts w:ascii="Comic Sans MS" w:hAnsi="Comic Sans MS"/>
@@ -4483,6 +5313,7 @@
         </w:rPr>
         <w:t>status</w:t>
       </w:r>
+      <w:proofErr w:type="spellEnd"/>
       <w:r>
         <w:rPr>
           <w:rFonts w:ascii="Comic Sans MS" w:hAnsi="Comic Sans MS"/>
@@ -4565,43 +5396,7 @@
           <w:lang w:val="en-GB"/>
         </w:rPr>
         <w:tab/>
-        <w:t xml:space="preserve">status </w:t>
-      </w:r>
-      <w:r>
-        <w:rPr>
-          <w:rFonts w:ascii="Comic Sans MS" w:hAnsi="Comic Sans MS"/>
-          <w:i/>
-          <w:iCs/>
-          <w:lang w:val="en-GB"/>
-        </w:rPr>
-        <w:t>after</w:t>
-      </w:r>
-      <w:r>
-        <w:rPr>
-          <w:rFonts w:ascii="Comic Sans MS" w:hAnsi="Comic Sans MS"/>
-          <w:i/>
-          <w:iCs/>
-          <w:lang w:val="en-GB"/>
-        </w:rPr>
-        <w:t xml:space="preserve"> function call: “</w:t>
-      </w:r>
-      <w:r>
-        <w:rPr>
-          <w:rFonts w:ascii="Comic Sans MS" w:hAnsi="Comic Sans MS"/>
-          <w:i/>
-          <w:iCs/>
-          <w:lang w:val="en-GB"/>
-        </w:rPr>
-        <w:t>111</w:t>
-      </w:r>
-      <w:r>
-        <w:rPr>
-          <w:rFonts w:ascii="Comic Sans MS" w:hAnsi="Comic Sans MS"/>
-          <w:i/>
-          <w:iCs/>
-          <w:lang w:val="en-GB"/>
-        </w:rPr>
-        <w:t>000001100000”</w:t>
+        <w:t>status after function call: “111000001100000”</w:t>
       </w:r>
     </w:p>
     <w:p>
@@ -4667,13 +5462,23 @@
           <w:lang w:val="en-GB"/>
         </w:rPr>
       </w:pPr>
-      <w:r>
-        <w:rPr>
-          <w:rFonts w:ascii="Comic Sans MS" w:hAnsi="Comic Sans MS"/>
-          <w:u w:val="single"/>
-          <w:lang w:val="en-GB"/>
-        </w:rPr>
-        <w:t>checkStatus ():</w:t>
+      <w:proofErr w:type="spellStart"/>
+      <w:r>
+        <w:rPr>
+          <w:rFonts w:ascii="Comic Sans MS" w:hAnsi="Comic Sans MS"/>
+          <w:u w:val="single"/>
+          <w:lang w:val="en-GB"/>
+        </w:rPr>
+        <w:t>checkStatus</w:t>
+      </w:r>
+      <w:proofErr w:type="spellEnd"/>
+      <w:r>
+        <w:rPr>
+          <w:rFonts w:ascii="Comic Sans MS" w:hAnsi="Comic Sans MS"/>
+          <w:u w:val="single"/>
+          <w:lang w:val="en-GB"/>
+        </w:rPr>
+        <w:t xml:space="preserve"> ():</w:t>
       </w:r>
     </w:p>
     <w:p>
@@ -4825,6 +5630,7 @@
         </w:rPr>
         <w:t xml:space="preserve">Return type: </w:t>
       </w:r>
+      <w:proofErr w:type="spellStart"/>
       <w:r>
         <w:rPr>
           <w:rFonts w:ascii="Comic Sans MS" w:hAnsi="Comic Sans MS"/>
@@ -4832,6 +5638,7 @@
         </w:rPr>
         <w:t>ActionResult</w:t>
       </w:r>
+      <w:proofErr w:type="spellEnd"/>
     </w:p>
     <w:p>
       <w:pPr>
@@ -4849,6 +5656,7 @@
         </w:rPr>
         <w:t xml:space="preserve">Used Method: </w:t>
       </w:r>
+      <w:proofErr w:type="spellStart"/>
       <w:r>
         <w:rPr>
           <w:rFonts w:ascii="Comic Sans MS" w:hAnsi="Comic Sans MS"/>
@@ -4856,6 +5664,7 @@
         </w:rPr>
         <w:t>getEndMonth</w:t>
       </w:r>
+      <w:proofErr w:type="spellEnd"/>
       <w:r>
         <w:rPr>
           <w:rFonts w:ascii="Comic Sans MS" w:hAnsi="Comic Sans MS"/>
@@ -4870,6 +5679,7 @@
         </w:rPr>
         <w:t xml:space="preserve">, </w:t>
       </w:r>
+      <w:proofErr w:type="spellStart"/>
       <w:r>
         <w:rPr>
           <w:rFonts w:ascii="Comic Sans MS" w:hAnsi="Comic Sans MS"/>
@@ -4877,6 +5687,7 @@
         </w:rPr>
         <w:t>getStatus</w:t>
       </w:r>
+      <w:proofErr w:type="spellEnd"/>
       <w:r>
         <w:rPr>
           <w:rFonts w:ascii="Comic Sans MS" w:hAnsi="Comic Sans MS"/>
@@ -4884,6 +5695,7 @@
         </w:rPr>
         <w:t xml:space="preserve">(), </w:t>
       </w:r>
+      <w:proofErr w:type="spellStart"/>
       <w:r>
         <w:rPr>
           <w:rFonts w:ascii="Comic Sans MS" w:hAnsi="Comic Sans MS"/>
@@ -4891,6 +5703,7 @@
         </w:rPr>
         <w:t>checkStatus</w:t>
       </w:r>
+      <w:proofErr w:type="spellEnd"/>
       <w:r>
         <w:rPr>
           <w:rFonts w:ascii="Comic Sans MS" w:hAnsi="Comic Sans MS"/>
@@ -4932,7 +5745,23 @@
           <w:rFonts w:ascii="Comic Sans MS" w:hAnsi="Comic Sans MS"/>
           <w:lang w:val="en-GB"/>
         </w:rPr>
-        <w:t xml:space="preserve"> Except temporary type maid it is redirect to BookingFull(). </w:t>
+        <w:t xml:space="preserve"> Except temporary type maid it is redirect to </w:t>
+      </w:r>
+      <w:proofErr w:type="spellStart"/>
+      <w:r>
+        <w:rPr>
+          <w:rFonts w:ascii="Comic Sans MS" w:hAnsi="Comic Sans MS"/>
+          <w:lang w:val="en-GB"/>
+        </w:rPr>
+        <w:t>BookingFull</w:t>
+      </w:r>
+      <w:proofErr w:type="spellEnd"/>
+      <w:r>
+        <w:rPr>
+          <w:rFonts w:ascii="Comic Sans MS" w:hAnsi="Comic Sans MS"/>
+          <w:lang w:val="en-GB"/>
+        </w:rPr>
+        <w:t xml:space="preserve">(). </w:t>
       </w:r>
       <w:r>
         <w:rPr>
@@ -4984,13 +5813,23 @@
           <w:lang w:val="en-GB"/>
         </w:rPr>
       </w:pPr>
-      <w:r>
-        <w:rPr>
-          <w:rFonts w:ascii="Comic Sans MS" w:hAnsi="Comic Sans MS"/>
-          <w:u w:val="single"/>
-          <w:lang w:val="en-GB"/>
-        </w:rPr>
-        <w:t>BookingFull ():</w:t>
+      <w:proofErr w:type="spellStart"/>
+      <w:r>
+        <w:rPr>
+          <w:rFonts w:ascii="Comic Sans MS" w:hAnsi="Comic Sans MS"/>
+          <w:u w:val="single"/>
+          <w:lang w:val="en-GB"/>
+        </w:rPr>
+        <w:t>BookingFull</w:t>
+      </w:r>
+      <w:proofErr w:type="spellEnd"/>
+      <w:r>
+        <w:rPr>
+          <w:rFonts w:ascii="Comic Sans MS" w:hAnsi="Comic Sans MS"/>
+          <w:u w:val="single"/>
+          <w:lang w:val="en-GB"/>
+        </w:rPr>
+        <w:t xml:space="preserve"> ():</w:t>
       </w:r>
     </w:p>
     <w:p>
@@ -5024,8 +5863,17 @@
           <w:rFonts w:ascii="Comic Sans MS" w:hAnsi="Comic Sans MS"/>
           <w:lang w:val="en-GB"/>
         </w:rPr>
-        <w:t>Return type: ActionResult</w:t>
-      </w:r>
+        <w:t xml:space="preserve">Return type: </w:t>
+      </w:r>
+      <w:proofErr w:type="spellStart"/>
+      <w:r>
+        <w:rPr>
+          <w:rFonts w:ascii="Comic Sans MS" w:hAnsi="Comic Sans MS"/>
+          <w:lang w:val="en-GB"/>
+        </w:rPr>
+        <w:t>ActionResult</w:t>
+      </w:r>
+      <w:proofErr w:type="spellEnd"/>
     </w:p>
     <w:p>
       <w:pPr>
@@ -5042,56 +5890,83 @@
           <w:lang w:val="en-GB"/>
         </w:rPr>
         <w:lastRenderedPageBreak/>
-        <w:t>Used Method: getEndMonth(), getStatus(), checkStatus()</w:t>
-      </w:r>
-    </w:p>
-    <w:p>
-      <w:pPr>
-        <w:spacing w:after="0"/>
-        <w:ind w:left="1080"/>
-        <w:rPr>
-          <w:rFonts w:ascii="Comic Sans MS" w:hAnsi="Comic Sans MS"/>
-          <w:lang w:val="en-GB"/>
-        </w:rPr>
-      </w:pPr>
-    </w:p>
-    <w:p>
-      <w:pPr>
-        <w:pStyle w:val="ListParagraph"/>
-        <w:spacing w:after="0"/>
-        <w:ind w:left="1080"/>
-        <w:rPr>
-          <w:rFonts w:ascii="Comic Sans MS" w:hAnsi="Comic Sans MS"/>
-          <w:lang w:val="en-GB"/>
-        </w:rPr>
-      </w:pPr>
-      <w:r>
-        <w:rPr>
-          <w:rFonts w:ascii="Comic Sans MS" w:hAnsi="Comic Sans MS"/>
-          <w:lang w:val="en-GB"/>
-        </w:rPr>
-        <w:t xml:space="preserve">This method is called, when we </w:t>
-      </w:r>
-      <w:r>
-        <w:rPr>
-          <w:rFonts w:ascii="Comic Sans MS" w:hAnsi="Comic Sans MS"/>
-          <w:lang w:val="en-GB"/>
-        </w:rPr>
-        <w:t>try</w:t>
-      </w:r>
-      <w:r>
-        <w:rPr>
-          <w:rFonts w:ascii="Comic Sans MS" w:hAnsi="Comic Sans MS"/>
-          <w:lang w:val="en-GB"/>
-        </w:rPr>
-        <w:t xml:space="preserve"> to book a maid</w:t>
-      </w:r>
-      <w:r>
-        <w:rPr>
-          <w:rFonts w:ascii="Comic Sans MS" w:hAnsi="Comic Sans MS"/>
-          <w:lang w:val="en-GB"/>
-        </w:rPr>
-        <w:t xml:space="preserve"> except temporary maid. All other work is as same as Booking().</w:t>
+        <w:t xml:space="preserve">Used Method: </w:t>
+      </w:r>
+      <w:proofErr w:type="spellStart"/>
+      <w:r>
+        <w:rPr>
+          <w:rFonts w:ascii="Comic Sans MS" w:hAnsi="Comic Sans MS"/>
+          <w:lang w:val="en-GB"/>
+        </w:rPr>
+        <w:t>getEndMonth</w:t>
+      </w:r>
+      <w:proofErr w:type="spellEnd"/>
+      <w:r>
+        <w:rPr>
+          <w:rFonts w:ascii="Comic Sans MS" w:hAnsi="Comic Sans MS"/>
+          <w:lang w:val="en-GB"/>
+        </w:rPr>
+        <w:t xml:space="preserve">(), </w:t>
+      </w:r>
+      <w:proofErr w:type="spellStart"/>
+      <w:r>
+        <w:rPr>
+          <w:rFonts w:ascii="Comic Sans MS" w:hAnsi="Comic Sans MS"/>
+          <w:lang w:val="en-GB"/>
+        </w:rPr>
+        <w:t>getStatus</w:t>
+      </w:r>
+      <w:proofErr w:type="spellEnd"/>
+      <w:r>
+        <w:rPr>
+          <w:rFonts w:ascii="Comic Sans MS" w:hAnsi="Comic Sans MS"/>
+          <w:lang w:val="en-GB"/>
+        </w:rPr>
+        <w:t xml:space="preserve">(), </w:t>
+      </w:r>
+      <w:proofErr w:type="spellStart"/>
+      <w:r>
+        <w:rPr>
+          <w:rFonts w:ascii="Comic Sans MS" w:hAnsi="Comic Sans MS"/>
+          <w:lang w:val="en-GB"/>
+        </w:rPr>
+        <w:t>checkStatus</w:t>
+      </w:r>
+      <w:proofErr w:type="spellEnd"/>
+      <w:r>
+        <w:rPr>
+          <w:rFonts w:ascii="Comic Sans MS" w:hAnsi="Comic Sans MS"/>
+          <w:lang w:val="en-GB"/>
+        </w:rPr>
+        <w:t>()</w:t>
+      </w:r>
+    </w:p>
+    <w:p>
+      <w:pPr>
+        <w:spacing w:after="0"/>
+        <w:ind w:left="1080"/>
+        <w:rPr>
+          <w:rFonts w:ascii="Comic Sans MS" w:hAnsi="Comic Sans MS"/>
+          <w:lang w:val="en-GB"/>
+        </w:rPr>
+      </w:pPr>
+    </w:p>
+    <w:p>
+      <w:pPr>
+        <w:pStyle w:val="ListParagraph"/>
+        <w:spacing w:after="0"/>
+        <w:ind w:left="1080"/>
+        <w:rPr>
+          <w:rFonts w:ascii="Comic Sans MS" w:hAnsi="Comic Sans MS"/>
+          <w:lang w:val="en-GB"/>
+        </w:rPr>
+      </w:pPr>
+      <w:r>
+        <w:rPr>
+          <w:rFonts w:ascii="Comic Sans MS" w:hAnsi="Comic Sans MS"/>
+          <w:lang w:val="en-GB"/>
+        </w:rPr>
+        <w:t>This method is called, when we try to book a maid except temporary maid. All other work is as same as Booking().</w:t>
       </w:r>
     </w:p>
     <w:p>
@@ -5156,13 +6031,23 @@
           <w:lang w:val="en-GB"/>
         </w:rPr>
       </w:pPr>
-      <w:r>
-        <w:rPr>
-          <w:rFonts w:ascii="Comic Sans MS" w:hAnsi="Comic Sans MS"/>
-          <w:u w:val="single"/>
-          <w:lang w:val="en-GB"/>
-        </w:rPr>
-        <w:t>SignUp():</w:t>
+      <w:proofErr w:type="spellStart"/>
+      <w:r>
+        <w:rPr>
+          <w:rFonts w:ascii="Comic Sans MS" w:hAnsi="Comic Sans MS"/>
+          <w:u w:val="single"/>
+          <w:lang w:val="en-GB"/>
+        </w:rPr>
+        <w:t>SignUp</w:t>
+      </w:r>
+      <w:proofErr w:type="spellEnd"/>
+      <w:r>
+        <w:rPr>
+          <w:rFonts w:ascii="Comic Sans MS" w:hAnsi="Comic Sans MS"/>
+          <w:u w:val="single"/>
+          <w:lang w:val="en-GB"/>
+        </w:rPr>
+        <w:t>():</w:t>
       </w:r>
     </w:p>
     <w:p>
@@ -5196,8 +6081,17 @@
           <w:rFonts w:ascii="Comic Sans MS" w:hAnsi="Comic Sans MS"/>
           <w:lang w:val="en-GB"/>
         </w:rPr>
-        <w:t>Return type: ActionResult</w:t>
-      </w:r>
+        <w:t xml:space="preserve">Return type: </w:t>
+      </w:r>
+      <w:proofErr w:type="spellStart"/>
+      <w:r>
+        <w:rPr>
+          <w:rFonts w:ascii="Comic Sans MS" w:hAnsi="Comic Sans MS"/>
+          <w:lang w:val="en-GB"/>
+        </w:rPr>
+        <w:t>ActionResult</w:t>
+      </w:r>
+      <w:proofErr w:type="spellEnd"/>
     </w:p>
     <w:p>
       <w:pPr>
@@ -5258,13 +6152,23 @@
           <w:lang w:val="en-GB"/>
         </w:rPr>
       </w:pPr>
-      <w:r>
-        <w:rPr>
-          <w:rFonts w:ascii="Comic Sans MS" w:hAnsi="Comic Sans MS"/>
-          <w:u w:val="single"/>
-          <w:lang w:val="en-GB"/>
-        </w:rPr>
-        <w:t>LogIn():</w:t>
+      <w:proofErr w:type="spellStart"/>
+      <w:r>
+        <w:rPr>
+          <w:rFonts w:ascii="Comic Sans MS" w:hAnsi="Comic Sans MS"/>
+          <w:u w:val="single"/>
+          <w:lang w:val="en-GB"/>
+        </w:rPr>
+        <w:t>LogIn</w:t>
+      </w:r>
+      <w:proofErr w:type="spellEnd"/>
+      <w:r>
+        <w:rPr>
+          <w:rFonts w:ascii="Comic Sans MS" w:hAnsi="Comic Sans MS"/>
+          <w:u w:val="single"/>
+          <w:lang w:val="en-GB"/>
+        </w:rPr>
+        <w:t>():</w:t>
       </w:r>
     </w:p>
     <w:p>
@@ -5298,8 +6202,17 @@
           <w:rFonts w:ascii="Comic Sans MS" w:hAnsi="Comic Sans MS"/>
           <w:lang w:val="en-GB"/>
         </w:rPr>
-        <w:t>Return type: ActionResult</w:t>
-      </w:r>
+        <w:t xml:space="preserve">Return type: </w:t>
+      </w:r>
+      <w:proofErr w:type="spellStart"/>
+      <w:r>
+        <w:rPr>
+          <w:rFonts w:ascii="Comic Sans MS" w:hAnsi="Comic Sans MS"/>
+          <w:lang w:val="en-GB"/>
+        </w:rPr>
+        <w:t>ActionResult</w:t>
+      </w:r>
+      <w:proofErr w:type="spellEnd"/>
     </w:p>
     <w:p>
       <w:pPr>
@@ -5429,8 +6342,17 @@
           <w:rFonts w:ascii="Comic Sans MS" w:hAnsi="Comic Sans MS"/>
           <w:lang w:val="en-GB"/>
         </w:rPr>
-        <w:t>Return type: ActionResult</w:t>
-      </w:r>
+        <w:t xml:space="preserve">Return type: </w:t>
+      </w:r>
+      <w:proofErr w:type="spellStart"/>
+      <w:r>
+        <w:rPr>
+          <w:rFonts w:ascii="Comic Sans MS" w:hAnsi="Comic Sans MS"/>
+          <w:lang w:val="en-GB"/>
+        </w:rPr>
+        <w:t>ActionResult</w:t>
+      </w:r>
+      <w:proofErr w:type="spellEnd"/>
     </w:p>
     <w:p>
       <w:pPr>
@@ -5490,13 +6412,23 @@
           <w:lang w:val="en-GB"/>
         </w:rPr>
       </w:pPr>
-      <w:r>
-        <w:rPr>
-          <w:rFonts w:ascii="Comic Sans MS" w:hAnsi="Comic Sans MS"/>
-          <w:u w:val="single"/>
-          <w:lang w:val="en-GB"/>
-        </w:rPr>
-        <w:t>VerificationCode():</w:t>
+      <w:proofErr w:type="spellStart"/>
+      <w:r>
+        <w:rPr>
+          <w:rFonts w:ascii="Comic Sans MS" w:hAnsi="Comic Sans MS"/>
+          <w:u w:val="single"/>
+          <w:lang w:val="en-GB"/>
+        </w:rPr>
+        <w:t>VerificationCode</w:t>
+      </w:r>
+      <w:proofErr w:type="spellEnd"/>
+      <w:r>
+        <w:rPr>
+          <w:rFonts w:ascii="Comic Sans MS" w:hAnsi="Comic Sans MS"/>
+          <w:u w:val="single"/>
+          <w:lang w:val="en-GB"/>
+        </w:rPr>
+        <w:t>():</w:t>
       </w:r>
     </w:p>
     <w:p>
@@ -5530,8 +6462,17 @@
           <w:rFonts w:ascii="Comic Sans MS" w:hAnsi="Comic Sans MS"/>
           <w:lang w:val="en-GB"/>
         </w:rPr>
-        <w:t>Return type: ActionResult</w:t>
-      </w:r>
+        <w:t xml:space="preserve">Return type: </w:t>
+      </w:r>
+      <w:proofErr w:type="spellStart"/>
+      <w:r>
+        <w:rPr>
+          <w:rFonts w:ascii="Comic Sans MS" w:hAnsi="Comic Sans MS"/>
+          <w:lang w:val="en-GB"/>
+        </w:rPr>
+        <w:t>ActionResult</w:t>
+      </w:r>
+      <w:proofErr w:type="spellEnd"/>
     </w:p>
     <w:p>
       <w:pPr>
@@ -5713,13 +6654,23 @@
           <w:lang w:val="en-GB"/>
         </w:rPr>
       </w:pPr>
-      <w:r>
-        <w:rPr>
-          <w:rFonts w:ascii="Comic Sans MS" w:hAnsi="Comic Sans MS"/>
-          <w:u w:val="single"/>
-          <w:lang w:val="en-GB"/>
-        </w:rPr>
-        <w:t>getThanaID (string thana):</w:t>
+      <w:proofErr w:type="spellStart"/>
+      <w:r>
+        <w:rPr>
+          <w:rFonts w:ascii="Comic Sans MS" w:hAnsi="Comic Sans MS"/>
+          <w:u w:val="single"/>
+          <w:lang w:val="en-GB"/>
+        </w:rPr>
+        <w:t>getThanaID</w:t>
+      </w:r>
+      <w:proofErr w:type="spellEnd"/>
+      <w:r>
+        <w:rPr>
+          <w:rFonts w:ascii="Comic Sans MS" w:hAnsi="Comic Sans MS"/>
+          <w:u w:val="single"/>
+          <w:lang w:val="en-GB"/>
+        </w:rPr>
+        <w:t xml:space="preserve"> (string thana):</w:t>
       </w:r>
     </w:p>
     <w:p>
@@ -5843,13 +6794,23 @@
           <w:lang w:val="en-GB"/>
         </w:rPr>
       </w:pPr>
-      <w:r>
-        <w:rPr>
-          <w:rFonts w:ascii="Comic Sans MS" w:hAnsi="Comic Sans MS"/>
-          <w:u w:val="single"/>
-          <w:lang w:val="en-GB"/>
-        </w:rPr>
-        <w:t>CheckInfo ():</w:t>
+      <w:proofErr w:type="spellStart"/>
+      <w:r>
+        <w:rPr>
+          <w:rFonts w:ascii="Comic Sans MS" w:hAnsi="Comic Sans MS"/>
+          <w:u w:val="single"/>
+          <w:lang w:val="en-GB"/>
+        </w:rPr>
+        <w:t>CheckInfo</w:t>
+      </w:r>
+      <w:proofErr w:type="spellEnd"/>
+      <w:r>
+        <w:rPr>
+          <w:rFonts w:ascii="Comic Sans MS" w:hAnsi="Comic Sans MS"/>
+          <w:u w:val="single"/>
+          <w:lang w:val="en-GB"/>
+        </w:rPr>
+        <w:t xml:space="preserve"> ():</w:t>
       </w:r>
     </w:p>
     <w:p>
@@ -5890,8 +6851,17 @@
           <w:rFonts w:ascii="Comic Sans MS" w:hAnsi="Comic Sans MS"/>
           <w:lang w:val="en-GB"/>
         </w:rPr>
-        <w:t>Return type: ActionResult</w:t>
-      </w:r>
+        <w:t xml:space="preserve">Return type: </w:t>
+      </w:r>
+      <w:proofErr w:type="spellStart"/>
+      <w:r>
+        <w:rPr>
+          <w:rFonts w:ascii="Comic Sans MS" w:hAnsi="Comic Sans MS"/>
+          <w:lang w:val="en-GB"/>
+        </w:rPr>
+        <w:t>ActionResult</w:t>
+      </w:r>
+      <w:proofErr w:type="spellEnd"/>
     </w:p>
     <w:p>
       <w:pPr>
@@ -5914,14 +6884,7 @@
           <w:rFonts w:ascii="Comic Sans MS" w:hAnsi="Comic Sans MS"/>
           <w:lang w:val="en-GB"/>
         </w:rPr>
-        <w:t>getThanaString</w:t>
-      </w:r>
-      <w:r>
-        <w:rPr>
-          <w:rFonts w:ascii="Comic Sans MS" w:hAnsi="Comic Sans MS"/>
-          <w:lang w:val="en-GB"/>
-        </w:rPr>
-        <w:t>(), hash()</w:t>
+        <w:t>getThanaString(), hash()</w:t>
       </w:r>
     </w:p>
     <w:p>
@@ -6101,13 +7064,23 @@
           <w:lang w:val="en-GB"/>
         </w:rPr>
       </w:pPr>
-      <w:r>
-        <w:rPr>
-          <w:rFonts w:ascii="Comic Sans MS" w:hAnsi="Comic Sans MS"/>
-          <w:u w:val="single"/>
-          <w:lang w:val="en-GB"/>
-        </w:rPr>
-        <w:t>checkPassword (string a, string b)</w:t>
+      <w:proofErr w:type="spellStart"/>
+      <w:r>
+        <w:rPr>
+          <w:rFonts w:ascii="Comic Sans MS" w:hAnsi="Comic Sans MS"/>
+          <w:u w:val="single"/>
+          <w:lang w:val="en-GB"/>
+        </w:rPr>
+        <w:t>checkPassword</w:t>
+      </w:r>
+      <w:proofErr w:type="spellEnd"/>
+      <w:r>
+        <w:rPr>
+          <w:rFonts w:ascii="Comic Sans MS" w:hAnsi="Comic Sans MS"/>
+          <w:u w:val="single"/>
+          <w:lang w:val="en-GB"/>
+        </w:rPr>
+        <w:t xml:space="preserve"> (string a, string b)</w:t>
       </w:r>
     </w:p>
     <w:p>
@@ -6157,6 +7130,7 @@
         </w:rPr>
         <w:t xml:space="preserve">Return type: </w:t>
       </w:r>
+      <w:proofErr w:type="spellStart"/>
       <w:r>
         <w:rPr>
           <w:rFonts w:ascii="Comic Sans MS" w:hAnsi="Comic Sans MS"/>
@@ -6164,6 +7138,7 @@
         </w:rPr>
         <w:t>boolean</w:t>
       </w:r>
+      <w:proofErr w:type="spellEnd"/>
     </w:p>
     <w:p>
       <w:pPr>
@@ -6233,13 +7208,23 @@
           <w:lang w:val="en-GB"/>
         </w:rPr>
       </w:pPr>
-      <w:r>
-        <w:rPr>
-          <w:rFonts w:ascii="Comic Sans MS" w:hAnsi="Comic Sans MS"/>
-          <w:u w:val="single"/>
-          <w:lang w:val="en-GB"/>
-        </w:rPr>
-        <w:t>AddUser():</w:t>
+      <w:proofErr w:type="spellStart"/>
+      <w:r>
+        <w:rPr>
+          <w:rFonts w:ascii="Comic Sans MS" w:hAnsi="Comic Sans MS"/>
+          <w:u w:val="single"/>
+          <w:lang w:val="en-GB"/>
+        </w:rPr>
+        <w:t>AddUser</w:t>
+      </w:r>
+      <w:proofErr w:type="spellEnd"/>
+      <w:r>
+        <w:rPr>
+          <w:rFonts w:ascii="Comic Sans MS" w:hAnsi="Comic Sans MS"/>
+          <w:u w:val="single"/>
+          <w:lang w:val="en-GB"/>
+        </w:rPr>
+        <w:t>():</w:t>
       </w:r>
     </w:p>
     <w:p>
@@ -6273,8 +7258,17 @@
           <w:rFonts w:ascii="Comic Sans MS" w:hAnsi="Comic Sans MS"/>
           <w:lang w:val="en-GB"/>
         </w:rPr>
-        <w:t>Return type: ActionResult</w:t>
-      </w:r>
+        <w:t xml:space="preserve">Return type: </w:t>
+      </w:r>
+      <w:proofErr w:type="spellStart"/>
+      <w:r>
+        <w:rPr>
+          <w:rFonts w:ascii="Comic Sans MS" w:hAnsi="Comic Sans MS"/>
+          <w:lang w:val="en-GB"/>
+        </w:rPr>
+        <w:t>ActionResult</w:t>
+      </w:r>
+      <w:proofErr w:type="spellEnd"/>
     </w:p>
     <w:p>
       <w:pPr>
@@ -6348,13 +7342,23 @@
           <w:lang w:val="en-GB"/>
         </w:rPr>
       </w:pPr>
-      <w:r>
-        <w:rPr>
-          <w:rFonts w:ascii="Comic Sans MS" w:hAnsi="Comic Sans MS"/>
-          <w:u w:val="single"/>
-          <w:lang w:val="en-GB"/>
-        </w:rPr>
-        <w:t>VerifyUser ():</w:t>
+      <w:proofErr w:type="spellStart"/>
+      <w:r>
+        <w:rPr>
+          <w:rFonts w:ascii="Comic Sans MS" w:hAnsi="Comic Sans MS"/>
+          <w:u w:val="single"/>
+          <w:lang w:val="en-GB"/>
+        </w:rPr>
+        <w:t>VerifyUser</w:t>
+      </w:r>
+      <w:proofErr w:type="spellEnd"/>
+      <w:r>
+        <w:rPr>
+          <w:rFonts w:ascii="Comic Sans MS" w:hAnsi="Comic Sans MS"/>
+          <w:u w:val="single"/>
+          <w:lang w:val="en-GB"/>
+        </w:rPr>
+        <w:t xml:space="preserve"> ():</w:t>
       </w:r>
     </w:p>
     <w:p>
@@ -6389,8 +7393,17 @@
           <w:lang w:val="en-GB"/>
         </w:rPr>
         <w:lastRenderedPageBreak/>
-        <w:t>Return type: ActionResult</w:t>
-      </w:r>
+        <w:t xml:space="preserve">Return type: </w:t>
+      </w:r>
+      <w:proofErr w:type="spellStart"/>
+      <w:r>
+        <w:rPr>
+          <w:rFonts w:ascii="Comic Sans MS" w:hAnsi="Comic Sans MS"/>
+          <w:lang w:val="en-GB"/>
+        </w:rPr>
+        <w:t>ActionResult</w:t>
+      </w:r>
+      <w:proofErr w:type="spellEnd"/>
     </w:p>
     <w:p>
       <w:pPr>
@@ -6450,13 +7463,23 @@
           <w:lang w:val="en-GB"/>
         </w:rPr>
       </w:pPr>
-      <w:r>
-        <w:rPr>
-          <w:rFonts w:ascii="Comic Sans MS" w:hAnsi="Comic Sans MS"/>
-          <w:u w:val="single"/>
-          <w:lang w:val="en-GB"/>
-        </w:rPr>
-        <w:t>getEditprofileData ():</w:t>
+      <w:proofErr w:type="spellStart"/>
+      <w:r>
+        <w:rPr>
+          <w:rFonts w:ascii="Comic Sans MS" w:hAnsi="Comic Sans MS"/>
+          <w:u w:val="single"/>
+          <w:lang w:val="en-GB"/>
+        </w:rPr>
+        <w:t>getEditprofileData</w:t>
+      </w:r>
+      <w:proofErr w:type="spellEnd"/>
+      <w:r>
+        <w:rPr>
+          <w:rFonts w:ascii="Comic Sans MS" w:hAnsi="Comic Sans MS"/>
+          <w:u w:val="single"/>
+          <w:lang w:val="en-GB"/>
+        </w:rPr>
+        <w:t xml:space="preserve"> ():</w:t>
       </w:r>
     </w:p>
     <w:p>
@@ -6497,8 +7520,17 @@
           <w:rFonts w:ascii="Comic Sans MS" w:hAnsi="Comic Sans MS"/>
           <w:lang w:val="en-GB"/>
         </w:rPr>
-        <w:t>Return type: ActionResult</w:t>
-      </w:r>
+        <w:t xml:space="preserve">Return type: </w:t>
+      </w:r>
+      <w:proofErr w:type="spellStart"/>
+      <w:r>
+        <w:rPr>
+          <w:rFonts w:ascii="Comic Sans MS" w:hAnsi="Comic Sans MS"/>
+          <w:lang w:val="en-GB"/>
+        </w:rPr>
+        <w:t>ActionResult</w:t>
+      </w:r>
+      <w:proofErr w:type="spellEnd"/>
     </w:p>
     <w:p>
       <w:pPr>
@@ -6580,13 +7612,23 @@
           <w:lang w:val="en-GB"/>
         </w:rPr>
       </w:pPr>
-      <w:r>
-        <w:rPr>
-          <w:rFonts w:ascii="Comic Sans MS" w:hAnsi="Comic Sans MS"/>
-          <w:u w:val="single"/>
-          <w:lang w:val="en-GB"/>
-        </w:rPr>
-        <w:t>saveEditProfile ():</w:t>
+      <w:proofErr w:type="spellStart"/>
+      <w:r>
+        <w:rPr>
+          <w:rFonts w:ascii="Comic Sans MS" w:hAnsi="Comic Sans MS"/>
+          <w:u w:val="single"/>
+          <w:lang w:val="en-GB"/>
+        </w:rPr>
+        <w:t>saveEditProfile</w:t>
+      </w:r>
+      <w:proofErr w:type="spellEnd"/>
+      <w:r>
+        <w:rPr>
+          <w:rFonts w:ascii="Comic Sans MS" w:hAnsi="Comic Sans MS"/>
+          <w:u w:val="single"/>
+          <w:lang w:val="en-GB"/>
+        </w:rPr>
+        <w:t xml:space="preserve"> ():</w:t>
       </w:r>
     </w:p>
     <w:p>
@@ -6627,8 +7669,17 @@
           <w:rFonts w:ascii="Comic Sans MS" w:hAnsi="Comic Sans MS"/>
           <w:lang w:val="en-GB"/>
         </w:rPr>
-        <w:t>Return type: ActionResult</w:t>
-      </w:r>
+        <w:t xml:space="preserve">Return type: </w:t>
+      </w:r>
+      <w:proofErr w:type="spellStart"/>
+      <w:r>
+        <w:rPr>
+          <w:rFonts w:ascii="Comic Sans MS" w:hAnsi="Comic Sans MS"/>
+          <w:lang w:val="en-GB"/>
+        </w:rPr>
+        <w:t>ActionResult</w:t>
+      </w:r>
+      <w:proofErr w:type="spellEnd"/>
     </w:p>
     <w:p>
       <w:pPr>
@@ -6678,7 +7729,23 @@
           <w:rFonts w:ascii="Comic Sans MS" w:hAnsi="Comic Sans MS"/>
           <w:lang w:val="en-GB"/>
         </w:rPr>
-        <w:t xml:space="preserve"> It saes updated information in database and redirects to user profile.</w:t>
+        <w:t xml:space="preserve"> It </w:t>
+      </w:r>
+      <w:proofErr w:type="spellStart"/>
+      <w:r>
+        <w:rPr>
+          <w:rFonts w:ascii="Comic Sans MS" w:hAnsi="Comic Sans MS"/>
+          <w:lang w:val="en-GB"/>
+        </w:rPr>
+        <w:t>saes</w:t>
+      </w:r>
+      <w:proofErr w:type="spellEnd"/>
+      <w:r>
+        <w:rPr>
+          <w:rFonts w:ascii="Comic Sans MS" w:hAnsi="Comic Sans MS"/>
+          <w:lang w:val="en-GB"/>
+        </w:rPr>
+        <w:t xml:space="preserve"> updated information in database and redirects to user profile.</w:t>
       </w:r>
     </w:p>
     <w:p>
@@ -6782,8 +7849,17 @@
           <w:rFonts w:ascii="Comic Sans MS" w:hAnsi="Comic Sans MS"/>
           <w:lang w:val="en-GB"/>
         </w:rPr>
-        <w:t>Return type: ActionResult</w:t>
-      </w:r>
+        <w:t xml:space="preserve">Return type: </w:t>
+      </w:r>
+      <w:proofErr w:type="spellStart"/>
+      <w:r>
+        <w:rPr>
+          <w:rFonts w:ascii="Comic Sans MS" w:hAnsi="Comic Sans MS"/>
+          <w:lang w:val="en-GB"/>
+        </w:rPr>
+        <w:t>ActionResult</w:t>
+      </w:r>
+      <w:proofErr w:type="spellEnd"/>
     </w:p>
     <w:p>
       <w:pPr>
@@ -7032,64 +8108,29 @@
           <w:iCs/>
           <w:lang w:val="en-GB"/>
         </w:rPr>
-        <w:t>“6:00 AM”</w:t>
-      </w:r>
-      <w:r>
+        <w:t>“6:00 AM”)</w:t>
+      </w:r>
+    </w:p>
+    <w:p>
+      <w:pPr>
+        <w:pStyle w:val="ListParagraph"/>
+        <w:ind w:left="1080"/>
         <w:rPr>
           <w:rFonts w:ascii="Comic Sans MS" w:hAnsi="Comic Sans MS"/>
           <w:i/>
           <w:iCs/>
           <w:lang w:val="en-GB"/>
         </w:rPr>
-        <w:t>)</w:t>
-      </w:r>
-    </w:p>
-    <w:p>
-      <w:pPr>
-        <w:pStyle w:val="ListParagraph"/>
-        <w:ind w:left="1080"/>
+      </w:pPr>
+      <w:r>
         <w:rPr>
           <w:rFonts w:ascii="Comic Sans MS" w:hAnsi="Comic Sans MS"/>
           <w:i/>
           <w:iCs/>
           <w:lang w:val="en-GB"/>
         </w:rPr>
-      </w:pPr>
-      <w:r>
-        <w:rPr>
-          <w:rFonts w:ascii="Comic Sans MS" w:hAnsi="Comic Sans MS"/>
-          <w:i/>
-          <w:iCs/>
-          <w:lang w:val="en-GB"/>
-        </w:rPr>
         <w:tab/>
-      </w:r>
-      <w:r>
-        <w:rPr>
-          <w:rFonts w:ascii="Comic Sans MS" w:hAnsi="Comic Sans MS"/>
-          <w:i/>
-          <w:iCs/>
-          <w:lang w:val="en-GB"/>
-        </w:rPr>
-        <w:t>output</w:t>
-      </w:r>
-      <w:r>
-        <w:rPr>
-          <w:rFonts w:ascii="Comic Sans MS" w:hAnsi="Comic Sans MS"/>
-          <w:i/>
-          <w:iCs/>
-          <w:lang w:val="en-GB"/>
-        </w:rPr>
-        <w:t xml:space="preserve">: </w:t>
-      </w:r>
-      <w:r>
-        <w:rPr>
-          <w:rFonts w:ascii="Comic Sans MS" w:hAnsi="Comic Sans MS"/>
-          <w:i/>
-          <w:iCs/>
-          <w:lang w:val="en-GB"/>
-        </w:rPr>
-        <w:t>0</w:t>
+        <w:t>output: 0</w:t>
       </w:r>
     </w:p>
     <w:p>
@@ -7123,13 +8164,23 @@
           <w:lang w:val="en-GB"/>
         </w:rPr>
       </w:pPr>
-      <w:r>
-        <w:rPr>
-          <w:rFonts w:ascii="Comic Sans MS" w:hAnsi="Comic Sans MS"/>
-          <w:u w:val="single"/>
-          <w:lang w:val="en-GB"/>
-        </w:rPr>
-        <w:t>findType (string s):</w:t>
+      <w:proofErr w:type="spellStart"/>
+      <w:r>
+        <w:rPr>
+          <w:rFonts w:ascii="Comic Sans MS" w:hAnsi="Comic Sans MS"/>
+          <w:u w:val="single"/>
+          <w:lang w:val="en-GB"/>
+        </w:rPr>
+        <w:t>findType</w:t>
+      </w:r>
+      <w:proofErr w:type="spellEnd"/>
+      <w:r>
+        <w:rPr>
+          <w:rFonts w:ascii="Comic Sans MS" w:hAnsi="Comic Sans MS"/>
+          <w:u w:val="single"/>
+          <w:lang w:val="en-GB"/>
+        </w:rPr>
+        <w:t xml:space="preserve"> (string s):</w:t>
       </w:r>
     </w:p>
     <w:p>
@@ -7264,8 +8315,17 @@
           <w:rFonts w:ascii="Comic Sans MS" w:hAnsi="Comic Sans MS"/>
           <w:lang w:val="en-GB"/>
         </w:rPr>
-        <w:t>Return type: ActionResult</w:t>
-      </w:r>
+        <w:t xml:space="preserve">Return type: </w:t>
+      </w:r>
+      <w:proofErr w:type="spellStart"/>
+      <w:r>
+        <w:rPr>
+          <w:rFonts w:ascii="Comic Sans MS" w:hAnsi="Comic Sans MS"/>
+          <w:lang w:val="en-GB"/>
+        </w:rPr>
+        <w:t>ActionResult</w:t>
+      </w:r>
+      <w:proofErr w:type="spellEnd"/>
     </w:p>
     <w:p>
       <w:pPr>
@@ -7346,13 +8406,23 @@
           <w:lang w:val="en-GB"/>
         </w:rPr>
       </w:pPr>
-      <w:r>
-        <w:rPr>
-          <w:rFonts w:ascii="Comic Sans MS" w:hAnsi="Comic Sans MS"/>
-          <w:u w:val="single"/>
-          <w:lang w:val="en-GB"/>
-        </w:rPr>
-        <w:t>SearchingFull ():</w:t>
+      <w:proofErr w:type="spellStart"/>
+      <w:r>
+        <w:rPr>
+          <w:rFonts w:ascii="Comic Sans MS" w:hAnsi="Comic Sans MS"/>
+          <w:u w:val="single"/>
+          <w:lang w:val="en-GB"/>
+        </w:rPr>
+        <w:t>SearchingFull</w:t>
+      </w:r>
+      <w:proofErr w:type="spellEnd"/>
+      <w:r>
+        <w:rPr>
+          <w:rFonts w:ascii="Comic Sans MS" w:hAnsi="Comic Sans MS"/>
+          <w:u w:val="single"/>
+          <w:lang w:val="en-GB"/>
+        </w:rPr>
+        <w:t xml:space="preserve"> ():</w:t>
       </w:r>
     </w:p>
     <w:p>
@@ -7386,8 +8456,17 @@
           <w:rFonts w:ascii="Comic Sans MS" w:hAnsi="Comic Sans MS"/>
           <w:lang w:val="en-GB"/>
         </w:rPr>
-        <w:t>Return type: ActionResult</w:t>
-      </w:r>
+        <w:t xml:space="preserve">Return type: </w:t>
+      </w:r>
+      <w:proofErr w:type="spellStart"/>
+      <w:r>
+        <w:rPr>
+          <w:rFonts w:ascii="Comic Sans MS" w:hAnsi="Comic Sans MS"/>
+          <w:lang w:val="en-GB"/>
+        </w:rPr>
+        <w:t>ActionResult</w:t>
+      </w:r>
+      <w:proofErr w:type="spellEnd"/>
     </w:p>
     <w:p>
       <w:pPr>
@@ -7569,8 +8648,17 @@
           <w:rFonts w:ascii="Comic Sans MS" w:hAnsi="Comic Sans MS"/>
           <w:lang w:val="en-GB"/>
         </w:rPr>
-        <w:t>Return type: ActionResult</w:t>
-      </w:r>
+        <w:t xml:space="preserve">Return type: </w:t>
+      </w:r>
+      <w:proofErr w:type="spellStart"/>
+      <w:r>
+        <w:rPr>
+          <w:rFonts w:ascii="Comic Sans MS" w:hAnsi="Comic Sans MS"/>
+          <w:lang w:val="en-GB"/>
+        </w:rPr>
+        <w:t>ActionResult</w:t>
+      </w:r>
+      <w:proofErr w:type="spellEnd"/>
     </w:p>
     <w:p>
       <w:pPr>
@@ -7659,6 +8747,7 @@
           <w:lang w:val="en-GB"/>
         </w:rPr>
       </w:pPr>
+      <w:proofErr w:type="spellStart"/>
       <w:r>
         <w:rPr>
           <w:rFonts w:ascii="Comic Sans MS" w:hAnsi="Comic Sans MS"/>
@@ -7666,7 +8755,16 @@
           <w:lang w:val="en-GB"/>
         </w:rPr>
         <w:lastRenderedPageBreak/>
-        <w:t>getThana(</w:t>
+        <w:t>getThana</w:t>
+      </w:r>
+      <w:proofErr w:type="spellEnd"/>
+      <w:r>
+        <w:rPr>
+          <w:rFonts w:ascii="Comic Sans MS" w:hAnsi="Comic Sans MS"/>
+          <w:u w:val="single"/>
+          <w:lang w:val="en-GB"/>
+        </w:rPr>
+        <w:t>(</w:t>
       </w:r>
       <w:r>
         <w:rPr>
@@ -7792,13 +8890,23 @@
           <w:lang w:val="en-GB"/>
         </w:rPr>
       </w:pPr>
-      <w:r>
-        <w:rPr>
-          <w:rFonts w:ascii="Comic Sans MS" w:hAnsi="Comic Sans MS"/>
-          <w:u w:val="single"/>
-          <w:lang w:val="en-GB"/>
-        </w:rPr>
-        <w:t>user_profile (int id)</w:t>
+      <w:proofErr w:type="spellStart"/>
+      <w:r>
+        <w:rPr>
+          <w:rFonts w:ascii="Comic Sans MS" w:hAnsi="Comic Sans MS"/>
+          <w:u w:val="single"/>
+          <w:lang w:val="en-GB"/>
+        </w:rPr>
+        <w:t>user_profile</w:t>
+      </w:r>
+      <w:proofErr w:type="spellEnd"/>
+      <w:r>
+        <w:rPr>
+          <w:rFonts w:ascii="Comic Sans MS" w:hAnsi="Comic Sans MS"/>
+          <w:u w:val="single"/>
+          <w:lang w:val="en-GB"/>
+        </w:rPr>
+        <w:t xml:space="preserve"> (int id)</w:t>
       </w:r>
     </w:p>
     <w:p>
@@ -7839,8 +8947,17 @@
           <w:rFonts w:ascii="Comic Sans MS" w:hAnsi="Comic Sans MS"/>
           <w:lang w:val="en-GB"/>
         </w:rPr>
-        <w:t>Return type: ActionResult</w:t>
-      </w:r>
+        <w:t xml:space="preserve">Return type: </w:t>
+      </w:r>
+      <w:proofErr w:type="spellStart"/>
+      <w:r>
+        <w:rPr>
+          <w:rFonts w:ascii="Comic Sans MS" w:hAnsi="Comic Sans MS"/>
+          <w:lang w:val="en-GB"/>
+        </w:rPr>
+        <w:t>ActionResult</w:t>
+      </w:r>
+      <w:proofErr w:type="spellEnd"/>
     </w:p>
     <w:p>
       <w:pPr>
@@ -7902,6 +9019,7 @@
           <w:lang w:val="en-GB"/>
         </w:rPr>
       </w:pPr>
+      <w:proofErr w:type="spellStart"/>
       <w:r>
         <w:rPr>
           <w:rFonts w:ascii="Comic Sans MS" w:hAnsi="Comic Sans MS"/>
@@ -7916,7 +9034,16 @@
           <w:u w:val="single"/>
           <w:lang w:val="en-GB"/>
         </w:rPr>
-        <w:t>red_worker_profile ():</w:t>
+        <w:t>red_worker_profile</w:t>
+      </w:r>
+      <w:proofErr w:type="spellEnd"/>
+      <w:r>
+        <w:rPr>
+          <w:rFonts w:ascii="Comic Sans MS" w:hAnsi="Comic Sans MS"/>
+          <w:u w:val="single"/>
+          <w:lang w:val="en-GB"/>
+        </w:rPr>
+        <w:t xml:space="preserve"> ():</w:t>
       </w:r>
     </w:p>
     <w:p>
@@ -7957,8 +9084,17 @@
           <w:rFonts w:ascii="Comic Sans MS" w:hAnsi="Comic Sans MS"/>
           <w:lang w:val="en-GB"/>
         </w:rPr>
-        <w:t>Return type: ActionResult</w:t>
-      </w:r>
+        <w:t xml:space="preserve">Return type: </w:t>
+      </w:r>
+      <w:proofErr w:type="spellStart"/>
+      <w:r>
+        <w:rPr>
+          <w:rFonts w:ascii="Comic Sans MS" w:hAnsi="Comic Sans MS"/>
+          <w:lang w:val="en-GB"/>
+        </w:rPr>
+        <w:t>ActionResult</w:t>
+      </w:r>
+      <w:proofErr w:type="spellEnd"/>
     </w:p>
     <w:p>
       <w:pPr>
@@ -8048,13 +9184,23 @@
           <w:lang w:val="en-GB"/>
         </w:rPr>
       </w:pPr>
-      <w:r>
-        <w:rPr>
-          <w:rFonts w:ascii="Comic Sans MS" w:hAnsi="Comic Sans MS"/>
-          <w:u w:val="single"/>
-          <w:lang w:val="en-GB"/>
-        </w:rPr>
-        <w:t>Edit_profile ():</w:t>
+      <w:proofErr w:type="spellStart"/>
+      <w:r>
+        <w:rPr>
+          <w:rFonts w:ascii="Comic Sans MS" w:hAnsi="Comic Sans MS"/>
+          <w:u w:val="single"/>
+          <w:lang w:val="en-GB"/>
+        </w:rPr>
+        <w:t>Edit_profile</w:t>
+      </w:r>
+      <w:proofErr w:type="spellEnd"/>
+      <w:r>
+        <w:rPr>
+          <w:rFonts w:ascii="Comic Sans MS" w:hAnsi="Comic Sans MS"/>
+          <w:u w:val="single"/>
+          <w:lang w:val="en-GB"/>
+        </w:rPr>
+        <w:t xml:space="preserve"> ():</w:t>
       </w:r>
     </w:p>
     <w:p>
@@ -8095,8 +9241,17 @@
           <w:rFonts w:ascii="Comic Sans MS" w:hAnsi="Comic Sans MS"/>
           <w:lang w:val="en-GB"/>
         </w:rPr>
-        <w:t>Return type: ActionResult</w:t>
-      </w:r>
+        <w:t xml:space="preserve">Return type: </w:t>
+      </w:r>
+      <w:proofErr w:type="spellStart"/>
+      <w:r>
+        <w:rPr>
+          <w:rFonts w:ascii="Comic Sans MS" w:hAnsi="Comic Sans MS"/>
+          <w:lang w:val="en-GB"/>
+        </w:rPr>
+        <w:t>ActionResult</w:t>
+      </w:r>
+      <w:proofErr w:type="spellEnd"/>
     </w:p>
     <w:p>
       <w:pPr>
@@ -8247,8 +9402,17 @@
           <w:rFonts w:ascii="Comic Sans MS" w:hAnsi="Comic Sans MS"/>
           <w:lang w:val="en-GB"/>
         </w:rPr>
-        <w:t>Return type: ActionResult</w:t>
-      </w:r>
+        <w:t xml:space="preserve">Return type: </w:t>
+      </w:r>
+      <w:proofErr w:type="spellStart"/>
+      <w:r>
+        <w:rPr>
+          <w:rFonts w:ascii="Comic Sans MS" w:hAnsi="Comic Sans MS"/>
+          <w:lang w:val="en-GB"/>
+        </w:rPr>
+        <w:t>ActionResult</w:t>
+      </w:r>
+      <w:proofErr w:type="spellEnd"/>
     </w:p>
     <w:p>
       <w:pPr>
@@ -8307,8 +9471,639 @@
           <w:rFonts w:ascii="Comic Sans MS" w:hAnsi="Comic Sans MS"/>
           <w:lang w:val="en-GB"/>
         </w:rPr>
-        <w:t>save user’s feedback to database and redirects to user profile.</w:t>
-      </w:r>
+        <w:t>save</w:t>
+      </w:r>
+      <w:r>
+        <w:rPr>
+          <w:rFonts w:ascii="Comic Sans MS" w:hAnsi="Comic Sans MS"/>
+          <w:lang w:val="en-GB"/>
+        </w:rPr>
+        <w:t>s</w:t>
+      </w:r>
+      <w:r>
+        <w:rPr>
+          <w:rFonts w:ascii="Comic Sans MS" w:hAnsi="Comic Sans MS"/>
+          <w:lang w:val="en-GB"/>
+        </w:rPr>
+        <w:t xml:space="preserve"> user’s feedback to database and redirects to user profile.</w:t>
+      </w:r>
+    </w:p>
+    <w:p>
+      <w:pPr>
+        <w:pStyle w:val="ListParagraph"/>
+        <w:spacing w:after="0"/>
+        <w:ind w:left="1080"/>
+        <w:rPr>
+          <w:rFonts w:ascii="Comic Sans MS" w:hAnsi="Comic Sans MS"/>
+          <w:lang w:val="en-GB"/>
+        </w:rPr>
+      </w:pPr>
+    </w:p>
+    <w:p>
+      <w:pPr>
+        <w:rPr>
+          <w:rFonts w:ascii="Comic Sans MS" w:hAnsi="Comic Sans MS"/>
+          <w:b/>
+          <w:bCs/>
+          <w:sz w:val="36"/>
+          <w:szCs w:val="36"/>
+          <w:u w:val="single"/>
+          <w:lang w:val="en-GB"/>
+        </w:rPr>
+      </w:pPr>
+      <w:r>
+        <w:rPr>
+          <w:rFonts w:ascii="Comic Sans MS" w:hAnsi="Comic Sans MS"/>
+          <w:b/>
+          <w:bCs/>
+          <w:sz w:val="36"/>
+          <w:szCs w:val="36"/>
+          <w:u w:val="single"/>
+          <w:lang w:val="en-GB"/>
+        </w:rPr>
+        <w:t>DB Helper</w:t>
+      </w:r>
+      <w:r>
+        <w:rPr>
+          <w:rFonts w:ascii="Comic Sans MS" w:hAnsi="Comic Sans MS"/>
+          <w:b/>
+          <w:bCs/>
+          <w:sz w:val="36"/>
+          <w:szCs w:val="36"/>
+          <w:u w:val="single"/>
+          <w:lang w:val="en-GB"/>
+        </w:rPr>
+        <w:t>:</w:t>
+      </w:r>
+    </w:p>
+    <w:p>
+      <w:pPr>
+        <w:pStyle w:val="ListParagraph"/>
+        <w:numPr>
+          <w:ilvl w:val="0"/>
+          <w:numId w:val="9"/>
+        </w:numPr>
+        <w:spacing w:after="0"/>
+        <w:rPr>
+          <w:rFonts w:ascii="Comic Sans MS" w:hAnsi="Comic Sans MS"/>
+          <w:u w:val="single"/>
+          <w:lang w:val="en-GB"/>
+        </w:rPr>
+      </w:pPr>
+      <w:proofErr w:type="spellStart"/>
+      <w:r>
+        <w:rPr>
+          <w:rFonts w:ascii="Comic Sans MS" w:hAnsi="Comic Sans MS"/>
+          <w:u w:val="single"/>
+          <w:lang w:val="en-GB"/>
+        </w:rPr>
+        <w:t>DBConnection</w:t>
+      </w:r>
+      <w:proofErr w:type="spellEnd"/>
+      <w:r>
+        <w:rPr>
+          <w:rFonts w:ascii="Comic Sans MS" w:hAnsi="Comic Sans MS"/>
+          <w:u w:val="single"/>
+          <w:lang w:val="en-GB"/>
+        </w:rPr>
+        <w:t xml:space="preserve"> ():</w:t>
+      </w:r>
+    </w:p>
+    <w:p>
+      <w:pPr>
+        <w:spacing w:after="0"/>
+        <w:ind w:left="1080"/>
+        <w:rPr>
+          <w:rFonts w:ascii="Comic Sans MS" w:hAnsi="Comic Sans MS"/>
+          <w:lang w:val="en-GB"/>
+        </w:rPr>
+      </w:pPr>
+      <w:r>
+        <w:rPr>
+          <w:rFonts w:ascii="Comic Sans MS" w:hAnsi="Comic Sans MS"/>
+          <w:lang w:val="en-GB"/>
+        </w:rPr>
+        <w:lastRenderedPageBreak/>
+        <w:t xml:space="preserve">Parameters:  </w:t>
+      </w:r>
+      <w:r>
+        <w:rPr>
+          <w:rFonts w:ascii="Comic Sans MS" w:hAnsi="Comic Sans MS"/>
+          <w:lang w:val="en-GB"/>
+        </w:rPr>
+        <w:t>void</w:t>
+      </w:r>
+    </w:p>
+    <w:p>
+      <w:pPr>
+        <w:spacing w:after="0"/>
+        <w:ind w:left="1080"/>
+        <w:rPr>
+          <w:rFonts w:ascii="Comic Sans MS" w:hAnsi="Comic Sans MS"/>
+          <w:lang w:val="en-GB"/>
+        </w:rPr>
+      </w:pPr>
+      <w:r>
+        <w:rPr>
+          <w:rFonts w:ascii="Comic Sans MS" w:hAnsi="Comic Sans MS"/>
+          <w:lang w:val="en-GB"/>
+        </w:rPr>
+        <w:t xml:space="preserve">Return type: </w:t>
+      </w:r>
+      <w:r>
+        <w:rPr>
+          <w:rFonts w:ascii="Comic Sans MS" w:hAnsi="Comic Sans MS"/>
+          <w:lang w:val="en-GB"/>
+        </w:rPr>
+        <w:t>void</w:t>
+      </w:r>
+    </w:p>
+    <w:p>
+      <w:pPr>
+        <w:pStyle w:val="ListParagraph"/>
+        <w:spacing w:after="0"/>
+        <w:ind w:left="1080"/>
+        <w:rPr>
+          <w:rFonts w:ascii="Comic Sans MS" w:hAnsi="Comic Sans MS"/>
+          <w:lang w:val="en-GB"/>
+        </w:rPr>
+      </w:pPr>
+    </w:p>
+    <w:p>
+      <w:pPr>
+        <w:pStyle w:val="ListParagraph"/>
+        <w:spacing w:after="0"/>
+        <w:ind w:left="1080"/>
+        <w:rPr>
+          <w:rFonts w:ascii="Comic Sans MS" w:hAnsi="Comic Sans MS"/>
+          <w:lang w:val="en-GB"/>
+        </w:rPr>
+      </w:pPr>
+      <w:r>
+        <w:rPr>
+          <w:rFonts w:ascii="Comic Sans MS" w:hAnsi="Comic Sans MS"/>
+          <w:lang w:val="en-GB"/>
+        </w:rPr>
+        <w:t xml:space="preserve">Creates </w:t>
+      </w:r>
+      <w:proofErr w:type="spellStart"/>
+      <w:r>
+        <w:rPr>
+          <w:rFonts w:ascii="Comic Sans MS" w:hAnsi="Comic Sans MS"/>
+          <w:lang w:val="en-GB"/>
+        </w:rPr>
+        <w:t>mysql</w:t>
+      </w:r>
+      <w:proofErr w:type="spellEnd"/>
+      <w:r>
+        <w:rPr>
+          <w:rFonts w:ascii="Comic Sans MS" w:hAnsi="Comic Sans MS"/>
+          <w:lang w:val="en-GB"/>
+        </w:rPr>
+        <w:t xml:space="preserve"> connection.</w:t>
+      </w:r>
+    </w:p>
+    <w:p>
+      <w:pPr>
+        <w:pStyle w:val="ListParagraph"/>
+        <w:numPr>
+          <w:ilvl w:val="0"/>
+          <w:numId w:val="9"/>
+        </w:numPr>
+        <w:spacing w:after="0"/>
+        <w:rPr>
+          <w:rFonts w:ascii="Comic Sans MS" w:hAnsi="Comic Sans MS"/>
+          <w:u w:val="single"/>
+          <w:lang w:val="en-GB"/>
+        </w:rPr>
+      </w:pPr>
+      <w:proofErr w:type="spellStart"/>
+      <w:r>
+        <w:rPr>
+          <w:rFonts w:ascii="Comic Sans MS" w:hAnsi="Comic Sans MS"/>
+          <w:u w:val="single"/>
+          <w:lang w:val="en-GB"/>
+        </w:rPr>
+        <w:t>getDB</w:t>
+      </w:r>
+      <w:proofErr w:type="spellEnd"/>
+      <w:r>
+        <w:rPr>
+          <w:rFonts w:ascii="Comic Sans MS" w:hAnsi="Comic Sans MS"/>
+          <w:u w:val="single"/>
+          <w:lang w:val="en-GB"/>
+        </w:rPr>
+        <w:t xml:space="preserve"> ():</w:t>
+      </w:r>
+    </w:p>
+    <w:p>
+      <w:pPr>
+        <w:spacing w:after="0"/>
+        <w:ind w:left="1080"/>
+        <w:rPr>
+          <w:rFonts w:ascii="Comic Sans MS" w:hAnsi="Comic Sans MS"/>
+          <w:lang w:val="en-GB"/>
+        </w:rPr>
+      </w:pPr>
+      <w:r>
+        <w:rPr>
+          <w:rFonts w:ascii="Comic Sans MS" w:hAnsi="Comic Sans MS"/>
+          <w:lang w:val="en-GB"/>
+        </w:rPr>
+        <w:t xml:space="preserve">Parameters:  </w:t>
+      </w:r>
+      <w:r>
+        <w:rPr>
+          <w:rFonts w:ascii="Comic Sans MS" w:hAnsi="Comic Sans MS"/>
+          <w:lang w:val="en-GB"/>
+        </w:rPr>
+        <w:t>void</w:t>
+      </w:r>
+    </w:p>
+    <w:p>
+      <w:pPr>
+        <w:spacing w:after="0"/>
+        <w:ind w:left="1080"/>
+        <w:rPr>
+          <w:rFonts w:ascii="Comic Sans MS" w:hAnsi="Comic Sans MS"/>
+          <w:lang w:val="en-GB"/>
+        </w:rPr>
+      </w:pPr>
+      <w:r>
+        <w:rPr>
+          <w:rFonts w:ascii="Comic Sans MS" w:hAnsi="Comic Sans MS"/>
+          <w:lang w:val="en-GB"/>
+        </w:rPr>
+        <w:t xml:space="preserve">Return type: </w:t>
+      </w:r>
+      <w:proofErr w:type="spellStart"/>
+      <w:r>
+        <w:rPr>
+          <w:rFonts w:ascii="Comic Sans MS" w:hAnsi="Comic Sans MS"/>
+          <w:lang w:val="en-GB"/>
+        </w:rPr>
+        <w:t>DBHelper</w:t>
+      </w:r>
+      <w:proofErr w:type="spellEnd"/>
+    </w:p>
+    <w:p>
+      <w:pPr>
+        <w:pStyle w:val="ListParagraph"/>
+        <w:spacing w:after="0"/>
+        <w:ind w:left="1080"/>
+        <w:rPr>
+          <w:rFonts w:ascii="Comic Sans MS" w:hAnsi="Comic Sans MS"/>
+          <w:lang w:val="en-GB"/>
+        </w:rPr>
+      </w:pPr>
+    </w:p>
+    <w:p>
+      <w:pPr>
+        <w:pStyle w:val="ListParagraph"/>
+        <w:spacing w:after="0"/>
+        <w:ind w:left="1080"/>
+        <w:rPr>
+          <w:rFonts w:ascii="Comic Sans MS" w:hAnsi="Comic Sans MS"/>
+          <w:lang w:val="en-GB"/>
+        </w:rPr>
+      </w:pPr>
+      <w:r>
+        <w:rPr>
+          <w:rFonts w:ascii="Comic Sans MS" w:hAnsi="Comic Sans MS"/>
+          <w:lang w:val="en-GB"/>
+        </w:rPr>
+        <w:t xml:space="preserve">Return an object of </w:t>
+      </w:r>
+      <w:proofErr w:type="spellStart"/>
+      <w:r>
+        <w:rPr>
+          <w:rFonts w:ascii="Comic Sans MS" w:hAnsi="Comic Sans MS"/>
+          <w:lang w:val="en-GB"/>
+        </w:rPr>
+        <w:t>DBHepler</w:t>
+      </w:r>
+      <w:proofErr w:type="spellEnd"/>
+      <w:r>
+        <w:rPr>
+          <w:rFonts w:ascii="Comic Sans MS" w:hAnsi="Comic Sans MS"/>
+          <w:lang w:val="en-GB"/>
+        </w:rPr>
+        <w:t xml:space="preserve"> class to do database operations. Singleton pattern is used here.</w:t>
+      </w:r>
+    </w:p>
+    <w:p>
+      <w:pPr>
+        <w:pStyle w:val="ListParagraph"/>
+        <w:numPr>
+          <w:ilvl w:val="0"/>
+          <w:numId w:val="9"/>
+        </w:numPr>
+        <w:spacing w:after="0"/>
+        <w:rPr>
+          <w:rFonts w:ascii="Comic Sans MS" w:hAnsi="Comic Sans MS"/>
+          <w:u w:val="single"/>
+          <w:lang w:val="en-GB"/>
+        </w:rPr>
+      </w:pPr>
+      <w:proofErr w:type="spellStart"/>
+      <w:r>
+        <w:rPr>
+          <w:rFonts w:ascii="Comic Sans MS" w:hAnsi="Comic Sans MS"/>
+          <w:u w:val="single"/>
+          <w:lang w:val="en-GB"/>
+        </w:rPr>
+        <w:t>getData</w:t>
+      </w:r>
+      <w:proofErr w:type="spellEnd"/>
+      <w:r>
+        <w:rPr>
+          <w:rFonts w:ascii="Comic Sans MS" w:hAnsi="Comic Sans MS"/>
+          <w:u w:val="single"/>
+          <w:lang w:val="en-GB"/>
+        </w:rPr>
+        <w:t xml:space="preserve"> ():</w:t>
+      </w:r>
+    </w:p>
+    <w:p>
+      <w:pPr>
+        <w:pStyle w:val="ListParagraph"/>
+        <w:spacing w:after="0"/>
+        <w:ind w:left="1080"/>
+        <w:rPr>
+          <w:rFonts w:ascii="Comic Sans MS" w:hAnsi="Comic Sans MS"/>
+          <w:lang w:val="en-GB"/>
+        </w:rPr>
+      </w:pPr>
+    </w:p>
+    <w:p>
+      <w:pPr>
+        <w:spacing w:after="0"/>
+        <w:ind w:left="1080"/>
+        <w:rPr>
+          <w:rFonts w:ascii="Comic Sans MS" w:hAnsi="Comic Sans MS"/>
+          <w:lang w:val="en-GB"/>
+        </w:rPr>
+      </w:pPr>
+      <w:r>
+        <w:rPr>
+          <w:rFonts w:ascii="Comic Sans MS" w:hAnsi="Comic Sans MS"/>
+          <w:lang w:val="en-GB"/>
+        </w:rPr>
+        <w:t xml:space="preserve">Parameters:  </w:t>
+      </w:r>
+      <w:r>
+        <w:rPr>
+          <w:rFonts w:ascii="Comic Sans MS" w:hAnsi="Comic Sans MS"/>
+          <w:lang w:val="en-GB"/>
+        </w:rPr>
+        <w:t>string query</w:t>
+      </w:r>
+    </w:p>
+    <w:p>
+      <w:pPr>
+        <w:spacing w:after="0"/>
+        <w:ind w:left="1080"/>
+        <w:rPr>
+          <w:rFonts w:ascii="Comic Sans MS" w:hAnsi="Comic Sans MS"/>
+          <w:lang w:val="en-GB"/>
+        </w:rPr>
+      </w:pPr>
+      <w:r>
+        <w:rPr>
+          <w:rFonts w:ascii="Comic Sans MS" w:hAnsi="Comic Sans MS"/>
+          <w:lang w:val="en-GB"/>
+        </w:rPr>
+        <w:t xml:space="preserve">Return type: </w:t>
+      </w:r>
+      <w:proofErr w:type="spellStart"/>
+      <w:r>
+        <w:rPr>
+          <w:rFonts w:ascii="Comic Sans MS" w:hAnsi="Comic Sans MS"/>
+          <w:lang w:val="en-GB"/>
+        </w:rPr>
+        <w:t>MySqlDataReader</w:t>
+      </w:r>
+      <w:proofErr w:type="spellEnd"/>
+    </w:p>
+    <w:p>
+      <w:pPr>
+        <w:pStyle w:val="ListParagraph"/>
+        <w:spacing w:after="0"/>
+        <w:ind w:left="1080"/>
+        <w:rPr>
+          <w:rFonts w:ascii="Comic Sans MS" w:hAnsi="Comic Sans MS"/>
+          <w:lang w:val="en-GB"/>
+        </w:rPr>
+      </w:pPr>
+    </w:p>
+    <w:p>
+      <w:pPr>
+        <w:pStyle w:val="ListParagraph"/>
+        <w:spacing w:after="0"/>
+        <w:ind w:left="1080"/>
+        <w:rPr>
+          <w:rFonts w:ascii="Comic Sans MS" w:hAnsi="Comic Sans MS"/>
+          <w:lang w:val="en-GB"/>
+        </w:rPr>
+      </w:pPr>
+      <w:r>
+        <w:rPr>
+          <w:rFonts w:ascii="Comic Sans MS" w:hAnsi="Comic Sans MS"/>
+          <w:lang w:val="en-GB"/>
+        </w:rPr>
+        <w:t>Take a query as parameter. This query is a type of fetching some data from database. Then execute the query and returns the result.</w:t>
+      </w:r>
+    </w:p>
+    <w:p>
+      <w:pPr>
+        <w:pStyle w:val="ListParagraph"/>
+        <w:numPr>
+          <w:ilvl w:val="0"/>
+          <w:numId w:val="9"/>
+        </w:numPr>
+        <w:spacing w:after="0"/>
+        <w:rPr>
+          <w:rFonts w:ascii="Comic Sans MS" w:hAnsi="Comic Sans MS"/>
+          <w:lang w:val="en-GB"/>
+        </w:rPr>
+      </w:pPr>
+      <w:proofErr w:type="spellStart"/>
+      <w:r>
+        <w:rPr>
+          <w:rFonts w:ascii="Comic Sans MS" w:hAnsi="Comic Sans MS"/>
+          <w:lang w:val="en-GB"/>
+        </w:rPr>
+        <w:t>setData</w:t>
+      </w:r>
+      <w:proofErr w:type="spellEnd"/>
+      <w:r>
+        <w:rPr>
+          <w:rFonts w:ascii="Comic Sans MS" w:hAnsi="Comic Sans MS"/>
+          <w:lang w:val="en-GB"/>
+        </w:rPr>
+        <w:t xml:space="preserve"> ():</w:t>
+      </w:r>
+    </w:p>
+    <w:p>
+      <w:pPr>
+        <w:spacing w:after="0"/>
+        <w:ind w:left="1080"/>
+        <w:rPr>
+          <w:rFonts w:ascii="Comic Sans MS" w:hAnsi="Comic Sans MS"/>
+          <w:lang w:val="en-GB"/>
+        </w:rPr>
+      </w:pPr>
+      <w:r>
+        <w:rPr>
+          <w:rFonts w:ascii="Comic Sans MS" w:hAnsi="Comic Sans MS"/>
+          <w:lang w:val="en-GB"/>
+        </w:rPr>
+        <w:t xml:space="preserve">Parameters:  </w:t>
+      </w:r>
+      <w:r>
+        <w:rPr>
+          <w:rFonts w:ascii="Comic Sans MS" w:hAnsi="Comic Sans MS"/>
+          <w:lang w:val="en-GB"/>
+        </w:rPr>
+        <w:t>string query</w:t>
+      </w:r>
+      <w:r>
+        <w:rPr>
+          <w:rFonts w:ascii="Comic Sans MS" w:hAnsi="Comic Sans MS"/>
+          <w:lang w:val="en-GB"/>
+        </w:rPr>
+        <w:t xml:space="preserve"> </w:t>
+      </w:r>
+    </w:p>
+    <w:p>
+      <w:pPr>
+        <w:spacing w:after="0"/>
+        <w:ind w:left="1080"/>
+        <w:rPr>
+          <w:rFonts w:ascii="Comic Sans MS" w:hAnsi="Comic Sans MS"/>
+          <w:lang w:val="en-GB"/>
+        </w:rPr>
+      </w:pPr>
+      <w:r>
+        <w:rPr>
+          <w:rFonts w:ascii="Comic Sans MS" w:hAnsi="Comic Sans MS"/>
+          <w:lang w:val="en-GB"/>
+        </w:rPr>
+        <w:t xml:space="preserve">Return type: </w:t>
+      </w:r>
+      <w:r>
+        <w:rPr>
+          <w:rFonts w:ascii="Comic Sans MS" w:hAnsi="Comic Sans MS"/>
+          <w:lang w:val="en-GB"/>
+        </w:rPr>
+        <w:t>void</w:t>
+      </w:r>
+    </w:p>
+    <w:p>
+      <w:pPr>
+        <w:spacing w:after="0"/>
+        <w:ind w:left="1080"/>
+        <w:rPr>
+          <w:rFonts w:ascii="Comic Sans MS" w:hAnsi="Comic Sans MS"/>
+          <w:lang w:val="en-GB"/>
+        </w:rPr>
+      </w:pPr>
+    </w:p>
+    <w:p>
+      <w:pPr>
+        <w:pStyle w:val="ListParagraph"/>
+        <w:spacing w:after="0"/>
+        <w:ind w:left="1080"/>
+        <w:rPr>
+          <w:rFonts w:ascii="Comic Sans MS" w:hAnsi="Comic Sans MS"/>
+          <w:lang w:val="en-GB"/>
+        </w:rPr>
+      </w:pPr>
+      <w:r>
+        <w:rPr>
+          <w:rFonts w:ascii="Comic Sans MS" w:hAnsi="Comic Sans MS"/>
+          <w:lang w:val="en-GB"/>
+        </w:rPr>
+        <w:t xml:space="preserve">Take a query as parameter. This query is a type of </w:t>
+      </w:r>
+      <w:r>
+        <w:rPr>
+          <w:rFonts w:ascii="Comic Sans MS" w:hAnsi="Comic Sans MS"/>
+          <w:lang w:val="en-GB"/>
+        </w:rPr>
+        <w:t>set/update</w:t>
+      </w:r>
+      <w:r>
+        <w:rPr>
+          <w:rFonts w:ascii="Comic Sans MS" w:hAnsi="Comic Sans MS"/>
+          <w:lang w:val="en-GB"/>
+        </w:rPr>
+        <w:t xml:space="preserve"> some data </w:t>
+      </w:r>
+      <w:r>
+        <w:rPr>
+          <w:rFonts w:ascii="Comic Sans MS" w:hAnsi="Comic Sans MS"/>
+          <w:lang w:val="en-GB"/>
+        </w:rPr>
+        <w:t>of</w:t>
+      </w:r>
+      <w:r>
+        <w:rPr>
+          <w:rFonts w:ascii="Comic Sans MS" w:hAnsi="Comic Sans MS"/>
+          <w:lang w:val="en-GB"/>
+        </w:rPr>
+        <w:t xml:space="preserve"> database. Then execute the query </w:t>
+      </w:r>
+      <w:r>
+        <w:rPr>
+          <w:rFonts w:ascii="Comic Sans MS" w:hAnsi="Comic Sans MS"/>
+          <w:lang w:val="en-GB"/>
+        </w:rPr>
+        <w:t>.</w:t>
+      </w:r>
+    </w:p>
+    <w:p>
+      <w:pPr>
+        <w:spacing w:after="0"/>
+        <w:ind w:left="1080"/>
+        <w:rPr>
+          <w:rFonts w:ascii="Comic Sans MS" w:hAnsi="Comic Sans MS"/>
+          <w:lang w:val="en-GB"/>
+        </w:rPr>
+      </w:pPr>
+    </w:p>
+    <w:p>
+      <w:pPr>
+        <w:pStyle w:val="ListParagraph"/>
+        <w:spacing w:after="0"/>
+        <w:ind w:left="1080"/>
+        <w:rPr>
+          <w:rFonts w:ascii="Comic Sans MS" w:hAnsi="Comic Sans MS"/>
+          <w:lang w:val="en-GB"/>
+        </w:rPr>
+      </w:pPr>
+    </w:p>
+    <w:p>
+      <w:pPr>
+        <w:pStyle w:val="ListParagraph"/>
+        <w:spacing w:after="0"/>
+        <w:ind w:left="1080"/>
+        <w:rPr>
+          <w:rFonts w:ascii="Comic Sans MS" w:hAnsi="Comic Sans MS"/>
+          <w:lang w:val="en-GB"/>
+        </w:rPr>
+      </w:pPr>
+    </w:p>
+    <w:p>
+      <w:pPr>
+        <w:pStyle w:val="ListParagraph"/>
+        <w:spacing w:after="0"/>
+        <w:ind w:left="1080"/>
+        <w:rPr>
+          <w:rFonts w:ascii="Comic Sans MS" w:hAnsi="Comic Sans MS"/>
+          <w:lang w:val="en-GB"/>
+        </w:rPr>
+      </w:pPr>
     </w:p>
     <w:p>
       <w:pPr>
@@ -8957,6 +10752,95 @@
     </w:lvl>
   </w:abstractNum>
   <w:abstractNum w:abstractNumId="7" w15:restartNumberingAfterBreak="0">
+    <w:nsid w:val="73DA50EC"/>
+    <w:multiLevelType w:val="hybridMultilevel"/>
+    <w:tmpl w:val="DB7A6F02"/>
+    <w:lvl w:ilvl="0" w:tplc="D250E278">
+      <w:start w:val="1"/>
+      <w:numFmt w:val="decimal"/>
+      <w:lvlText w:val="%1."/>
+      <w:lvlJc w:val="left"/>
+      <w:pPr>
+        <w:ind w:left="1080" w:hanging="360"/>
+      </w:pPr>
+      <w:rPr>
+        <w:rFonts w:hint="default"/>
+      </w:rPr>
+    </w:lvl>
+    <w:lvl w:ilvl="1" w:tplc="08090019" w:tentative="1">
+      <w:start w:val="1"/>
+      <w:numFmt w:val="lowerLetter"/>
+      <w:lvlText w:val="%2."/>
+      <w:lvlJc w:val="left"/>
+      <w:pPr>
+        <w:ind w:left="1800" w:hanging="360"/>
+      </w:pPr>
+    </w:lvl>
+    <w:lvl w:ilvl="2" w:tplc="0809001B" w:tentative="1">
+      <w:start w:val="1"/>
+      <w:numFmt w:val="lowerRoman"/>
+      <w:lvlText w:val="%3."/>
+      <w:lvlJc w:val="right"/>
+      <w:pPr>
+        <w:ind w:left="2520" w:hanging="180"/>
+      </w:pPr>
+    </w:lvl>
+    <w:lvl w:ilvl="3" w:tplc="0809000F" w:tentative="1">
+      <w:start w:val="1"/>
+      <w:numFmt w:val="decimal"/>
+      <w:lvlText w:val="%4."/>
+      <w:lvlJc w:val="left"/>
+      <w:pPr>
+        <w:ind w:left="3240" w:hanging="360"/>
+      </w:pPr>
+    </w:lvl>
+    <w:lvl w:ilvl="4" w:tplc="08090019" w:tentative="1">
+      <w:start w:val="1"/>
+      <w:numFmt w:val="lowerLetter"/>
+      <w:lvlText w:val="%5."/>
+      <w:lvlJc w:val="left"/>
+      <w:pPr>
+        <w:ind w:left="3960" w:hanging="360"/>
+      </w:pPr>
+    </w:lvl>
+    <w:lvl w:ilvl="5" w:tplc="0809001B" w:tentative="1">
+      <w:start w:val="1"/>
+      <w:numFmt w:val="lowerRoman"/>
+      <w:lvlText w:val="%6."/>
+      <w:lvlJc w:val="right"/>
+      <w:pPr>
+        <w:ind w:left="4680" w:hanging="180"/>
+      </w:pPr>
+    </w:lvl>
+    <w:lvl w:ilvl="6" w:tplc="0809000F" w:tentative="1">
+      <w:start w:val="1"/>
+      <w:numFmt w:val="decimal"/>
+      <w:lvlText w:val="%7."/>
+      <w:lvlJc w:val="left"/>
+      <w:pPr>
+        <w:ind w:left="5400" w:hanging="360"/>
+      </w:pPr>
+    </w:lvl>
+    <w:lvl w:ilvl="7" w:tplc="08090019" w:tentative="1">
+      <w:start w:val="1"/>
+      <w:numFmt w:val="lowerLetter"/>
+      <w:lvlText w:val="%8."/>
+      <w:lvlJc w:val="left"/>
+      <w:pPr>
+        <w:ind w:left="6120" w:hanging="360"/>
+      </w:pPr>
+    </w:lvl>
+    <w:lvl w:ilvl="8" w:tplc="0809001B" w:tentative="1">
+      <w:start w:val="1"/>
+      <w:numFmt w:val="lowerRoman"/>
+      <w:lvlText w:val="%9."/>
+      <w:lvlJc w:val="right"/>
+      <w:pPr>
+        <w:ind w:left="6840" w:hanging="180"/>
+      </w:pPr>
+    </w:lvl>
+  </w:abstractNum>
+  <w:abstractNum w:abstractNumId="8" w15:restartNumberingAfterBreak="0">
     <w:nsid w:val="78E10FC5"/>
     <w:multiLevelType w:val="hybridMultilevel"/>
     <w:tmpl w:val="AA145512"/>
@@ -9058,7 +10942,7 @@
     <w:abstractNumId w:val="4"/>
   </w:num>
   <w:num w:numId="5">
-    <w:abstractNumId w:val="7"/>
+    <w:abstractNumId w:val="8"/>
   </w:num>
   <w:num w:numId="6">
     <w:abstractNumId w:val="1"/>
@@ -9068,6 +10952,9 @@
   </w:num>
   <w:num w:numId="8">
     <w:abstractNumId w:val="5"/>
+  </w:num>
+  <w:num w:numId="9">
+    <w:abstractNumId w:val="7"/>
   </w:num>
 </w:numbering>
 </file>

</xml_diff>